<commit_message>
Update thue_post. VNPT sign_token_core, xls[x]
</commit_message>
<xml_diff>
--- a/Winform/HoaDonDienTu/BKAV/DemoWSeHoaDon_Bkav/Help/eHoaDon_WebService_Interface_All.docx
+++ b/Winform/HoaDonDienTu/BKAV/DemoWSeHoaDon_Bkav/Help/eHoaDon_WebService_Interface_All.docx
@@ -1,6 +1,6 @@
 
 <file path=word/document.xml><?xml version="1.0" encoding="utf-8"?>
-<w:document xmlns:ve="http://schemas.openxmlformats.org/markup-compatibility/2006" xmlns:o="urn:schemas-microsoft-com:office:office" xmlns:r="http://schemas.openxmlformats.org/officeDocument/2006/relationships" xmlns:m="http://schemas.openxmlformats.org/officeDocument/2006/math" xmlns:v="urn:schemas-microsoft-com:vml" xmlns:wp="http://schemas.openxmlformats.org/drawingml/2006/wordprocessingDrawing" xmlns:w10="urn:schemas-microsoft-com:office:word" xmlns:w="http://schemas.openxmlformats.org/wordprocessingml/2006/main" xmlns:wne="http://schemas.microsoft.com/office/word/2006/wordml">
+<w:document xmlns:wpc="http://schemas.microsoft.com/office/word/2010/wordprocessingCanvas" xmlns:cx="http://schemas.microsoft.com/office/drawing/2014/chartex" xmlns:mc="http://schemas.openxmlformats.org/markup-compatibility/2006" xmlns:o="urn:schemas-microsoft-com:office:office" xmlns:r="http://schemas.openxmlformats.org/officeDocument/2006/relationships" xmlns:m="http://schemas.openxmlformats.org/officeDocument/2006/math" xmlns:v="urn:schemas-microsoft-com:vml" xmlns:wp14="http://schemas.microsoft.com/office/word/2010/wordprocessingDrawing" xmlns:wp="http://schemas.openxmlformats.org/drawingml/2006/wordprocessingDrawing" xmlns:w10="urn:schemas-microsoft-com:office:word" xmlns:w="http://schemas.openxmlformats.org/wordprocessingml/2006/main" xmlns:w14="http://schemas.microsoft.com/office/word/2010/wordml" xmlns:w15="http://schemas.microsoft.com/office/word/2012/wordml" xmlns:w16se="http://schemas.microsoft.com/office/word/2015/wordml/symex" xmlns:wpg="http://schemas.microsoft.com/office/word/2010/wordprocessingGroup" xmlns:wpi="http://schemas.microsoft.com/office/word/2010/wordprocessingInk" xmlns:wne="http://schemas.microsoft.com/office/word/2006/wordml" xmlns:wps="http://schemas.microsoft.com/office/word/2010/wordprocessingShape" mc:Ignorable="w14 w15 w16se wp14">
   <w:body>
     <w:p>
       <w:pPr>
@@ -40,7 +40,7 @@
                     <a:blip r:embed="rId8" cstate="print">
                       <a:extLst>
                         <a:ext uri="{28A0092B-C50C-407E-A947-70E740481C1C}">
-                          <a14:useLocalDpi xmlns:a14="http://schemas.microsoft.com/office/drawing/2010/main" xmlns:wps="http://schemas.microsoft.com/office/word/2010/wordprocessingShape" xmlns:wpi="http://schemas.microsoft.com/office/word/2010/wordprocessingInk" xmlns:wpg="http://schemas.microsoft.com/office/word/2010/wordprocessingGroup" xmlns:w14="http://schemas.microsoft.com/office/word/2010/wordml" xmlns:w="http://schemas.openxmlformats.org/wordprocessingml/2006/main" xmlns:w10="urn:schemas-microsoft-com:office:word" xmlns:wp14="http://schemas.microsoft.com/office/word/2010/wordprocessingDrawing" xmlns:v="urn:schemas-microsoft-com:vml" xmlns:o="urn:schemas-microsoft-com:office:office" xmlns:mc="http://schemas.openxmlformats.org/markup-compatibility/2006" xmlns:wpc="http://schemas.microsoft.com/office/word/2010/wordprocessingCanvas" xmlns="" val="0"/>
+                          <a14:useLocalDpi xmlns:a14="http://schemas.microsoft.com/office/drawing/2010/main" val="0"/>
                         </a:ext>
                       </a:extLst>
                     </a:blip>
@@ -418,27 +418,13 @@
         <w:rPr>
           <w:rFonts w:cs="Arial"/>
         </w:rPr>
-        <w:t>Địa chỉ Webservice</w:t>
-      </w:r>
-      <w:proofErr w:type="gramStart"/>
-      <w:r>
-        <w:rPr>
-          <w:rFonts w:cs="Arial"/>
-        </w:rPr>
-        <w:t>:</w:t>
-      </w:r>
-      <w:r>
-        <w:rPr>
-          <w:rFonts w:cs="Arial"/>
-        </w:rPr>
-        <w:t>Là</w:t>
-      </w:r>
-      <w:proofErr w:type="gramEnd"/>
-      <w:r>
-        <w:rPr>
-          <w:rFonts w:cs="Arial"/>
-        </w:rPr>
-        <w:t xml:space="preserve"> địa chỉ Webservice kết nối đến hệ thống </w:t>
+        <w:t>Địa chỉ Webservice:</w:t>
+      </w:r>
+      <w:r>
+        <w:rPr>
+          <w:rFonts w:cs="Arial"/>
+        </w:rPr>
+        <w:t xml:space="preserve">Là địa chỉ Webservice kết nối đến hệ thống </w:t>
       </w:r>
       <w:r>
         <w:rPr>
@@ -495,23 +481,7 @@
           <w:rFonts w:cs="Arial"/>
           <w:color w:val="000000"/>
         </w:rPr>
-        <w:t xml:space="preserve">File xml tham chiếu Webservice: là file xml mô tả Webservice, do Bkav thiết lập chế độ ẩn với Webservice nên không thể truy cập trực tiếp </w:t>
-      </w:r>
-      <w:proofErr w:type="gramStart"/>
-      <w:r>
-        <w:rPr>
-          <w:rFonts w:cs="Arial"/>
-          <w:color w:val="000000"/>
-        </w:rPr>
-        <w:t>theo</w:t>
-      </w:r>
-      <w:proofErr w:type="gramEnd"/>
-      <w:r>
-        <w:rPr>
-          <w:rFonts w:cs="Arial"/>
-          <w:color w:val="000000"/>
-        </w:rPr>
-        <w:t xml:space="preserve"> đường dẫn, để có thể tham chiếu đến Webservice phải sử dụng file </w:t>
+        <w:t xml:space="preserve">File xml tham chiếu Webservice: là file xml mô tả Webservice, do Bkav thiết lập chế độ ẩn với Webservice nên không thể truy cập trực tiếp theo đường dẫn, để có thể tham chiếu đến Webservice phải sử dụng file </w:t>
       </w:r>
       <w:r>
         <w:rPr>
@@ -596,7 +566,15 @@
           <w:rFonts w:cs="Arial"/>
           <w:color w:val="000000"/>
         </w:rPr>
-        <w:t xml:space="preserve"> của Bkav trên hệ thống demo.ehoadon.vn. Để có thể kết nối thành công đến wsdemo.ehoadon.vn Partner phải có tài khoản trên hệ thống demo.ehoadon.vn, đã được thiết lập Mẫu hóa đơn, Giải số hóa đơn.</w:t>
+        <w:t xml:space="preserve"> của Bkav trên hệ thống demo.ehoadon.vn. Để có thể kết nối </w:t>
+      </w:r>
+      <w:r>
+        <w:rPr>
+          <w:rFonts w:cs="Arial"/>
+          <w:color w:val="000000"/>
+        </w:rPr>
+        <w:lastRenderedPageBreak/>
+        <w:t>thành công đến wsdemo.ehoadon.vn Partner phải có tài khoản trên hệ thống demo.ehoadon.vn, đã được thiết lập Mẫu hóa đơn, Giải số hóa đơn.</w:t>
       </w:r>
     </w:p>
     <w:p>
@@ -649,7 +627,7 @@
                     <a:blip r:embed="rId9" cstate="print">
                       <a:extLst>
                         <a:ext uri="{28A0092B-C50C-407E-A947-70E740481C1C}">
-                          <a14:useLocalDpi xmlns:a14="http://schemas.microsoft.com/office/drawing/2010/main" xmlns:wps="http://schemas.microsoft.com/office/word/2010/wordprocessingShape" xmlns:wpi="http://schemas.microsoft.com/office/word/2010/wordprocessingInk" xmlns:wpg="http://schemas.microsoft.com/office/word/2010/wordprocessingGroup" xmlns:w14="http://schemas.microsoft.com/office/word/2010/wordml" xmlns:w="http://schemas.openxmlformats.org/wordprocessingml/2006/main" xmlns:w10="urn:schemas-microsoft-com:office:word" xmlns:wp14="http://schemas.microsoft.com/office/word/2010/wordprocessingDrawing" xmlns:v="urn:schemas-microsoft-com:vml" xmlns:o="urn:schemas-microsoft-com:office:office" xmlns:mc="http://schemas.openxmlformats.org/markup-compatibility/2006" xmlns:wpc="http://schemas.microsoft.com/office/word/2010/wordprocessingCanvas" xmlns="" val="0"/>
+                          <a14:useLocalDpi xmlns:a14="http://schemas.microsoft.com/office/drawing/2010/main" val="0"/>
                         </a:ext>
                       </a:extLst>
                     </a:blip>
@@ -899,19 +877,11 @@
           <w:rFonts w:cs="Arial"/>
         </w:rPr>
       </w:pPr>
-      <w:proofErr w:type="gramStart"/>
-      <w:r>
-        <w:rPr>
-          <w:rFonts w:cs="Arial"/>
-        </w:rPr>
-        <w:t>thành</w:t>
-      </w:r>
-      <w:proofErr w:type="gramEnd"/>
-      <w:r>
-        <w:rPr>
-          <w:rFonts w:cs="Arial"/>
-        </w:rPr>
-        <w:t xml:space="preserve"> string </w:t>
+      <w:r>
+        <w:rPr>
+          <w:rFonts w:cs="Arial"/>
+        </w:rPr>
+        <w:t xml:space="preserve">thành string </w:t>
       </w:r>
       <w:r>
         <w:rPr>
@@ -1300,77 +1270,67 @@
           <w:szCs w:val="28"/>
         </w:rPr>
       </w:pPr>
-      <w:proofErr w:type="gramStart"/>
       <w:r>
         <w:rPr>
           <w:rFonts w:cs="Arial"/>
           <w:bCs/>
           <w:szCs w:val="28"/>
         </w:rPr>
-        <w:t>string</w:t>
-      </w:r>
-      <w:proofErr w:type="gramEnd"/>
-      <w:r>
-        <w:rPr>
-          <w:rFonts w:cs="Arial"/>
-          <w:bCs/>
+        <w:t>string ExecCommand</w:t>
+      </w:r>
+      <w:r>
+        <w:rPr>
+          <w:rFonts w:cs="Arial"/>
           <w:szCs w:val="28"/>
         </w:rPr>
-        <w:t xml:space="preserve"> ExecCommand</w:t>
+        <w:t>(</w:t>
       </w:r>
       <w:r>
         <w:rPr>
           <w:rFonts w:cs="Arial"/>
           <w:szCs w:val="28"/>
         </w:rPr>
-        <w:t>(</w:t>
+        <w:t>string PartnerGUID</w:t>
       </w:r>
       <w:r>
         <w:rPr>
           <w:rFonts w:cs="Arial"/>
           <w:szCs w:val="28"/>
         </w:rPr>
-        <w:t>string PartnerGUID</w:t>
+        <w:t>,</w:t>
       </w:r>
       <w:r>
         <w:rPr>
           <w:rFonts w:cs="Arial"/>
           <w:szCs w:val="28"/>
         </w:rPr>
-        <w:t>,</w:t>
+        <w:t xml:space="preserve"> </w:t>
       </w:r>
       <w:r>
         <w:rPr>
           <w:rFonts w:cs="Arial"/>
           <w:szCs w:val="28"/>
         </w:rPr>
-        <w:t xml:space="preserve"> </w:t>
+        <w:t xml:space="preserve">string </w:t>
       </w:r>
       <w:r>
         <w:rPr>
           <w:rFonts w:cs="Arial"/>
           <w:szCs w:val="28"/>
         </w:rPr>
-        <w:t xml:space="preserve">string </w:t>
+        <w:t>Encrypted</w:t>
+      </w:r>
+      <w:r>
+        <w:rPr>
+          <w:rFonts w:cs="Arial"/>
+        </w:rPr>
+        <w:t>CommandData</w:t>
       </w:r>
       <w:r>
         <w:rPr>
           <w:rFonts w:cs="Arial"/>
           <w:szCs w:val="28"/>
         </w:rPr>
-        <w:t>Encrypted</w:t>
-      </w:r>
-      <w:r>
-        <w:rPr>
-          <w:rFonts w:cs="Arial"/>
-        </w:rPr>
-        <w:t>CommandData</w:t>
-      </w:r>
-      <w:r>
-        <w:rPr>
-          <w:rFonts w:cs="Arial"/>
-          <w:szCs w:val="28"/>
-        </w:rPr>
         <w:t>)</w:t>
       </w:r>
     </w:p>
@@ -1379,6 +1339,7 @@
         <w:pStyle w:val="Heading3"/>
       </w:pPr>
       <w:r>
+        <w:lastRenderedPageBreak/>
         <w:t>Đầu vào</w:t>
       </w:r>
     </w:p>
@@ -1393,7 +1354,7 @@
           <w:insideH w:val="single" w:sz="4" w:space="0" w:color="auto"/>
           <w:insideV w:val="single" w:sz="4" w:space="0" w:color="auto"/>
         </w:tblBorders>
-        <w:tblLook w:val="01E0"/>
+        <w:tblLook w:val="01E0" w:firstRow="1" w:lastRow="1" w:firstColumn="1" w:lastColumn="1" w:noHBand="0" w:noVBand="0"/>
       </w:tblPr>
       <w:tblGrid>
         <w:gridCol w:w="2911"/>
@@ -1668,7 +1629,7 @@
           <w:insideH w:val="single" w:sz="4" w:space="0" w:color="auto"/>
           <w:insideV w:val="single" w:sz="4" w:space="0" w:color="auto"/>
         </w:tblBorders>
-        <w:tblLook w:val="01E0"/>
+        <w:tblLook w:val="01E0" w:firstRow="1" w:lastRow="1" w:firstColumn="1" w:lastColumn="1" w:noHBand="0" w:noVBand="0"/>
       </w:tblPr>
       <w:tblGrid>
         <w:gridCol w:w="2808"/>
@@ -2031,7 +1992,7 @@
           <w:insideH w:val="single" w:sz="4" w:space="0" w:color="auto"/>
           <w:insideV w:val="single" w:sz="4" w:space="0" w:color="auto"/>
         </w:tblBorders>
-        <w:tblLook w:val="01E0"/>
+        <w:tblLook w:val="01E0" w:firstRow="1" w:lastRow="1" w:firstColumn="1" w:lastColumn="1" w:noHBand="0" w:noVBand="0"/>
       </w:tblPr>
       <w:tblGrid>
         <w:gridCol w:w="1650"/>
@@ -2778,7 +2739,7 @@
           <w:insideH w:val="single" w:sz="4" w:space="0" w:color="auto"/>
           <w:insideV w:val="single" w:sz="4" w:space="0" w:color="auto"/>
         </w:tblBorders>
-        <w:tblLook w:val="01E0"/>
+        <w:tblLook w:val="01E0" w:firstRow="1" w:lastRow="1" w:firstColumn="1" w:lastColumn="1" w:noHBand="0" w:noVBand="0"/>
       </w:tblPr>
       <w:tblGrid>
         <w:gridCol w:w="1589"/>
@@ -3127,6 +3088,7 @@
                 <w:sz w:val="24"/>
                 <w:szCs w:val="24"/>
               </w:rPr>
+              <w:lastRenderedPageBreak/>
               <w:t xml:space="preserve">+ Status&lt;&gt;0: </w:t>
             </w:r>
             <w:r>
@@ -3162,6 +3124,7 @@
         <w:pStyle w:val="Heading2"/>
       </w:pPr>
       <w:r>
+        <w:lastRenderedPageBreak/>
         <w:t>Mã lệnh</w:t>
       </w:r>
     </w:p>
@@ -3234,7 +3197,7 @@
           <w:insideH w:val="single" w:sz="4" w:space="0" w:color="auto"/>
           <w:insideV w:val="single" w:sz="4" w:space="0" w:color="auto"/>
         </w:tblBorders>
-        <w:tblLook w:val="01E0"/>
+        <w:tblLook w:val="01E0" w:firstRow="1" w:lastRow="1" w:firstColumn="1" w:lastColumn="1" w:noHBand="0" w:noVBand="0"/>
       </w:tblPr>
       <w:tblGrid>
         <w:gridCol w:w="2808"/>
@@ -3543,7 +3506,7 @@
           <w:insideH w:val="single" w:sz="4" w:space="0" w:color="auto"/>
           <w:insideV w:val="single" w:sz="4" w:space="0" w:color="auto"/>
         </w:tblBorders>
-        <w:tblLook w:val="01E0"/>
+        <w:tblLook w:val="01E0" w:firstRow="1" w:lastRow="1" w:firstColumn="1" w:lastColumn="1" w:noHBand="0" w:noVBand="0"/>
       </w:tblPr>
       <w:tblGrid>
         <w:gridCol w:w="1589"/>
@@ -3934,7 +3897,7 @@
           <w:insideH w:val="single" w:sz="4" w:space="0" w:color="auto"/>
           <w:insideV w:val="single" w:sz="4" w:space="0" w:color="auto"/>
         </w:tblBorders>
-        <w:tblLook w:val="01E0"/>
+        <w:tblLook w:val="01E0" w:firstRow="1" w:lastRow="1" w:firstColumn="1" w:lastColumn="1" w:noHBand="0" w:noVBand="0"/>
       </w:tblPr>
       <w:tblGrid>
         <w:gridCol w:w="2808"/>
@@ -4245,7 +4208,7 @@
           <w:insideH w:val="single" w:sz="4" w:space="0" w:color="auto"/>
           <w:insideV w:val="single" w:sz="4" w:space="0" w:color="auto"/>
         </w:tblBorders>
-        <w:tblLook w:val="01E0"/>
+        <w:tblLook w:val="01E0" w:firstRow="1" w:lastRow="1" w:firstColumn="1" w:lastColumn="1" w:noHBand="0" w:noVBand="0"/>
       </w:tblPr>
       <w:tblGrid>
         <w:gridCol w:w="1589"/>
@@ -4577,6 +4540,7 @@
         <w:pStyle w:val="Heading3"/>
       </w:pPr>
       <w:r>
+        <w:lastRenderedPageBreak/>
         <w:t>Mã lệnh 110: Tạo HĐ, Client tự cấp InvoiceForm, InvoiceSerial; InvoiceNo = 0 (tạo HĐ mới)</w:t>
       </w:r>
     </w:p>
@@ -4632,7 +4596,7 @@
           <w:insideH w:val="single" w:sz="4" w:space="0" w:color="auto"/>
           <w:insideV w:val="single" w:sz="4" w:space="0" w:color="auto"/>
         </w:tblBorders>
-        <w:tblLook w:val="01E0"/>
+        <w:tblLook w:val="01E0" w:firstRow="1" w:lastRow="1" w:firstColumn="1" w:lastColumn="1" w:noHBand="0" w:noVBand="0"/>
       </w:tblPr>
       <w:tblGrid>
         <w:gridCol w:w="2808"/>
@@ -4949,7 +4913,7 @@
           <w:insideH w:val="single" w:sz="4" w:space="0" w:color="auto"/>
           <w:insideV w:val="single" w:sz="4" w:space="0" w:color="auto"/>
         </w:tblBorders>
-        <w:tblLook w:val="01E0"/>
+        <w:tblLook w:val="01E0" w:firstRow="1" w:lastRow="1" w:firstColumn="1" w:lastColumn="1" w:noHBand="0" w:noVBand="0"/>
       </w:tblPr>
       <w:tblGrid>
         <w:gridCol w:w="1589"/>
@@ -5320,7 +5284,7 @@
           <w:insideH w:val="single" w:sz="4" w:space="0" w:color="auto"/>
           <w:insideV w:val="single" w:sz="4" w:space="0" w:color="auto"/>
         </w:tblBorders>
-        <w:tblLook w:val="01E0"/>
+        <w:tblLook w:val="01E0" w:firstRow="1" w:lastRow="1" w:firstColumn="1" w:lastColumn="1" w:noHBand="0" w:noVBand="0"/>
       </w:tblPr>
       <w:tblGrid>
         <w:gridCol w:w="2808"/>
@@ -5637,7 +5601,7 @@
           <w:insideH w:val="single" w:sz="4" w:space="0" w:color="auto"/>
           <w:insideV w:val="single" w:sz="4" w:space="0" w:color="auto"/>
         </w:tblBorders>
-        <w:tblLook w:val="01E0"/>
+        <w:tblLook w:val="01E0" w:firstRow="1" w:lastRow="1" w:firstColumn="1" w:lastColumn="1" w:noHBand="0" w:noVBand="0"/>
       </w:tblPr>
       <w:tblGrid>
         <w:gridCol w:w="1589"/>
@@ -6028,7 +5992,7 @@
           <w:insideH w:val="single" w:sz="4" w:space="0" w:color="auto"/>
           <w:insideV w:val="single" w:sz="4" w:space="0" w:color="auto"/>
         </w:tblBorders>
-        <w:tblLook w:val="01E0"/>
+        <w:tblLook w:val="01E0" w:firstRow="1" w:lastRow="1" w:firstColumn="1" w:lastColumn="1" w:noHBand="0" w:noVBand="0"/>
       </w:tblPr>
       <w:tblGrid>
         <w:gridCol w:w="2808"/>
@@ -6211,6 +6175,7 @@
                 <w:sz w:val="24"/>
                 <w:szCs w:val="24"/>
               </w:rPr>
+              <w:lastRenderedPageBreak/>
               <w:t xml:space="preserve">CommandObject </w:t>
             </w:r>
           </w:p>
@@ -6345,7 +6310,7 @@
           <w:insideH w:val="single" w:sz="4" w:space="0" w:color="auto"/>
           <w:insideV w:val="single" w:sz="4" w:space="0" w:color="auto"/>
         </w:tblBorders>
-        <w:tblLook w:val="01E0"/>
+        <w:tblLook w:val="01E0" w:firstRow="1" w:lastRow="1" w:firstColumn="1" w:lastColumn="1" w:noHBand="0" w:noVBand="0"/>
       </w:tblPr>
       <w:tblGrid>
         <w:gridCol w:w="1589"/>
@@ -6740,7 +6705,7 @@
           <w:insideH w:val="single" w:sz="4" w:space="0" w:color="auto"/>
           <w:insideV w:val="single" w:sz="4" w:space="0" w:color="auto"/>
         </w:tblBorders>
-        <w:tblLook w:val="01E0"/>
+        <w:tblLook w:val="01E0" w:firstRow="1" w:lastRow="1" w:firstColumn="1" w:lastColumn="1" w:noHBand="0" w:noVBand="0"/>
       </w:tblPr>
       <w:tblGrid>
         <w:gridCol w:w="2808"/>
@@ -7051,7 +7016,7 @@
           <w:insideH w:val="single" w:sz="4" w:space="0" w:color="auto"/>
           <w:insideV w:val="single" w:sz="4" w:space="0" w:color="auto"/>
         </w:tblBorders>
-        <w:tblLook w:val="01E0"/>
+        <w:tblLook w:val="01E0" w:firstRow="1" w:lastRow="1" w:firstColumn="1" w:lastColumn="1" w:noHBand="0" w:noVBand="0"/>
       </w:tblPr>
       <w:tblGrid>
         <w:gridCol w:w="1589"/>
@@ -7443,7 +7408,7 @@
           <w:insideH w:val="single" w:sz="4" w:space="0" w:color="auto"/>
           <w:insideV w:val="single" w:sz="4" w:space="0" w:color="auto"/>
         </w:tblBorders>
-        <w:tblLook w:val="01E0"/>
+        <w:tblLook w:val="01E0" w:firstRow="1" w:lastRow="1" w:firstColumn="1" w:lastColumn="1" w:noHBand="0" w:noVBand="0"/>
       </w:tblPr>
       <w:tblGrid>
         <w:gridCol w:w="2808"/>
@@ -7762,7 +7727,7 @@
           <w:insideH w:val="single" w:sz="4" w:space="0" w:color="auto"/>
           <w:insideV w:val="single" w:sz="4" w:space="0" w:color="auto"/>
         </w:tblBorders>
-        <w:tblLook w:val="01E0"/>
+        <w:tblLook w:val="01E0" w:firstRow="1" w:lastRow="1" w:firstColumn="1" w:lastColumn="1" w:noHBand="0" w:noVBand="0"/>
       </w:tblPr>
       <w:tblGrid>
         <w:gridCol w:w="1589"/>
@@ -7876,6 +7841,7 @@
                 <w:sz w:val="24"/>
                 <w:szCs w:val="24"/>
               </w:rPr>
+              <w:lastRenderedPageBreak/>
               <w:t>Status</w:t>
             </w:r>
           </w:p>
@@ -8098,7 +8064,7 @@
           <w:insideH w:val="single" w:sz="4" w:space="0" w:color="auto"/>
           <w:insideV w:val="single" w:sz="4" w:space="0" w:color="auto"/>
         </w:tblBorders>
-        <w:tblLook w:val="01E0"/>
+        <w:tblLook w:val="01E0" w:firstRow="1" w:lastRow="1" w:firstColumn="1" w:lastColumn="1" w:noHBand="0" w:noVBand="0"/>
       </w:tblPr>
       <w:tblGrid>
         <w:gridCol w:w="1593"/>
@@ -8999,7 +8965,7 @@
           <w:insideH w:val="single" w:sz="4" w:space="0" w:color="auto"/>
           <w:insideV w:val="single" w:sz="4" w:space="0" w:color="auto"/>
         </w:tblBorders>
-        <w:tblLook w:val="01E0"/>
+        <w:tblLook w:val="01E0" w:firstRow="1" w:lastRow="1" w:firstColumn="1" w:lastColumn="1" w:noHBand="0" w:noVBand="0"/>
       </w:tblPr>
       <w:tblGrid>
         <w:gridCol w:w="2808"/>
@@ -9318,7 +9284,7 @@
           <w:insideH w:val="single" w:sz="4" w:space="0" w:color="auto"/>
           <w:insideV w:val="single" w:sz="4" w:space="0" w:color="auto"/>
         </w:tblBorders>
-        <w:tblLook w:val="01E0"/>
+        <w:tblLook w:val="01E0" w:firstRow="1" w:lastRow="1" w:firstColumn="1" w:lastColumn="1" w:noHBand="0" w:noVBand="0"/>
       </w:tblPr>
       <w:tblGrid>
         <w:gridCol w:w="1589"/>
@@ -9655,6 +9621,7 @@
         <w:ind w:left="0" w:firstLine="0"/>
       </w:pPr>
       <w:r>
+        <w:lastRenderedPageBreak/>
         <w:t xml:space="preserve">Mã lệnh </w:t>
       </w:r>
       <w:r>
@@ -9667,21 +9634,7 @@
         <w:rPr>
           <w:szCs w:val="24"/>
         </w:rPr>
-        <w:t xml:space="preserve">Lây thông tin doanh nghiệp </w:t>
-      </w:r>
-      <w:proofErr w:type="gramStart"/>
-      <w:r>
-        <w:rPr>
-          <w:szCs w:val="24"/>
-        </w:rPr>
-        <w:t>theo</w:t>
-      </w:r>
-      <w:proofErr w:type="gramEnd"/>
-      <w:r>
-        <w:rPr>
-          <w:szCs w:val="24"/>
-        </w:rPr>
-        <w:t xml:space="preserve"> MST</w:t>
+        <w:t>Lây thông tin doanh nghiệp theo MST</w:t>
       </w:r>
     </w:p>
     <w:p>
@@ -9730,7 +9683,7 @@
           <w:insideH w:val="single" w:sz="4" w:space="0" w:color="auto"/>
           <w:insideV w:val="single" w:sz="4" w:space="0" w:color="auto"/>
         </w:tblBorders>
-        <w:tblLook w:val="01E0"/>
+        <w:tblLook w:val="01E0" w:firstRow="1" w:lastRow="1" w:firstColumn="1" w:lastColumn="1" w:noHBand="0" w:noVBand="0"/>
       </w:tblPr>
       <w:tblGrid>
         <w:gridCol w:w="2808"/>
@@ -10017,7 +9970,7 @@
           <w:insideH w:val="single" w:sz="4" w:space="0" w:color="auto"/>
           <w:insideV w:val="single" w:sz="4" w:space="0" w:color="auto"/>
         </w:tblBorders>
-        <w:tblLook w:val="01E0"/>
+        <w:tblLook w:val="01E0" w:firstRow="1" w:lastRow="1" w:firstColumn="1" w:lastColumn="1" w:noHBand="0" w:noVBand="0"/>
       </w:tblPr>
       <w:tblGrid>
         <w:gridCol w:w="1589"/>
@@ -10459,18 +10412,8 @@
           <w:sz w:val="24"/>
           <w:szCs w:val="24"/>
         </w:rPr>
-        <w:t xml:space="preserve"> "CommandObject"</w:t>
-      </w:r>
-      <w:proofErr w:type="gramStart"/>
-      <w:r>
-        <w:rPr>
-          <w:rFonts w:cs="Arial"/>
-          <w:sz w:val="24"/>
-          <w:szCs w:val="24"/>
-        </w:rPr>
-        <w:t>:[</w:t>
-      </w:r>
-      <w:proofErr w:type="gramEnd"/>
+        <w:t xml:space="preserve"> "CommandObject":[</w:t>
+      </w:r>
     </w:p>
     <w:p>
       <w:pPr>
@@ -10685,16 +10628,7 @@
           <w:sz w:val="24"/>
           <w:szCs w:val="24"/>
         </w:rPr>
-        <w:t>"BuyerName":"Nguyễn Văn A Update"</w:t>
-      </w:r>
-      <w:proofErr w:type="gramStart"/>
-      <w:r>
-        <w:rPr>
-          <w:rFonts w:cs="Arial"/>
-          <w:sz w:val="24"/>
-          <w:szCs w:val="24"/>
-        </w:rPr>
-        <w:t>,</w:t>
+        <w:t>"BuyerName":"Nguyễn Văn A Update",</w:t>
       </w:r>
       <w:r>
         <w:rPr>
@@ -10704,18 +10638,7 @@
           <w:szCs w:val="19"/>
           <w:highlight w:val="white"/>
         </w:rPr>
-        <w:t>/</w:t>
-      </w:r>
-      <w:proofErr w:type="gramEnd"/>
-      <w:r>
-        <w:rPr>
-          <w:rFonts w:ascii="Consolas" w:hAnsi="Consolas" w:cs="Consolas"/>
-          <w:color w:val="808080"/>
-          <w:sz w:val="19"/>
-          <w:szCs w:val="19"/>
-          <w:highlight w:val="white"/>
-        </w:rPr>
-        <w:t>//</w:t>
+        <w:t>///</w:t>
       </w:r>
       <w:r>
         <w:rPr>
@@ -10865,16 +10788,7 @@
           <w:sz w:val="24"/>
           <w:szCs w:val="24"/>
         </w:rPr>
-        <w:t>"BuyerAddress":"Nhà N2D Khu ĐT Trung Hoà-Nhân Chính, Phường Nhân Chính, Quận Thanh Xuân, Hà Nội"</w:t>
-      </w:r>
-      <w:proofErr w:type="gramStart"/>
-      <w:r>
-        <w:rPr>
-          <w:rFonts w:cs="Arial"/>
-          <w:sz w:val="24"/>
-          <w:szCs w:val="24"/>
-        </w:rPr>
-        <w:t>,</w:t>
+        <w:t>"BuyerAddress":"Nhà N2D Khu ĐT Trung Hoà-Nhân Chính, Phường Nhân Chính, Quận Thanh Xuân, Hà Nội",</w:t>
       </w:r>
       <w:r>
         <w:rPr>
@@ -10884,18 +10798,7 @@
           <w:szCs w:val="19"/>
           <w:highlight w:val="white"/>
         </w:rPr>
-        <w:t>/</w:t>
-      </w:r>
-      <w:proofErr w:type="gramEnd"/>
-      <w:r>
-        <w:rPr>
-          <w:rFonts w:ascii="Consolas" w:hAnsi="Consolas" w:cs="Consolas"/>
-          <w:color w:val="808080"/>
-          <w:sz w:val="19"/>
-          <w:szCs w:val="19"/>
-          <w:highlight w:val="white"/>
-        </w:rPr>
-        <w:t>//</w:t>
+        <w:t>///</w:t>
       </w:r>
       <w:r>
         <w:rPr>
@@ -10933,16 +10836,7 @@
           <w:sz w:val="24"/>
           <w:szCs w:val="24"/>
         </w:rPr>
-        <w:t>"BuyerBankAccount":""</w:t>
-      </w:r>
-      <w:proofErr w:type="gramStart"/>
-      <w:r>
-        <w:rPr>
-          <w:rFonts w:cs="Arial"/>
-          <w:sz w:val="24"/>
-          <w:szCs w:val="24"/>
-        </w:rPr>
-        <w:t>,</w:t>
+        <w:t>"BuyerBankAccount":"",</w:t>
       </w:r>
       <w:r>
         <w:rPr>
@@ -10952,18 +10846,7 @@
           <w:szCs w:val="19"/>
           <w:highlight w:val="white"/>
         </w:rPr>
-        <w:t>/</w:t>
-      </w:r>
-      <w:proofErr w:type="gramEnd"/>
-      <w:r>
-        <w:rPr>
-          <w:rFonts w:ascii="Consolas" w:hAnsi="Consolas" w:cs="Consolas"/>
-          <w:color w:val="808080"/>
-          <w:sz w:val="19"/>
-          <w:szCs w:val="19"/>
-          <w:highlight w:val="white"/>
-        </w:rPr>
-        <w:t>//</w:t>
+        <w:t>///</w:t>
       </w:r>
       <w:r>
         <w:rPr>
@@ -11200,28 +11083,7 @@
           <w:highlight w:val="white"/>
         </w:rPr>
         <w:tab/>
-      </w:r>
-      <w:proofErr w:type="gramStart"/>
-      <w:r>
-        <w:rPr>
-          <w:rFonts w:ascii="Consolas" w:hAnsi="Consolas" w:cs="Consolas"/>
-          <w:color w:val="008000"/>
-          <w:sz w:val="19"/>
-          <w:szCs w:val="19"/>
-          <w:highlight w:val="white"/>
-        </w:rPr>
-        <w:t>Email ,</w:t>
-      </w:r>
-      <w:proofErr w:type="gramEnd"/>
-      <w:r>
-        <w:rPr>
-          <w:rFonts w:ascii="Consolas" w:hAnsi="Consolas" w:cs="Consolas"/>
-          <w:color w:val="008000"/>
-          <w:sz w:val="19"/>
-          <w:szCs w:val="19"/>
-          <w:highlight w:val="white"/>
-        </w:rPr>
-        <w:t xml:space="preserve"> 2</w:t>
+        <w:t>Email , 2</w:t>
       </w:r>
       <w:r>
         <w:rPr>
@@ -11282,16 +11144,7 @@
           <w:sz w:val="24"/>
           <w:szCs w:val="24"/>
         </w:rPr>
-        <w:t>"ReceiverEmail":"testABC@gmail.com"</w:t>
-      </w:r>
-      <w:proofErr w:type="gramStart"/>
-      <w:r>
-        <w:rPr>
-          <w:rFonts w:cs="Arial"/>
-          <w:sz w:val="24"/>
-          <w:szCs w:val="24"/>
-        </w:rPr>
-        <w:t>,</w:t>
+        <w:t>"ReceiverEmail":"testABC@gmail.com",</w:t>
       </w:r>
       <w:r>
         <w:rPr>
@@ -11301,18 +11154,7 @@
           <w:szCs w:val="19"/>
           <w:highlight w:val="white"/>
         </w:rPr>
-        <w:t>/</w:t>
-      </w:r>
-      <w:proofErr w:type="gramEnd"/>
-      <w:r>
-        <w:rPr>
-          <w:rFonts w:ascii="Consolas" w:hAnsi="Consolas" w:cs="Consolas"/>
-          <w:color w:val="808080"/>
-          <w:sz w:val="19"/>
-          <w:szCs w:val="19"/>
-          <w:highlight w:val="white"/>
-        </w:rPr>
-        <w:t>//</w:t>
+        <w:t>///</w:t>
       </w:r>
       <w:r>
         <w:rPr>
@@ -11342,6 +11184,7 @@
           <w:sz w:val="24"/>
           <w:szCs w:val="24"/>
         </w:rPr>
+        <w:lastRenderedPageBreak/>
         <w:t xml:space="preserve">      </w:t>
       </w:r>
       <w:r>
@@ -11350,16 +11193,7 @@
           <w:sz w:val="24"/>
           <w:szCs w:val="24"/>
         </w:rPr>
-        <w:t>"ReceiverMobile":"01789143399"</w:t>
-      </w:r>
-      <w:proofErr w:type="gramStart"/>
-      <w:r>
-        <w:rPr>
-          <w:rFonts w:cs="Arial"/>
-          <w:sz w:val="24"/>
-          <w:szCs w:val="24"/>
-        </w:rPr>
-        <w:t>,</w:t>
+        <w:t>"ReceiverMobile":"01789143399",</w:t>
       </w:r>
       <w:r>
         <w:rPr>
@@ -11369,18 +11203,7 @@
           <w:szCs w:val="19"/>
           <w:highlight w:val="white"/>
         </w:rPr>
-        <w:t>/</w:t>
-      </w:r>
-      <w:proofErr w:type="gramEnd"/>
-      <w:r>
-        <w:rPr>
-          <w:rFonts w:ascii="Consolas" w:hAnsi="Consolas" w:cs="Consolas"/>
-          <w:color w:val="808080"/>
-          <w:sz w:val="19"/>
-          <w:szCs w:val="19"/>
-          <w:highlight w:val="white"/>
-        </w:rPr>
-        <w:t>//</w:t>
+        <w:t>///</w:t>
       </w:r>
       <w:r>
         <w:rPr>
@@ -11418,16 +11241,7 @@
           <w:sz w:val="24"/>
           <w:szCs w:val="24"/>
         </w:rPr>
-        <w:t>"ReceiverAddress":"Nhà N2D Khu ĐT Trung Hoà-Nhân Chính, Phường Nhân Chính, Quận Thanh Xuân, Hà Nội"</w:t>
-      </w:r>
-      <w:proofErr w:type="gramStart"/>
-      <w:r>
-        <w:rPr>
-          <w:rFonts w:cs="Arial"/>
-          <w:sz w:val="24"/>
-          <w:szCs w:val="24"/>
-        </w:rPr>
-        <w:t>,</w:t>
+        <w:t>"ReceiverAddress":"Nhà N2D Khu ĐT Trung Hoà-Nhân Chính, Phường Nhân Chính, Quận Thanh Xuân, Hà Nội",</w:t>
       </w:r>
       <w:r>
         <w:rPr>
@@ -11437,18 +11251,7 @@
           <w:szCs w:val="19"/>
           <w:highlight w:val="white"/>
         </w:rPr>
-        <w:t>/</w:t>
-      </w:r>
-      <w:proofErr w:type="gramEnd"/>
-      <w:r>
-        <w:rPr>
-          <w:rFonts w:ascii="Consolas" w:hAnsi="Consolas" w:cs="Consolas"/>
-          <w:color w:val="808080"/>
-          <w:sz w:val="19"/>
-          <w:szCs w:val="19"/>
-          <w:highlight w:val="white"/>
-        </w:rPr>
-        <w:t>//</w:t>
+        <w:t>///</w:t>
       </w:r>
       <w:r>
         <w:rPr>
@@ -11486,16 +11289,7 @@
           <w:sz w:val="24"/>
           <w:szCs w:val="24"/>
         </w:rPr>
-        <w:t>"ReceiverName":"Nguyễn Văn A"</w:t>
-      </w:r>
-      <w:proofErr w:type="gramStart"/>
-      <w:r>
-        <w:rPr>
-          <w:rFonts w:cs="Arial"/>
-          <w:sz w:val="24"/>
-          <w:szCs w:val="24"/>
-        </w:rPr>
-        <w:t>,</w:t>
+        <w:t>"ReceiverName":"Nguyễn Văn A",</w:t>
       </w:r>
       <w:r>
         <w:rPr>
@@ -11505,18 +11299,7 @@
           <w:szCs w:val="19"/>
           <w:highlight w:val="white"/>
         </w:rPr>
-        <w:t>/</w:t>
-      </w:r>
-      <w:proofErr w:type="gramEnd"/>
-      <w:r>
-        <w:rPr>
-          <w:rFonts w:ascii="Consolas" w:hAnsi="Consolas" w:cs="Consolas"/>
-          <w:color w:val="808080"/>
-          <w:sz w:val="19"/>
-          <w:szCs w:val="19"/>
-          <w:highlight w:val="white"/>
-        </w:rPr>
-        <w:t>//</w:t>
+        <w:t>///</w:t>
       </w:r>
       <w:r>
         <w:rPr>
@@ -11554,16 +11337,7 @@
           <w:sz w:val="24"/>
           <w:szCs w:val="24"/>
         </w:rPr>
-        <w:t>"Note":"Test eHoaDon"</w:t>
-      </w:r>
-      <w:proofErr w:type="gramStart"/>
-      <w:r>
-        <w:rPr>
-          <w:rFonts w:cs="Arial"/>
-          <w:sz w:val="24"/>
-          <w:szCs w:val="24"/>
-        </w:rPr>
-        <w:t>,</w:t>
+        <w:t>"Note":"Test eHoaDon",</w:t>
       </w:r>
       <w:r>
         <w:rPr>
@@ -11573,18 +11347,7 @@
           <w:szCs w:val="19"/>
           <w:highlight w:val="white"/>
         </w:rPr>
-        <w:t>/</w:t>
-      </w:r>
-      <w:proofErr w:type="gramEnd"/>
-      <w:r>
-        <w:rPr>
-          <w:rFonts w:ascii="Consolas" w:hAnsi="Consolas" w:cs="Consolas"/>
-          <w:color w:val="808080"/>
-          <w:sz w:val="19"/>
-          <w:szCs w:val="19"/>
-          <w:highlight w:val="white"/>
-        </w:rPr>
-        <w:t>//</w:t>
+        <w:t>///</w:t>
       </w:r>
       <w:r>
         <w:rPr>
@@ -11622,16 +11385,7 @@
           <w:sz w:val="24"/>
           <w:szCs w:val="24"/>
         </w:rPr>
-        <w:t>"BillCode":""</w:t>
-      </w:r>
-      <w:proofErr w:type="gramStart"/>
-      <w:r>
-        <w:rPr>
-          <w:rFonts w:cs="Arial"/>
-          <w:sz w:val="24"/>
-          <w:szCs w:val="24"/>
-        </w:rPr>
-        <w:t>,</w:t>
+        <w:t>"BillCode":"",</w:t>
       </w:r>
       <w:r>
         <w:rPr>
@@ -11641,18 +11395,7 @@
           <w:szCs w:val="19"/>
           <w:highlight w:val="white"/>
         </w:rPr>
-        <w:t>/</w:t>
-      </w:r>
-      <w:proofErr w:type="gramEnd"/>
-      <w:r>
-        <w:rPr>
-          <w:rFonts w:ascii="Consolas" w:hAnsi="Consolas" w:cs="Consolas"/>
-          <w:color w:val="808080"/>
-          <w:sz w:val="19"/>
-          <w:szCs w:val="19"/>
-          <w:highlight w:val="white"/>
-        </w:rPr>
-        <w:t>//</w:t>
+        <w:t>///</w:t>
       </w:r>
       <w:r>
         <w:rPr>
@@ -11807,16 +11550,7 @@
           <w:sz w:val="24"/>
           <w:szCs w:val="24"/>
         </w:rPr>
-        <w:t>"InvoiceGUID":"00000000-0000-0000-0000-000000000000"</w:t>
-      </w:r>
-      <w:proofErr w:type="gramStart"/>
-      <w:r>
-        <w:rPr>
-          <w:rFonts w:cs="Arial"/>
-          <w:sz w:val="24"/>
-          <w:szCs w:val="24"/>
-        </w:rPr>
-        <w:t>,</w:t>
+        <w:t>"InvoiceGUID":"00000000-0000-0000-0000-000000000000",</w:t>
       </w:r>
       <w:r>
         <w:rPr>
@@ -11826,18 +11560,7 @@
           <w:szCs w:val="19"/>
           <w:highlight w:val="white"/>
         </w:rPr>
-        <w:t>/</w:t>
-      </w:r>
-      <w:proofErr w:type="gramEnd"/>
-      <w:r>
-        <w:rPr>
-          <w:rFonts w:ascii="Consolas" w:hAnsi="Consolas" w:cs="Consolas"/>
-          <w:color w:val="808080"/>
-          <w:sz w:val="19"/>
-          <w:szCs w:val="19"/>
-          <w:highlight w:val="white"/>
-        </w:rPr>
-        <w:t>//</w:t>
+        <w:t>///</w:t>
       </w:r>
       <w:r>
         <w:rPr>
@@ -11905,37 +11628,16 @@
           <w:szCs w:val="19"/>
           <w:highlight w:val="white"/>
         </w:rPr>
-        <w:t xml:space="preserve"> Trạng thái của hóa </w:t>
-      </w:r>
-      <w:proofErr w:type="gramStart"/>
+        <w:t xml:space="preserve"> Trạng thái của hóa đơn</w:t>
+      </w:r>
       <w:r>
         <w:rPr>
           <w:rFonts w:ascii="Consolas" w:hAnsi="Consolas" w:cs="Consolas"/>
           <w:color w:val="008000"/>
           <w:sz w:val="19"/>
           <w:szCs w:val="19"/>
-          <w:highlight w:val="white"/>
-        </w:rPr>
-        <w:t>đơn</w:t>
-      </w:r>
-      <w:r>
-        <w:rPr>
-          <w:rFonts w:ascii="Consolas" w:hAnsi="Consolas" w:cs="Consolas"/>
-          <w:color w:val="008000"/>
-          <w:sz w:val="19"/>
-          <w:szCs w:val="19"/>
-        </w:rPr>
-        <w:t>(</w:t>
-      </w:r>
-      <w:proofErr w:type="gramEnd"/>
-      <w:r>
-        <w:rPr>
-          <w:rFonts w:ascii="Consolas" w:hAnsi="Consolas" w:cs="Consolas"/>
-          <w:color w:val="008000"/>
-          <w:sz w:val="19"/>
-          <w:szCs w:val="19"/>
-        </w:rPr>
-        <w:t>Chi tiết xem bảng danh mục trạng thái</w:t>
+        </w:rPr>
+        <w:t>(Chi tiết xem bảng danh mục trạng thái</w:t>
       </w:r>
       <w:r>
         <w:rPr>
@@ -11981,16 +11683,7 @@
           <w:sz w:val="24"/>
           <w:szCs w:val="24"/>
         </w:rPr>
-        <w:t>"InvoiceForm":""</w:t>
-      </w:r>
-      <w:proofErr w:type="gramStart"/>
-      <w:r>
-        <w:rPr>
-          <w:rFonts w:cs="Arial"/>
-          <w:sz w:val="24"/>
-          <w:szCs w:val="24"/>
-        </w:rPr>
-        <w:t>,</w:t>
+        <w:t>"InvoiceForm":"",</w:t>
       </w:r>
       <w:r>
         <w:rPr>
@@ -12000,18 +11693,7 @@
           <w:szCs w:val="19"/>
           <w:highlight w:val="white"/>
         </w:rPr>
-        <w:t>/</w:t>
-      </w:r>
-      <w:proofErr w:type="gramEnd"/>
-      <w:r>
-        <w:rPr>
-          <w:rFonts w:ascii="Consolas" w:hAnsi="Consolas" w:cs="Consolas"/>
-          <w:color w:val="808080"/>
-          <w:sz w:val="19"/>
-          <w:szCs w:val="19"/>
-          <w:highlight w:val="white"/>
-        </w:rPr>
-        <w:t>//</w:t>
+        <w:t>///</w:t>
       </w:r>
       <w:r>
         <w:rPr>
@@ -12058,16 +11740,7 @@
           <w:sz w:val="24"/>
           <w:szCs w:val="24"/>
         </w:rPr>
-        <w:t>"InvoiceSerial":""</w:t>
-      </w:r>
-      <w:proofErr w:type="gramStart"/>
-      <w:r>
-        <w:rPr>
-          <w:rFonts w:cs="Arial"/>
-          <w:sz w:val="24"/>
-          <w:szCs w:val="24"/>
-        </w:rPr>
-        <w:t>,</w:t>
+        <w:t>"InvoiceSerial":"",</w:t>
       </w:r>
       <w:r>
         <w:rPr>
@@ -12077,18 +11750,7 @@
           <w:szCs w:val="19"/>
           <w:highlight w:val="white"/>
         </w:rPr>
-        <w:t>/</w:t>
-      </w:r>
-      <w:proofErr w:type="gramEnd"/>
-      <w:r>
-        <w:rPr>
-          <w:rFonts w:ascii="Consolas" w:hAnsi="Consolas" w:cs="Consolas"/>
-          <w:color w:val="808080"/>
-          <w:sz w:val="19"/>
-          <w:szCs w:val="19"/>
-          <w:highlight w:val="white"/>
-        </w:rPr>
-        <w:t>/</w:t>
+        <w:t>//</w:t>
       </w:r>
       <w:r>
         <w:rPr>
@@ -12212,25 +11874,7 @@
           <w:sz w:val="24"/>
           <w:szCs w:val="24"/>
         </w:rPr>
-        <w:t>"InvoiceCode"</w:t>
-      </w:r>
-      <w:proofErr w:type="gramStart"/>
-      <w:r>
-        <w:rPr>
-          <w:rFonts w:cs="Arial"/>
-          <w:sz w:val="24"/>
-          <w:szCs w:val="24"/>
-        </w:rPr>
-        <w:t>:null</w:t>
-      </w:r>
-      <w:proofErr w:type="gramEnd"/>
-      <w:r>
-        <w:rPr>
-          <w:rFonts w:cs="Arial"/>
-          <w:sz w:val="24"/>
-          <w:szCs w:val="24"/>
-        </w:rPr>
-        <w:t>,</w:t>
+        <w:t>"InvoiceCode":null,</w:t>
       </w:r>
       <w:r>
         <w:rPr>
@@ -12290,7 +11934,6 @@
         </w:rPr>
         <w:t>"SignedDate":"2017-09-20T09:43:06.7135334+07:00"</w:t>
       </w:r>
-      <w:proofErr w:type="gramStart"/>
       <w:r>
         <w:rPr>
           <w:rFonts w:cs="Arial"/>
@@ -12307,18 +11950,7 @@
           <w:szCs w:val="19"/>
           <w:highlight w:val="white"/>
         </w:rPr>
-        <w:t>/</w:t>
-      </w:r>
-      <w:proofErr w:type="gramEnd"/>
-      <w:r>
-        <w:rPr>
-          <w:rFonts w:ascii="Consolas" w:hAnsi="Consolas" w:cs="Consolas"/>
-          <w:color w:val="808080"/>
-          <w:sz w:val="19"/>
-          <w:szCs w:val="19"/>
-          <w:highlight w:val="white"/>
-        </w:rPr>
-        <w:t>//</w:t>
+        <w:t>///</w:t>
       </w:r>
       <w:r>
         <w:rPr>
@@ -12393,25 +12025,7 @@
           <w:color w:val="008000"/>
           <w:highlight w:val="white"/>
         </w:rPr>
-        <w:t>Thông tin Hoá đơn gốc dùng trong trường hợp thay thế, điều chỉnh. Định dạng như sau: [Mẫu Số</w:t>
-      </w:r>
-      <w:proofErr w:type="gramStart"/>
-      <w:r>
-        <w:rPr>
-          <w:rFonts w:ascii="Consolas" w:hAnsi="Consolas" w:cs="Consolas"/>
-          <w:color w:val="008000"/>
-          <w:highlight w:val="white"/>
-        </w:rPr>
-        <w:t>]_</w:t>
-      </w:r>
-      <w:proofErr w:type="gramEnd"/>
-      <w:r>
-        <w:rPr>
-          <w:rFonts w:ascii="Consolas" w:hAnsi="Consolas" w:cs="Consolas"/>
-          <w:color w:val="008000"/>
-          <w:highlight w:val="white"/>
-        </w:rPr>
-        <w:t>[Ký hiệu]_[Số Hoá đơn], ví dụ: [01GTKT0/001]_[AA/17E]_[0000001]</w:t>
+        <w:t>Thông tin Hoá đơn gốc dùng trong trường hợp thay thế, điều chỉnh. Định dạng như sau: [Mẫu Số]_[Ký hiệu]_[Số Hoá đơn], ví dụ: [01GTKT0/001]_[AA/17E]_[0000001]</w:t>
       </w:r>
     </w:p>
     <w:p>
@@ -12467,18 +12081,8 @@
           <w:sz w:val="24"/>
           <w:szCs w:val="24"/>
         </w:rPr>
-        <w:t xml:space="preserve"> "ListInvoiceDetailsWS"</w:t>
-      </w:r>
-      <w:proofErr w:type="gramStart"/>
-      <w:r>
-        <w:rPr>
-          <w:rFonts w:cs="Arial"/>
-          <w:sz w:val="24"/>
-          <w:szCs w:val="24"/>
-        </w:rPr>
-        <w:t>:[</w:t>
-      </w:r>
-      <w:proofErr w:type="gramEnd"/>
+        <w:t xml:space="preserve"> "ListInvoiceDetailsWS":[</w:t>
+      </w:r>
     </w:p>
     <w:p>
       <w:pPr>
@@ -12533,16 +12137,7 @@
           <w:sz w:val="24"/>
           <w:szCs w:val="24"/>
         </w:rPr>
-        <w:t xml:space="preserve"> "ItemName":"Chữ ký số Bkav CA ENT BN (bao gồm Thiết bị USB Token) update"</w:t>
-      </w:r>
-      <w:proofErr w:type="gramStart"/>
-      <w:r>
-        <w:rPr>
-          <w:rFonts w:cs="Arial"/>
-          <w:sz w:val="24"/>
-          <w:szCs w:val="24"/>
-        </w:rPr>
-        <w:t>,</w:t>
+        <w:t xml:space="preserve"> "ItemName":"Chữ ký số Bkav CA ENT BN (bao gồm Thiết bị USB Token) update",</w:t>
       </w:r>
       <w:r>
         <w:rPr>
@@ -12552,18 +12147,7 @@
           <w:szCs w:val="19"/>
           <w:highlight w:val="white"/>
         </w:rPr>
-        <w:t>/</w:t>
-      </w:r>
-      <w:proofErr w:type="gramEnd"/>
-      <w:r>
-        <w:rPr>
-          <w:rFonts w:ascii="Consolas" w:hAnsi="Consolas" w:cs="Consolas"/>
-          <w:color w:val="808080"/>
-          <w:sz w:val="19"/>
-          <w:szCs w:val="19"/>
-          <w:highlight w:val="white"/>
-        </w:rPr>
-        <w:t>//</w:t>
+        <w:t>///</w:t>
       </w:r>
       <w:r>
         <w:rPr>
@@ -12601,16 +12185,7 @@
           <w:sz w:val="24"/>
           <w:szCs w:val="24"/>
         </w:rPr>
-        <w:t xml:space="preserve"> "UnitName":"Gói"</w:t>
-      </w:r>
-      <w:proofErr w:type="gramStart"/>
-      <w:r>
-        <w:rPr>
-          <w:rFonts w:cs="Arial"/>
-          <w:sz w:val="24"/>
-          <w:szCs w:val="24"/>
-        </w:rPr>
-        <w:t>,</w:t>
+        <w:t xml:space="preserve"> "UnitName":"Gói",</w:t>
       </w:r>
       <w:r>
         <w:rPr>
@@ -12620,18 +12195,7 @@
           <w:szCs w:val="19"/>
           <w:highlight w:val="white"/>
         </w:rPr>
-        <w:t>/</w:t>
-      </w:r>
-      <w:proofErr w:type="gramEnd"/>
-      <w:r>
-        <w:rPr>
-          <w:rFonts w:ascii="Consolas" w:hAnsi="Consolas" w:cs="Consolas"/>
-          <w:color w:val="808080"/>
-          <w:sz w:val="19"/>
-          <w:szCs w:val="19"/>
-          <w:highlight w:val="white"/>
-        </w:rPr>
-        <w:t>//</w:t>
+        <w:t>///</w:t>
       </w:r>
       <w:r>
         <w:rPr>
@@ -13015,18 +12579,8 @@
           <w:sz w:val="24"/>
           <w:szCs w:val="24"/>
         </w:rPr>
-        <w:t xml:space="preserve"> "IsDiscount"</w:t>
-      </w:r>
-      <w:proofErr w:type="gramStart"/>
-      <w:r>
-        <w:rPr>
-          <w:rFonts w:cs="Arial"/>
-          <w:sz w:val="24"/>
-          <w:szCs w:val="24"/>
-        </w:rPr>
-        <w:t>:false</w:t>
-      </w:r>
-      <w:proofErr w:type="gramEnd"/>
+        <w:t xml:space="preserve"> "IsDiscount":false</w:t>
+      </w:r>
       <w:r>
         <w:rPr>
           <w:rFonts w:cs="Arial"/>
@@ -13082,6 +12636,7 @@
           <w:sz w:val="24"/>
           <w:szCs w:val="24"/>
         </w:rPr>
+        <w:lastRenderedPageBreak/>
         <w:tab/>
         <w:t xml:space="preserve">  </w:t>
       </w:r>
@@ -13125,29 +12680,7 @@
           <w:szCs w:val="19"/>
           <w:highlight w:val="white"/>
         </w:rPr>
-        <w:t xml:space="preserve">Hóa bình thường: có giá trị là Null, Hóa đơn điều chỉnh: False - dòng hàng hóa dịch vụ bị điều chỉnh giảm, </w:t>
-      </w:r>
-      <w:proofErr w:type="gramStart"/>
-      <w:r>
-        <w:rPr>
-          <w:rFonts w:ascii="Consolas" w:hAnsi="Consolas" w:cs="Consolas"/>
-          <w:color w:val="008000"/>
-          <w:sz w:val="19"/>
-          <w:szCs w:val="19"/>
-          <w:highlight w:val="white"/>
-        </w:rPr>
-        <w:t>True</w:t>
-      </w:r>
-      <w:proofErr w:type="gramEnd"/>
-      <w:r>
-        <w:rPr>
-          <w:rFonts w:ascii="Consolas" w:hAnsi="Consolas" w:cs="Consolas"/>
-          <w:color w:val="008000"/>
-          <w:sz w:val="19"/>
-          <w:szCs w:val="19"/>
-          <w:highlight w:val="white"/>
-        </w:rPr>
-        <w:t xml:space="preserve"> - dòng hàng hóa dịch vụ bị điều chỉnh tăng</w:t>
+        <w:t>Hóa bình thường: có giá trị là Null, Hóa đơn điều chỉnh: False - dòng hàng hóa dịch vụ bị điều chỉnh giảm, True - dòng hàng hóa dịch vụ bị điều chỉnh tăng</w:t>
       </w:r>
     </w:p>
     <w:p>
@@ -13622,8 +13155,6 @@
         </w:rPr>
         <w:t>}</w:t>
       </w:r>
-      <w:bookmarkStart w:id="0" w:name="_GoBack"/>
-      <w:bookmarkEnd w:id="0"/>
     </w:p>
     <w:p>
       <w:pPr>
@@ -13712,18 +13243,8 @@
           <w:sz w:val="24"/>
           <w:szCs w:val="24"/>
         </w:rPr>
-        <w:t xml:space="preserve"> "Object"</w:t>
-      </w:r>
-      <w:proofErr w:type="gramStart"/>
-      <w:r>
-        <w:rPr>
-          <w:rFonts w:cs="Arial"/>
-          <w:sz w:val="24"/>
-          <w:szCs w:val="24"/>
-        </w:rPr>
-        <w:t>:[</w:t>
-      </w:r>
-      <w:proofErr w:type="gramEnd"/>
+        <w:t xml:space="preserve"> "Object":[</w:t>
+      </w:r>
     </w:p>
     <w:p>
       <w:pPr>
@@ -13869,16 +13390,7 @@
           <w:sz w:val="24"/>
           <w:szCs w:val="24"/>
         </w:rPr>
-        <w:t>"</w:t>
-      </w:r>
-      <w:proofErr w:type="gramStart"/>
-      <w:r>
-        <w:rPr>
-          <w:rFonts w:cs="Arial"/>
-          <w:sz w:val="24"/>
-          <w:szCs w:val="24"/>
-        </w:rPr>
-        <w:t>,</w:t>
+        <w:t>",</w:t>
       </w:r>
       <w:r>
         <w:rPr>
@@ -13888,18 +13400,7 @@
           <w:szCs w:val="19"/>
           <w:highlight w:val="white"/>
         </w:rPr>
-        <w:t>/</w:t>
-      </w:r>
-      <w:proofErr w:type="gramEnd"/>
-      <w:r>
-        <w:rPr>
-          <w:rFonts w:ascii="Consolas" w:hAnsi="Consolas" w:cs="Consolas"/>
-          <w:color w:val="808080"/>
-          <w:sz w:val="19"/>
-          <w:szCs w:val="19"/>
-          <w:highlight w:val="white"/>
-        </w:rPr>
-        <w:t>//</w:t>
+        <w:t>///</w:t>
       </w:r>
       <w:r>
         <w:rPr>
@@ -14011,16 +13512,7 @@
           <w:sz w:val="24"/>
           <w:szCs w:val="24"/>
         </w:rPr>
-        <w:t xml:space="preserve"> "InvoiceForm":"01GTKT0/001"</w:t>
-      </w:r>
-      <w:proofErr w:type="gramStart"/>
-      <w:r>
-        <w:rPr>
-          <w:rFonts w:cs="Arial"/>
-          <w:sz w:val="24"/>
-          <w:szCs w:val="24"/>
-        </w:rPr>
-        <w:t>,</w:t>
+        <w:t xml:space="preserve"> "InvoiceForm":"01GTKT0/001",</w:t>
       </w:r>
       <w:r>
         <w:rPr>
@@ -14030,18 +13522,7 @@
           <w:szCs w:val="19"/>
           <w:highlight w:val="white"/>
         </w:rPr>
-        <w:t>/</w:t>
-      </w:r>
-      <w:proofErr w:type="gramEnd"/>
-      <w:r>
-        <w:rPr>
-          <w:rFonts w:ascii="Consolas" w:hAnsi="Consolas" w:cs="Consolas"/>
-          <w:color w:val="808080"/>
-          <w:sz w:val="19"/>
-          <w:szCs w:val="19"/>
-          <w:highlight w:val="white"/>
-        </w:rPr>
-        <w:t>//</w:t>
+        <w:t>///</w:t>
       </w:r>
       <w:r>
         <w:rPr>
@@ -14079,16 +13560,7 @@
           <w:sz w:val="24"/>
           <w:szCs w:val="24"/>
         </w:rPr>
-        <w:t xml:space="preserve"> "InvoiceSerial":"AA/17E"</w:t>
-      </w:r>
-      <w:proofErr w:type="gramStart"/>
-      <w:r>
-        <w:rPr>
-          <w:rFonts w:cs="Arial"/>
-          <w:sz w:val="24"/>
-          <w:szCs w:val="24"/>
-        </w:rPr>
-        <w:t>,</w:t>
+        <w:t xml:space="preserve"> "InvoiceSerial":"AA/17E",</w:t>
       </w:r>
       <w:r>
         <w:rPr>
@@ -14098,18 +13570,7 @@
           <w:szCs w:val="19"/>
           <w:highlight w:val="white"/>
         </w:rPr>
-        <w:t>/</w:t>
-      </w:r>
-      <w:proofErr w:type="gramEnd"/>
-      <w:r>
-        <w:rPr>
-          <w:rFonts w:ascii="Consolas" w:hAnsi="Consolas" w:cs="Consolas"/>
-          <w:color w:val="808080"/>
-          <w:sz w:val="19"/>
-          <w:szCs w:val="19"/>
-          <w:highlight w:val="white"/>
-        </w:rPr>
-        <w:t>//</w:t>
+        <w:t>///</w:t>
       </w:r>
       <w:r>
         <w:rPr>
@@ -14277,18 +13738,8 @@
           <w:sz w:val="24"/>
           <w:szCs w:val="24"/>
         </w:rPr>
-        <w:t xml:space="preserve"> "MessLog"</w:t>
-      </w:r>
-      <w:proofErr w:type="gramStart"/>
-      <w:r>
-        <w:rPr>
-          <w:rFonts w:cs="Arial"/>
-          <w:sz w:val="24"/>
-          <w:szCs w:val="24"/>
-        </w:rPr>
-        <w:t>:null</w:t>
-      </w:r>
-      <w:proofErr w:type="gramEnd"/>
+        <w:t xml:space="preserve"> "MessLog":null</w:t>
+      </w:r>
       <w:r>
         <w:rPr>
           <w:rFonts w:cs="Arial"/>
@@ -14408,25 +13859,7 @@
           <w:sz w:val="24"/>
           <w:szCs w:val="24"/>
         </w:rPr>
-        <w:t xml:space="preserve"> "</w:t>
-      </w:r>
-      <w:proofErr w:type="gramStart"/>
-      <w:r>
-        <w:rPr>
-          <w:rFonts w:cs="Arial"/>
-          <w:sz w:val="24"/>
-          <w:szCs w:val="24"/>
-        </w:rPr>
-        <w:t>isOk</w:t>
-      </w:r>
-      <w:proofErr w:type="gramEnd"/>
-      <w:r>
-        <w:rPr>
-          <w:rFonts w:cs="Arial"/>
-          <w:sz w:val="24"/>
-          <w:szCs w:val="24"/>
-        </w:rPr>
-        <w:t>":true,</w:t>
+        <w:t xml:space="preserve"> "isOk":true,</w:t>
       </w:r>
     </w:p>
     <w:p>
@@ -14446,6 +13879,7 @@
           <w:sz w:val="24"/>
           <w:szCs w:val="24"/>
         </w:rPr>
+        <w:lastRenderedPageBreak/>
         <w:t xml:space="preserve"> </w:t>
       </w:r>
       <w:r>
@@ -14454,25 +13888,7 @@
           <w:sz w:val="24"/>
           <w:szCs w:val="24"/>
         </w:rPr>
-        <w:t xml:space="preserve"> "</w:t>
-      </w:r>
-      <w:proofErr w:type="gramStart"/>
-      <w:r>
-        <w:rPr>
-          <w:rFonts w:cs="Arial"/>
-          <w:sz w:val="24"/>
-          <w:szCs w:val="24"/>
-        </w:rPr>
-        <w:t>isError</w:t>
-      </w:r>
-      <w:proofErr w:type="gramEnd"/>
-      <w:r>
-        <w:rPr>
-          <w:rFonts w:cs="Arial"/>
-          <w:sz w:val="24"/>
-          <w:szCs w:val="24"/>
-        </w:rPr>
-        <w:t>":false</w:t>
+        <w:t xml:space="preserve"> "isError":false</w:t>
       </w:r>
     </w:p>
     <w:p>
@@ -14916,16 +14332,7 @@
           <w:sz w:val="24"/>
           <w:szCs w:val="24"/>
         </w:rPr>
-        <w:t>"BuyerName":"Nguyễn Văn A Update"</w:t>
-      </w:r>
-      <w:proofErr w:type="gramStart"/>
-      <w:r>
-        <w:rPr>
-          <w:rFonts w:cs="Arial"/>
-          <w:sz w:val="24"/>
-          <w:szCs w:val="24"/>
-        </w:rPr>
-        <w:t>,</w:t>
+        <w:t>"BuyerName":"Nguyễn Văn A Update",</w:t>
       </w:r>
       <w:r>
         <w:rPr>
@@ -14935,18 +14342,7 @@
           <w:szCs w:val="19"/>
           <w:highlight w:val="white"/>
         </w:rPr>
-        <w:t>/</w:t>
-      </w:r>
-      <w:proofErr w:type="gramEnd"/>
-      <w:r>
-        <w:rPr>
-          <w:rFonts w:ascii="Consolas" w:hAnsi="Consolas" w:cs="Consolas"/>
-          <w:color w:val="808080"/>
-          <w:sz w:val="19"/>
-          <w:szCs w:val="19"/>
-          <w:highlight w:val="white"/>
-        </w:rPr>
-        <w:t>//</w:t>
+        <w:t>///</w:t>
       </w:r>
       <w:r>
         <w:rPr>
@@ -15096,16 +14492,7 @@
           <w:sz w:val="24"/>
           <w:szCs w:val="24"/>
         </w:rPr>
-        <w:t>"BuyerAddress":"Nhà N2D Khu ĐT Trung Hoà-Nhân Chính, Phường Nhân Chính, Quận Thanh Xuân, Hà Nội"</w:t>
-      </w:r>
-      <w:proofErr w:type="gramStart"/>
-      <w:r>
-        <w:rPr>
-          <w:rFonts w:cs="Arial"/>
-          <w:sz w:val="24"/>
-          <w:szCs w:val="24"/>
-        </w:rPr>
-        <w:t>,</w:t>
+        <w:t>"BuyerAddress":"Nhà N2D Khu ĐT Trung Hoà-Nhân Chính, Phường Nhân Chính, Quận Thanh Xuân, Hà Nội",</w:t>
       </w:r>
       <w:r>
         <w:rPr>
@@ -15115,18 +14502,7 @@
           <w:szCs w:val="19"/>
           <w:highlight w:val="white"/>
         </w:rPr>
-        <w:t>/</w:t>
-      </w:r>
-      <w:proofErr w:type="gramEnd"/>
-      <w:r>
-        <w:rPr>
-          <w:rFonts w:ascii="Consolas" w:hAnsi="Consolas" w:cs="Consolas"/>
-          <w:color w:val="808080"/>
-          <w:sz w:val="19"/>
-          <w:szCs w:val="19"/>
-          <w:highlight w:val="white"/>
-        </w:rPr>
-        <w:t>//</w:t>
+        <w:t>///</w:t>
       </w:r>
       <w:r>
         <w:rPr>
@@ -15164,16 +14540,7 @@
           <w:sz w:val="24"/>
           <w:szCs w:val="24"/>
         </w:rPr>
-        <w:t>"BuyerBankAccount":""</w:t>
-      </w:r>
-      <w:proofErr w:type="gramStart"/>
-      <w:r>
-        <w:rPr>
-          <w:rFonts w:cs="Arial"/>
-          <w:sz w:val="24"/>
-          <w:szCs w:val="24"/>
-        </w:rPr>
-        <w:t>,</w:t>
+        <w:t>"BuyerBankAccount":"",</w:t>
       </w:r>
       <w:r>
         <w:rPr>
@@ -15183,18 +14550,7 @@
           <w:szCs w:val="19"/>
           <w:highlight w:val="white"/>
         </w:rPr>
-        <w:t>/</w:t>
-      </w:r>
-      <w:proofErr w:type="gramEnd"/>
-      <w:r>
-        <w:rPr>
-          <w:rFonts w:ascii="Consolas" w:hAnsi="Consolas" w:cs="Consolas"/>
-          <w:color w:val="808080"/>
-          <w:sz w:val="19"/>
-          <w:szCs w:val="19"/>
-          <w:highlight w:val="white"/>
-        </w:rPr>
-        <w:t>//</w:t>
+        <w:t>///</w:t>
       </w:r>
       <w:r>
         <w:rPr>
@@ -15331,28 +14687,7 @@
           <w:highlight w:val="white"/>
         </w:rPr>
         <w:tab/>
-      </w:r>
-      <w:proofErr w:type="gramStart"/>
-      <w:r>
-        <w:rPr>
-          <w:rFonts w:ascii="Consolas" w:hAnsi="Consolas" w:cs="Consolas"/>
-          <w:color w:val="008000"/>
-          <w:sz w:val="19"/>
-          <w:szCs w:val="19"/>
-          <w:highlight w:val="white"/>
-        </w:rPr>
-        <w:t>Email ,</w:t>
-      </w:r>
-      <w:proofErr w:type="gramEnd"/>
-      <w:r>
-        <w:rPr>
-          <w:rFonts w:ascii="Consolas" w:hAnsi="Consolas" w:cs="Consolas"/>
-          <w:color w:val="008000"/>
-          <w:sz w:val="19"/>
-          <w:szCs w:val="19"/>
-          <w:highlight w:val="white"/>
-        </w:rPr>
-        <w:t xml:space="preserve"> 2</w:t>
+        <w:t>Email , 2</w:t>
       </w:r>
       <w:r>
         <w:rPr>
@@ -15413,16 +14748,7 @@
           <w:sz w:val="24"/>
           <w:szCs w:val="24"/>
         </w:rPr>
-        <w:t>"ReceiverEmail":"testABC@gmail.com"</w:t>
-      </w:r>
-      <w:proofErr w:type="gramStart"/>
-      <w:r>
-        <w:rPr>
-          <w:rFonts w:cs="Arial"/>
-          <w:sz w:val="24"/>
-          <w:szCs w:val="24"/>
-        </w:rPr>
-        <w:t>,</w:t>
+        <w:t>"ReceiverEmail":"testABC@gmail.com",</w:t>
       </w:r>
       <w:r>
         <w:rPr>
@@ -15432,18 +14758,7 @@
           <w:szCs w:val="19"/>
           <w:highlight w:val="white"/>
         </w:rPr>
-        <w:t>/</w:t>
-      </w:r>
-      <w:proofErr w:type="gramEnd"/>
-      <w:r>
-        <w:rPr>
-          <w:rFonts w:ascii="Consolas" w:hAnsi="Consolas" w:cs="Consolas"/>
-          <w:color w:val="808080"/>
-          <w:sz w:val="19"/>
-          <w:szCs w:val="19"/>
-          <w:highlight w:val="white"/>
-        </w:rPr>
-        <w:t>//</w:t>
+        <w:t>///</w:t>
       </w:r>
       <w:r>
         <w:rPr>
@@ -15481,16 +14796,7 @@
           <w:sz w:val="24"/>
           <w:szCs w:val="24"/>
         </w:rPr>
-        <w:t>"ReceiverMobile":"01789143399"</w:t>
-      </w:r>
-      <w:proofErr w:type="gramStart"/>
-      <w:r>
-        <w:rPr>
-          <w:rFonts w:cs="Arial"/>
-          <w:sz w:val="24"/>
-          <w:szCs w:val="24"/>
-        </w:rPr>
-        <w:t>,</w:t>
+        <w:t>"ReceiverMobile":"01789143399",</w:t>
       </w:r>
       <w:r>
         <w:rPr>
@@ -15500,18 +14806,7 @@
           <w:szCs w:val="19"/>
           <w:highlight w:val="white"/>
         </w:rPr>
-        <w:t>/</w:t>
-      </w:r>
-      <w:proofErr w:type="gramEnd"/>
-      <w:r>
-        <w:rPr>
-          <w:rFonts w:ascii="Consolas" w:hAnsi="Consolas" w:cs="Consolas"/>
-          <w:color w:val="808080"/>
-          <w:sz w:val="19"/>
-          <w:szCs w:val="19"/>
-          <w:highlight w:val="white"/>
-        </w:rPr>
-        <w:t>//</w:t>
+        <w:t>///</w:t>
       </w:r>
       <w:r>
         <w:rPr>
@@ -15549,16 +14844,7 @@
           <w:sz w:val="24"/>
           <w:szCs w:val="24"/>
         </w:rPr>
-        <w:t>"ReceiverAddress":"Nhà N2D Khu ĐT Trung Hoà-Nhân Chính, Phường Nhân Chính, Quận Thanh Xuân, Hà Nội"</w:t>
-      </w:r>
-      <w:proofErr w:type="gramStart"/>
-      <w:r>
-        <w:rPr>
-          <w:rFonts w:cs="Arial"/>
-          <w:sz w:val="24"/>
-          <w:szCs w:val="24"/>
-        </w:rPr>
-        <w:t>,</w:t>
+        <w:t>"ReceiverAddress":"Nhà N2D Khu ĐT Trung Hoà-Nhân Chính, Phường Nhân Chính, Quận Thanh Xuân, Hà Nội",</w:t>
       </w:r>
       <w:r>
         <w:rPr>
@@ -15568,18 +14854,7 @@
           <w:szCs w:val="19"/>
           <w:highlight w:val="white"/>
         </w:rPr>
-        <w:t>/</w:t>
-      </w:r>
-      <w:proofErr w:type="gramEnd"/>
-      <w:r>
-        <w:rPr>
-          <w:rFonts w:ascii="Consolas" w:hAnsi="Consolas" w:cs="Consolas"/>
-          <w:color w:val="808080"/>
-          <w:sz w:val="19"/>
-          <w:szCs w:val="19"/>
-          <w:highlight w:val="white"/>
-        </w:rPr>
-        <w:t>//</w:t>
+        <w:t>///</w:t>
       </w:r>
       <w:r>
         <w:rPr>
@@ -15617,16 +14892,7 @@
           <w:sz w:val="24"/>
           <w:szCs w:val="24"/>
         </w:rPr>
-        <w:t>"ReceiverName":"Nguyễn Văn A"</w:t>
-      </w:r>
-      <w:proofErr w:type="gramStart"/>
-      <w:r>
-        <w:rPr>
-          <w:rFonts w:cs="Arial"/>
-          <w:sz w:val="24"/>
-          <w:szCs w:val="24"/>
-        </w:rPr>
-        <w:t>,</w:t>
+        <w:t>"ReceiverName":"Nguyễn Văn A",</w:t>
       </w:r>
       <w:r>
         <w:rPr>
@@ -15636,18 +14902,7 @@
           <w:szCs w:val="19"/>
           <w:highlight w:val="white"/>
         </w:rPr>
-        <w:t>/</w:t>
-      </w:r>
-      <w:proofErr w:type="gramEnd"/>
-      <w:r>
-        <w:rPr>
-          <w:rFonts w:ascii="Consolas" w:hAnsi="Consolas" w:cs="Consolas"/>
-          <w:color w:val="808080"/>
-          <w:sz w:val="19"/>
-          <w:szCs w:val="19"/>
-          <w:highlight w:val="white"/>
-        </w:rPr>
-        <w:t>//</w:t>
+        <w:t>///</w:t>
       </w:r>
       <w:r>
         <w:rPr>
@@ -15685,16 +14940,7 @@
           <w:sz w:val="24"/>
           <w:szCs w:val="24"/>
         </w:rPr>
-        <w:t>"Note":"Test eHoaDon"</w:t>
-      </w:r>
-      <w:proofErr w:type="gramStart"/>
-      <w:r>
-        <w:rPr>
-          <w:rFonts w:cs="Arial"/>
-          <w:sz w:val="24"/>
-          <w:szCs w:val="24"/>
-        </w:rPr>
-        <w:t>,</w:t>
+        <w:t>"Note":"Test eHoaDon",</w:t>
       </w:r>
       <w:r>
         <w:rPr>
@@ -15704,18 +14950,7 @@
           <w:szCs w:val="19"/>
           <w:highlight w:val="white"/>
         </w:rPr>
-        <w:t>/</w:t>
-      </w:r>
-      <w:proofErr w:type="gramEnd"/>
-      <w:r>
-        <w:rPr>
-          <w:rFonts w:ascii="Consolas" w:hAnsi="Consolas" w:cs="Consolas"/>
-          <w:color w:val="808080"/>
-          <w:sz w:val="19"/>
-          <w:szCs w:val="19"/>
-          <w:highlight w:val="white"/>
-        </w:rPr>
-        <w:t>//</w:t>
+        <w:t>///</w:t>
       </w:r>
       <w:r>
         <w:rPr>
@@ -15753,16 +14988,7 @@
           <w:sz w:val="24"/>
           <w:szCs w:val="24"/>
         </w:rPr>
-        <w:t>"BillCode":""</w:t>
-      </w:r>
-      <w:proofErr w:type="gramStart"/>
-      <w:r>
-        <w:rPr>
-          <w:rFonts w:cs="Arial"/>
-          <w:sz w:val="24"/>
-          <w:szCs w:val="24"/>
-        </w:rPr>
-        <w:t>,</w:t>
+        <w:t>"BillCode":"",</w:t>
       </w:r>
       <w:r>
         <w:rPr>
@@ -15772,18 +14998,7 @@
           <w:szCs w:val="19"/>
           <w:highlight w:val="white"/>
         </w:rPr>
-        <w:t>/</w:t>
-      </w:r>
-      <w:proofErr w:type="gramEnd"/>
-      <w:r>
-        <w:rPr>
-          <w:rFonts w:ascii="Consolas" w:hAnsi="Consolas" w:cs="Consolas"/>
-          <w:color w:val="808080"/>
-          <w:sz w:val="19"/>
-          <w:szCs w:val="19"/>
-          <w:highlight w:val="white"/>
-        </w:rPr>
-        <w:t>//</w:t>
+        <w:t>///</w:t>
       </w:r>
       <w:r>
         <w:rPr>
@@ -15813,6 +15028,7 @@
           <w:sz w:val="24"/>
           <w:szCs w:val="24"/>
         </w:rPr>
+        <w:lastRenderedPageBreak/>
         <w:t xml:space="preserve">      </w:t>
       </w:r>
       <w:r>
@@ -15938,16 +15154,7 @@
           <w:sz w:val="24"/>
           <w:szCs w:val="24"/>
         </w:rPr>
-        <w:t>"InvoiceGUID":"00000000-0000-0000-0000-000000000000"</w:t>
-      </w:r>
-      <w:proofErr w:type="gramStart"/>
-      <w:r>
-        <w:rPr>
-          <w:rFonts w:cs="Arial"/>
-          <w:sz w:val="24"/>
-          <w:szCs w:val="24"/>
-        </w:rPr>
-        <w:t>,</w:t>
+        <w:t>"InvoiceGUID":"00000000-0000-0000-0000-000000000000",</w:t>
       </w:r>
       <w:r>
         <w:rPr>
@@ -15957,18 +15164,7 @@
           <w:szCs w:val="19"/>
           <w:highlight w:val="white"/>
         </w:rPr>
-        <w:t>/</w:t>
-      </w:r>
-      <w:proofErr w:type="gramEnd"/>
-      <w:r>
-        <w:rPr>
-          <w:rFonts w:ascii="Consolas" w:hAnsi="Consolas" w:cs="Consolas"/>
-          <w:color w:val="808080"/>
-          <w:sz w:val="19"/>
-          <w:szCs w:val="19"/>
-          <w:highlight w:val="white"/>
-        </w:rPr>
-        <w:t>//</w:t>
+        <w:t>///</w:t>
       </w:r>
       <w:r>
         <w:rPr>
@@ -16036,37 +15232,16 @@
           <w:szCs w:val="19"/>
           <w:highlight w:val="white"/>
         </w:rPr>
-        <w:t xml:space="preserve"> Trạng thái của hóa </w:t>
-      </w:r>
-      <w:proofErr w:type="gramStart"/>
+        <w:t xml:space="preserve"> Trạng thái của hóa đơn</w:t>
+      </w:r>
       <w:r>
         <w:rPr>
           <w:rFonts w:ascii="Consolas" w:hAnsi="Consolas" w:cs="Consolas"/>
           <w:color w:val="008000"/>
           <w:sz w:val="19"/>
           <w:szCs w:val="19"/>
-          <w:highlight w:val="white"/>
-        </w:rPr>
-        <w:t>đơn</w:t>
-      </w:r>
-      <w:r>
-        <w:rPr>
-          <w:rFonts w:ascii="Consolas" w:hAnsi="Consolas" w:cs="Consolas"/>
-          <w:color w:val="008000"/>
-          <w:sz w:val="19"/>
-          <w:szCs w:val="19"/>
-        </w:rPr>
-        <w:t>(</w:t>
-      </w:r>
-      <w:proofErr w:type="gramEnd"/>
-      <w:r>
-        <w:rPr>
-          <w:rFonts w:ascii="Consolas" w:hAnsi="Consolas" w:cs="Consolas"/>
-          <w:color w:val="008000"/>
-          <w:sz w:val="19"/>
-          <w:szCs w:val="19"/>
-        </w:rPr>
-        <w:t>Chi tiết xem bảng danh mục trạng tháis)</w:t>
+        </w:rPr>
+        <w:t>(Chi tiết xem bảng danh mục trạng tháis)</w:t>
       </w:r>
     </w:p>
     <w:p>
@@ -16094,16 +15269,7 @@
           <w:sz w:val="24"/>
           <w:szCs w:val="24"/>
         </w:rPr>
-        <w:t>"InvoiceForm":""</w:t>
-      </w:r>
-      <w:proofErr w:type="gramStart"/>
-      <w:r>
-        <w:rPr>
-          <w:rFonts w:cs="Arial"/>
-          <w:sz w:val="24"/>
-          <w:szCs w:val="24"/>
-        </w:rPr>
-        <w:t>,</w:t>
+        <w:t>"InvoiceForm":"",</w:t>
       </w:r>
       <w:r>
         <w:rPr>
@@ -16113,18 +15279,7 @@
           <w:szCs w:val="19"/>
           <w:highlight w:val="white"/>
         </w:rPr>
-        <w:t>/</w:t>
-      </w:r>
-      <w:proofErr w:type="gramEnd"/>
-      <w:r>
-        <w:rPr>
-          <w:rFonts w:ascii="Consolas" w:hAnsi="Consolas" w:cs="Consolas"/>
-          <w:color w:val="808080"/>
-          <w:sz w:val="19"/>
-          <w:szCs w:val="19"/>
-          <w:highlight w:val="white"/>
-        </w:rPr>
-        <w:t>//</w:t>
+        <w:t>///</w:t>
       </w:r>
       <w:r>
         <w:rPr>
@@ -16171,16 +15326,7 @@
           <w:sz w:val="24"/>
           <w:szCs w:val="24"/>
         </w:rPr>
-        <w:t>"InvoiceSerial":""</w:t>
-      </w:r>
-      <w:proofErr w:type="gramStart"/>
-      <w:r>
-        <w:rPr>
-          <w:rFonts w:cs="Arial"/>
-          <w:sz w:val="24"/>
-          <w:szCs w:val="24"/>
-        </w:rPr>
-        <w:t>,</w:t>
+        <w:t>"InvoiceSerial":"",</w:t>
       </w:r>
       <w:r>
         <w:rPr>
@@ -16190,18 +15336,7 @@
           <w:szCs w:val="19"/>
           <w:highlight w:val="white"/>
         </w:rPr>
-        <w:t>/</w:t>
-      </w:r>
-      <w:proofErr w:type="gramEnd"/>
-      <w:r>
-        <w:rPr>
-          <w:rFonts w:ascii="Consolas" w:hAnsi="Consolas" w:cs="Consolas"/>
-          <w:color w:val="808080"/>
-          <w:sz w:val="19"/>
-          <w:szCs w:val="19"/>
-          <w:highlight w:val="white"/>
-        </w:rPr>
-        <w:t>//</w:t>
+        <w:t>///</w:t>
       </w:r>
       <w:r>
         <w:rPr>
@@ -16315,25 +15450,7 @@
           <w:sz w:val="24"/>
           <w:szCs w:val="24"/>
         </w:rPr>
-        <w:t>"InvoiceCode"</w:t>
-      </w:r>
-      <w:proofErr w:type="gramStart"/>
-      <w:r>
-        <w:rPr>
-          <w:rFonts w:cs="Arial"/>
-          <w:sz w:val="24"/>
-          <w:szCs w:val="24"/>
-        </w:rPr>
-        <w:t>:null</w:t>
-      </w:r>
-      <w:proofErr w:type="gramEnd"/>
-      <w:r>
-        <w:rPr>
-          <w:rFonts w:cs="Arial"/>
-          <w:sz w:val="24"/>
-          <w:szCs w:val="24"/>
-        </w:rPr>
-        <w:t>,</w:t>
+        <w:t>"InvoiceCode":null,</w:t>
       </w:r>
       <w:r>
         <w:rPr>
@@ -16467,18 +15584,8 @@
           <w:sz w:val="24"/>
           <w:szCs w:val="24"/>
         </w:rPr>
-        <w:t xml:space="preserve"> "ListInvoiceDetailsWS"</w:t>
-      </w:r>
-      <w:proofErr w:type="gramStart"/>
-      <w:r>
-        <w:rPr>
-          <w:rFonts w:cs="Arial"/>
-          <w:sz w:val="24"/>
-          <w:szCs w:val="24"/>
-        </w:rPr>
-        <w:t>:[</w:t>
-      </w:r>
-      <w:proofErr w:type="gramEnd"/>
+        <w:t xml:space="preserve"> "ListInvoiceDetailsWS":[</w:t>
+      </w:r>
     </w:p>
     <w:p>
       <w:pPr>
@@ -16533,16 +15640,7 @@
           <w:sz w:val="24"/>
           <w:szCs w:val="24"/>
         </w:rPr>
-        <w:t xml:space="preserve"> "ItemName":"Chữ ký số Bkav CA ENT BN (bao gồm Thiết bị USB Token) update"</w:t>
-      </w:r>
-      <w:proofErr w:type="gramStart"/>
-      <w:r>
-        <w:rPr>
-          <w:rFonts w:cs="Arial"/>
-          <w:sz w:val="24"/>
-          <w:szCs w:val="24"/>
-        </w:rPr>
-        <w:t>,</w:t>
+        <w:t xml:space="preserve"> "ItemName":"Chữ ký số Bkav CA ENT BN (bao gồm Thiết bị USB Token) update",</w:t>
       </w:r>
       <w:r>
         <w:rPr>
@@ -16552,18 +15650,7 @@
           <w:szCs w:val="19"/>
           <w:highlight w:val="white"/>
         </w:rPr>
-        <w:t>/</w:t>
-      </w:r>
-      <w:proofErr w:type="gramEnd"/>
-      <w:r>
-        <w:rPr>
-          <w:rFonts w:ascii="Consolas" w:hAnsi="Consolas" w:cs="Consolas"/>
-          <w:color w:val="808080"/>
-          <w:sz w:val="19"/>
-          <w:szCs w:val="19"/>
-          <w:highlight w:val="white"/>
-        </w:rPr>
-        <w:t>//</w:t>
+        <w:t>///</w:t>
       </w:r>
       <w:r>
         <w:rPr>
@@ -16601,16 +15688,7 @@
           <w:sz w:val="24"/>
           <w:szCs w:val="24"/>
         </w:rPr>
-        <w:t xml:space="preserve"> "UnitName":"Gói"</w:t>
-      </w:r>
-      <w:proofErr w:type="gramStart"/>
-      <w:r>
-        <w:rPr>
-          <w:rFonts w:cs="Arial"/>
-          <w:sz w:val="24"/>
-          <w:szCs w:val="24"/>
-        </w:rPr>
-        <w:t>,</w:t>
+        <w:t xml:space="preserve"> "UnitName":"Gói",</w:t>
       </w:r>
       <w:r>
         <w:rPr>
@@ -16620,18 +15698,7 @@
           <w:szCs w:val="19"/>
           <w:highlight w:val="white"/>
         </w:rPr>
-        <w:t>/</w:t>
-      </w:r>
-      <w:proofErr w:type="gramEnd"/>
-      <w:r>
-        <w:rPr>
-          <w:rFonts w:ascii="Consolas" w:hAnsi="Consolas" w:cs="Consolas"/>
-          <w:color w:val="808080"/>
-          <w:sz w:val="19"/>
-          <w:szCs w:val="19"/>
-          <w:highlight w:val="white"/>
-        </w:rPr>
-        <w:t>//</w:t>
+        <w:t>///</w:t>
       </w:r>
       <w:r>
         <w:rPr>
@@ -17015,18 +16082,8 @@
           <w:sz w:val="24"/>
           <w:szCs w:val="24"/>
         </w:rPr>
-        <w:t xml:space="preserve"> "IsDiscount"</w:t>
-      </w:r>
-      <w:proofErr w:type="gramStart"/>
-      <w:r>
-        <w:rPr>
-          <w:rFonts w:cs="Arial"/>
-          <w:sz w:val="24"/>
-          <w:szCs w:val="24"/>
-        </w:rPr>
-        <w:t>:false</w:t>
-      </w:r>
-      <w:proofErr w:type="gramEnd"/>
+        <w:t xml:space="preserve"> "IsDiscount":false</w:t>
+      </w:r>
       <w:r>
         <w:rPr>
           <w:rFonts w:cs="Arial"/>
@@ -17116,6 +16173,7 @@
         </w:rPr>
         <w:t>: null ///</w:t>
       </w:r>
+      <w:bookmarkStart w:id="0" w:name="_GoBack"/>
       <w:r>
         <w:rPr>
           <w:rFonts w:ascii="Consolas" w:hAnsi="Consolas" w:cs="Consolas"/>
@@ -17124,9 +16182,8 @@
           <w:szCs w:val="19"/>
           <w:highlight w:val="white"/>
         </w:rPr>
-        <w:t xml:space="preserve">Hóa bình thường: có giá trị là Null, Hóa đơn điều chỉnh: False - dòng hàng hóa dịch vụ bị điều chỉnh giảm, </w:t>
-      </w:r>
-      <w:proofErr w:type="gramStart"/>
+        <w:t>Hóa bình thường</w:t>
+      </w:r>
       <w:r>
         <w:rPr>
           <w:rFonts w:ascii="Consolas" w:hAnsi="Consolas" w:cs="Consolas"/>
@@ -17135,9 +16192,8 @@
           <w:szCs w:val="19"/>
           <w:highlight w:val="white"/>
         </w:rPr>
-        <w:t>True</w:t>
-      </w:r>
-      <w:proofErr w:type="gramEnd"/>
+        <w:t>:</w:t>
+      </w:r>
       <w:r>
         <w:rPr>
           <w:rFonts w:ascii="Consolas" w:hAnsi="Consolas" w:cs="Consolas"/>
@@ -17146,8 +16202,88 @@
           <w:szCs w:val="19"/>
           <w:highlight w:val="white"/>
         </w:rPr>
-        <w:t xml:space="preserve"> - dòng hàng hóa dịch vụ bị điều chỉnh tăng</w:t>
-      </w:r>
+        <w:t xml:space="preserve"> Null,</w:t>
+      </w:r>
+      <w:r>
+        <w:rPr>
+          <w:rFonts w:ascii="Consolas" w:hAnsi="Consolas" w:cs="Consolas"/>
+          <w:color w:val="008000"/>
+          <w:sz w:val="19"/>
+          <w:szCs w:val="19"/>
+          <w:highlight w:val="white"/>
+        </w:rPr>
+        <w:t xml:space="preserve"> </w:t>
+      </w:r>
+      <w:r>
+        <w:rPr>
+          <w:rFonts w:ascii="Consolas" w:hAnsi="Consolas" w:cs="Consolas"/>
+          <w:color w:val="008000"/>
+          <w:sz w:val="19"/>
+          <w:szCs w:val="19"/>
+          <w:highlight w:val="white"/>
+        </w:rPr>
+        <w:t>dòng</w:t>
+      </w:r>
+      <w:r>
+        <w:rPr>
+          <w:rFonts w:ascii="Consolas" w:hAnsi="Consolas" w:cs="Consolas"/>
+          <w:color w:val="008000"/>
+          <w:sz w:val="19"/>
+          <w:szCs w:val="19"/>
+          <w:highlight w:val="white"/>
+        </w:rPr>
+        <w:t xml:space="preserve"> Hóa đơn điều chỉnh</w:t>
+      </w:r>
+      <w:r>
+        <w:rPr>
+          <w:rFonts w:ascii="Consolas" w:hAnsi="Consolas" w:cs="Consolas"/>
+          <w:color w:val="008000"/>
+          <w:sz w:val="19"/>
+          <w:szCs w:val="19"/>
+          <w:highlight w:val="white"/>
+        </w:rPr>
+        <w:t xml:space="preserve"> giảm</w:t>
+      </w:r>
+      <w:r>
+        <w:rPr>
+          <w:rFonts w:ascii="Consolas" w:hAnsi="Consolas" w:cs="Consolas"/>
+          <w:color w:val="008000"/>
+          <w:sz w:val="19"/>
+          <w:szCs w:val="19"/>
+          <w:highlight w:val="white"/>
+        </w:rPr>
+        <w:t xml:space="preserve">: False </w:t>
+      </w:r>
+      <w:r>
+        <w:rPr>
+          <w:rFonts w:ascii="Consolas" w:hAnsi="Consolas" w:cs="Consolas"/>
+          <w:color w:val="008000"/>
+          <w:sz w:val="19"/>
+          <w:szCs w:val="19"/>
+          <w:highlight w:val="white"/>
+        </w:rPr>
+        <w:t xml:space="preserve">, </w:t>
+      </w:r>
+      <w:r>
+        <w:rPr>
+          <w:rFonts w:ascii="Consolas" w:hAnsi="Consolas" w:cs="Consolas"/>
+          <w:color w:val="008000"/>
+          <w:sz w:val="19"/>
+          <w:szCs w:val="19"/>
+          <w:highlight w:val="white"/>
+        </w:rPr>
+        <w:t>dòng hàng hóa dịch vụ bị điều chỉnh tăng</w:t>
+      </w:r>
+      <w:r>
+        <w:rPr>
+          <w:rFonts w:ascii="Consolas" w:hAnsi="Consolas" w:cs="Consolas"/>
+          <w:color w:val="008000"/>
+          <w:sz w:val="19"/>
+          <w:szCs w:val="19"/>
+        </w:rPr>
+        <w:t xml:space="preserve"> : True</w:t>
+      </w:r>
+      <w:bookmarkEnd w:id="0"/>
     </w:p>
     <w:p>
       <w:pPr>
@@ -17432,25 +16568,7 @@
           <w:sz w:val="24"/>
           <w:szCs w:val="24"/>
         </w:rPr>
-        <w:t xml:space="preserve"> "</w:t>
-      </w:r>
-      <w:proofErr w:type="gramStart"/>
-      <w:r>
-        <w:rPr>
-          <w:rFonts w:cs="Arial"/>
-          <w:sz w:val="24"/>
-          <w:szCs w:val="24"/>
-        </w:rPr>
-        <w:t>isOk</w:t>
-      </w:r>
-      <w:proofErr w:type="gramEnd"/>
-      <w:r>
-        <w:rPr>
-          <w:rFonts w:cs="Arial"/>
-          <w:sz w:val="24"/>
-          <w:szCs w:val="24"/>
-        </w:rPr>
-        <w:t>":true,</w:t>
+        <w:t xml:space="preserve"> "isOk":true,</w:t>
       </w:r>
     </w:p>
     <w:p>
@@ -17478,25 +16596,7 @@
           <w:sz w:val="24"/>
           <w:szCs w:val="24"/>
         </w:rPr>
-        <w:t xml:space="preserve"> "</w:t>
-      </w:r>
-      <w:proofErr w:type="gramStart"/>
-      <w:r>
-        <w:rPr>
-          <w:rFonts w:cs="Arial"/>
-          <w:sz w:val="24"/>
-          <w:szCs w:val="24"/>
-        </w:rPr>
-        <w:t>isError</w:t>
-      </w:r>
-      <w:proofErr w:type="gramEnd"/>
-      <w:r>
-        <w:rPr>
-          <w:rFonts w:cs="Arial"/>
-          <w:sz w:val="24"/>
-          <w:szCs w:val="24"/>
-        </w:rPr>
-        <w:t>":false</w:t>
+        <w:t xml:space="preserve"> "isError":false</w:t>
       </w:r>
     </w:p>
     <w:p>
@@ -17526,6 +16626,7 @@
         </w:rPr>
       </w:pPr>
       <w:r>
+        <w:lastRenderedPageBreak/>
         <w:t xml:space="preserve">Mã lệnh </w:t>
       </w:r>
       <w:r>
@@ -17814,25 +16915,7 @@
           <w:sz w:val="24"/>
           <w:szCs w:val="24"/>
         </w:rPr>
-        <w:t> "isOk"</w:t>
-      </w:r>
-      <w:proofErr w:type="gramStart"/>
-      <w:r>
-        <w:rPr>
-          <w:rFonts w:cs="Arial"/>
-          <w:sz w:val="24"/>
-          <w:szCs w:val="24"/>
-        </w:rPr>
-        <w:t>:true</w:t>
-      </w:r>
-      <w:proofErr w:type="gramEnd"/>
-      <w:r>
-        <w:rPr>
-          <w:rFonts w:cs="Arial"/>
-          <w:sz w:val="24"/>
-          <w:szCs w:val="24"/>
-        </w:rPr>
-        <w:t>,</w:t>
+        <w:t> "isOk":true,</w:t>
       </w:r>
       <w:r>
         <w:rPr>
@@ -18397,25 +17480,7 @@
           <w:sz w:val="24"/>
           <w:szCs w:val="24"/>
         </w:rPr>
-        <w:t>"IP"</w:t>
-      </w:r>
-      <w:proofErr w:type="gramStart"/>
-      <w:r>
-        <w:rPr>
-          <w:rFonts w:cs="Arial"/>
-          <w:sz w:val="24"/>
-          <w:szCs w:val="24"/>
-        </w:rPr>
-        <w:t>:null</w:t>
-      </w:r>
-      <w:proofErr w:type="gramEnd"/>
-      <w:r>
-        <w:rPr>
-          <w:rFonts w:cs="Arial"/>
-          <w:sz w:val="24"/>
-          <w:szCs w:val="24"/>
-        </w:rPr>
-        <w:t>,</w:t>
+        <w:t>"IP":null,</w:t>
       </w:r>
       <w:r>
         <w:rPr>
@@ -18499,6 +17564,7 @@
           <w:sz w:val="24"/>
           <w:szCs w:val="24"/>
         </w:rPr>
+        <w:lastRenderedPageBreak/>
         <w:t xml:space="preserve">   </w:t>
       </w:r>
       <w:r>
@@ -18507,18 +17573,8 @@
           <w:sz w:val="24"/>
           <w:szCs w:val="24"/>
         </w:rPr>
-        <w:t xml:space="preserve">"LogContent":"Cập nhật Hóa đơn: Trạng thái: &lt;b&gt;Mới tạo&lt;/b&gt;; Mẫu số: &lt;b&gt;01GTKT0/001&lt;/b&gt;; HTTT: &lt;b&gt;Chuyển khoản&lt;/b&gt;; Cấp số: 0000005; Lý do: </w:t>
-      </w:r>
-      <w:proofErr w:type="gramStart"/>
-      <w:r>
-        <w:rPr>
-          <w:rFonts w:cs="Arial"/>
-          <w:sz w:val="24"/>
-          <w:szCs w:val="24"/>
-        </w:rPr>
-        <w:t>abc"</w:t>
-      </w:r>
-      <w:proofErr w:type="gramEnd"/>
+        <w:t>"LogContent":"Cập nhật Hóa đơn: Trạng thái: &lt;b&gt;Mới tạo&lt;/b&gt;; Mẫu số: &lt;b&gt;01GTKT0/001&lt;/b&gt;; HTTT: &lt;b&gt;Chuyển khoản&lt;/b&gt;; Cấp số: 0000005; Lý do: abc"</w:t>
+      </w:r>
       <w:r>
         <w:rPr>
           <w:rFonts w:cs="Arial"/>
@@ -18749,25 +17805,7 @@
           <w:sz w:val="24"/>
           <w:szCs w:val="24"/>
         </w:rPr>
-        <w:t>"IP"</w:t>
-      </w:r>
-      <w:proofErr w:type="gramStart"/>
-      <w:r>
-        <w:rPr>
-          <w:rFonts w:cs="Arial"/>
-          <w:sz w:val="24"/>
-          <w:szCs w:val="24"/>
-        </w:rPr>
-        <w:t>:null</w:t>
-      </w:r>
-      <w:proofErr w:type="gramEnd"/>
-      <w:r>
-        <w:rPr>
-          <w:rFonts w:cs="Arial"/>
-          <w:sz w:val="24"/>
-          <w:szCs w:val="24"/>
-        </w:rPr>
-        <w:t>,</w:t>
+        <w:t>"IP":null,</w:t>
       </w:r>
     </w:p>
     <w:p>
@@ -19075,25 +18113,7 @@
           <w:sz w:val="24"/>
           <w:szCs w:val="24"/>
         </w:rPr>
-        <w:t>"IP"</w:t>
-      </w:r>
-      <w:proofErr w:type="gramStart"/>
-      <w:r>
-        <w:rPr>
-          <w:rFonts w:cs="Arial"/>
-          <w:sz w:val="24"/>
-          <w:szCs w:val="24"/>
-        </w:rPr>
-        <w:t>:null</w:t>
-      </w:r>
-      <w:proofErr w:type="gramEnd"/>
-      <w:r>
-        <w:rPr>
-          <w:rFonts w:cs="Arial"/>
-          <w:sz w:val="24"/>
-          <w:szCs w:val="24"/>
-        </w:rPr>
-        <w:t>,</w:t>
+        <w:t>"IP":null,</w:t>
       </w:r>
     </w:p>
     <w:p>
@@ -19261,25 +18281,7 @@
           <w:sz w:val="24"/>
           <w:szCs w:val="24"/>
         </w:rPr>
-        <w:t xml:space="preserve"> "</w:t>
-      </w:r>
-      <w:proofErr w:type="gramStart"/>
-      <w:r>
-        <w:rPr>
-          <w:rFonts w:cs="Arial"/>
-          <w:sz w:val="24"/>
-          <w:szCs w:val="24"/>
-        </w:rPr>
-        <w:t>isOk</w:t>
-      </w:r>
-      <w:proofErr w:type="gramEnd"/>
-      <w:r>
-        <w:rPr>
-          <w:rFonts w:cs="Arial"/>
-          <w:sz w:val="24"/>
-          <w:szCs w:val="24"/>
-        </w:rPr>
-        <w:t>":true,</w:t>
+        <w:t xml:space="preserve"> "isOk":true,</w:t>
       </w:r>
     </w:p>
     <w:p>
@@ -19307,25 +18309,7 @@
           <w:sz w:val="24"/>
           <w:szCs w:val="24"/>
         </w:rPr>
-        <w:t xml:space="preserve"> "</w:t>
-      </w:r>
-      <w:proofErr w:type="gramStart"/>
-      <w:r>
-        <w:rPr>
-          <w:rFonts w:cs="Arial"/>
-          <w:sz w:val="24"/>
-          <w:szCs w:val="24"/>
-        </w:rPr>
-        <w:t>isError</w:t>
-      </w:r>
-      <w:proofErr w:type="gramEnd"/>
-      <w:r>
-        <w:rPr>
-          <w:rFonts w:cs="Arial"/>
-          <w:sz w:val="24"/>
-          <w:szCs w:val="24"/>
-        </w:rPr>
-        <w:t>":false</w:t>
+        <w:t xml:space="preserve"> "isError":false</w:t>
       </w:r>
     </w:p>
     <w:p>
@@ -19374,21 +18358,7 @@
         <w:rPr>
           <w:szCs w:val="24"/>
         </w:rPr>
-        <w:t xml:space="preserve">thông tin Doanh nghiệp </w:t>
-      </w:r>
-      <w:proofErr w:type="gramStart"/>
-      <w:r>
-        <w:rPr>
-          <w:szCs w:val="24"/>
-        </w:rPr>
-        <w:t>theo</w:t>
-      </w:r>
-      <w:proofErr w:type="gramEnd"/>
-      <w:r>
-        <w:rPr>
-          <w:szCs w:val="24"/>
-        </w:rPr>
-        <w:t xml:space="preserve"> MST</w:t>
+        <w:t>thông tin Doanh nghiệp theo MST</w:t>
       </w:r>
     </w:p>
     <w:p>
@@ -19561,6 +18531,7 @@
         <w:pStyle w:val="Heading3"/>
       </w:pPr>
       <w:r>
+        <w:lastRenderedPageBreak/>
         <w:t>Đổi tượng Result khi Webservice trả về:</w:t>
       </w:r>
     </w:p>
@@ -19946,25 +18917,7 @@
           <w:sz w:val="24"/>
           <w:szCs w:val="24"/>
         </w:rPr>
-        <w:t xml:space="preserve"> "</w:t>
-      </w:r>
-      <w:proofErr w:type="gramStart"/>
-      <w:r>
-        <w:rPr>
-          <w:rFonts w:cs="Arial"/>
-          <w:sz w:val="24"/>
-          <w:szCs w:val="24"/>
-        </w:rPr>
-        <w:t>isOk</w:t>
-      </w:r>
-      <w:proofErr w:type="gramEnd"/>
-      <w:r>
-        <w:rPr>
-          <w:rFonts w:cs="Arial"/>
-          <w:sz w:val="24"/>
-          <w:szCs w:val="24"/>
-        </w:rPr>
-        <w:t>": true,</w:t>
+        <w:t xml:space="preserve"> "isOk": true,</w:t>
       </w:r>
     </w:p>
     <w:p>
@@ -19984,25 +18937,7 @@
           <w:sz w:val="24"/>
           <w:szCs w:val="24"/>
         </w:rPr>
-        <w:t xml:space="preserve"> "</w:t>
-      </w:r>
-      <w:proofErr w:type="gramStart"/>
-      <w:r>
-        <w:rPr>
-          <w:rFonts w:cs="Arial"/>
-          <w:sz w:val="24"/>
-          <w:szCs w:val="24"/>
-        </w:rPr>
-        <w:t>isError</w:t>
-      </w:r>
-      <w:proofErr w:type="gramEnd"/>
-      <w:r>
-        <w:rPr>
-          <w:rFonts w:cs="Arial"/>
-          <w:sz w:val="24"/>
-          <w:szCs w:val="24"/>
-        </w:rPr>
-        <w:t>": false</w:t>
+        <w:t xml:space="preserve"> "isError": false</w:t>
       </w:r>
     </w:p>
     <w:p>
@@ -20053,7 +18988,7 @@
 </file>
 
 <file path=word/endnotes.xml><?xml version="1.0" encoding="utf-8"?>
-<w:endnotes xmlns:ve="http://schemas.openxmlformats.org/markup-compatibility/2006" xmlns:o="urn:schemas-microsoft-com:office:office" xmlns:r="http://schemas.openxmlformats.org/officeDocument/2006/relationships" xmlns:m="http://schemas.openxmlformats.org/officeDocument/2006/math" xmlns:v="urn:schemas-microsoft-com:vml" xmlns:wp="http://schemas.openxmlformats.org/drawingml/2006/wordprocessingDrawing" xmlns:w10="urn:schemas-microsoft-com:office:word" xmlns:w="http://schemas.openxmlformats.org/wordprocessingml/2006/main" xmlns:wne="http://schemas.microsoft.com/office/word/2006/wordml">
+<w:endnotes xmlns:wpc="http://schemas.microsoft.com/office/word/2010/wordprocessingCanvas" xmlns:cx="http://schemas.microsoft.com/office/drawing/2014/chartex" xmlns:mc="http://schemas.openxmlformats.org/markup-compatibility/2006" xmlns:o="urn:schemas-microsoft-com:office:office" xmlns:r="http://schemas.openxmlformats.org/officeDocument/2006/relationships" xmlns:m="http://schemas.openxmlformats.org/officeDocument/2006/math" xmlns:v="urn:schemas-microsoft-com:vml" xmlns:wp14="http://schemas.microsoft.com/office/word/2010/wordprocessingDrawing" xmlns:wp="http://schemas.openxmlformats.org/drawingml/2006/wordprocessingDrawing" xmlns:w10="urn:schemas-microsoft-com:office:word" xmlns:w="http://schemas.openxmlformats.org/wordprocessingml/2006/main" xmlns:w14="http://schemas.microsoft.com/office/word/2010/wordml" xmlns:w15="http://schemas.microsoft.com/office/word/2012/wordml" xmlns:w16se="http://schemas.microsoft.com/office/word/2015/wordml/symex" xmlns:wpg="http://schemas.microsoft.com/office/word/2010/wordprocessingGroup" xmlns:wpi="http://schemas.microsoft.com/office/word/2010/wordprocessingInk" xmlns:wne="http://schemas.microsoft.com/office/word/2006/wordml" xmlns:wps="http://schemas.microsoft.com/office/word/2010/wordprocessingShape" mc:Ignorable="w14 w15 w16se wp14">
   <w:endnote w:type="separator" w:id="-1">
     <w:p>
       <w:r>
@@ -20072,7 +19007,7 @@
 </file>
 
 <file path=word/footer1.xml><?xml version="1.0" encoding="utf-8"?>
-<w:ftr xmlns:ve="http://schemas.openxmlformats.org/markup-compatibility/2006" xmlns:o="urn:schemas-microsoft-com:office:office" xmlns:r="http://schemas.openxmlformats.org/officeDocument/2006/relationships" xmlns:m="http://schemas.openxmlformats.org/officeDocument/2006/math" xmlns:v="urn:schemas-microsoft-com:vml" xmlns:wp="http://schemas.openxmlformats.org/drawingml/2006/wordprocessingDrawing" xmlns:w10="urn:schemas-microsoft-com:office:word" xmlns:w="http://schemas.openxmlformats.org/wordprocessingml/2006/main" xmlns:wne="http://schemas.microsoft.com/office/word/2006/wordml">
+<w:ftr xmlns:wpc="http://schemas.microsoft.com/office/word/2010/wordprocessingCanvas" xmlns:cx="http://schemas.microsoft.com/office/drawing/2014/chartex" xmlns:mc="http://schemas.openxmlformats.org/markup-compatibility/2006" xmlns:o="urn:schemas-microsoft-com:office:office" xmlns:r="http://schemas.openxmlformats.org/officeDocument/2006/relationships" xmlns:m="http://schemas.openxmlformats.org/officeDocument/2006/math" xmlns:v="urn:schemas-microsoft-com:vml" xmlns:wp14="http://schemas.microsoft.com/office/word/2010/wordprocessingDrawing" xmlns:wp="http://schemas.openxmlformats.org/drawingml/2006/wordprocessingDrawing" xmlns:w10="urn:schemas-microsoft-com:office:word" xmlns:w="http://schemas.openxmlformats.org/wordprocessingml/2006/main" xmlns:w14="http://schemas.microsoft.com/office/word/2010/wordml" xmlns:w15="http://schemas.microsoft.com/office/word/2012/wordml" xmlns:w16se="http://schemas.microsoft.com/office/word/2015/wordml/symex" xmlns:wpg="http://schemas.microsoft.com/office/word/2010/wordprocessingGroup" xmlns:wpi="http://schemas.microsoft.com/office/word/2010/wordprocessingInk" xmlns:wne="http://schemas.microsoft.com/office/word/2006/wordml" xmlns:wps="http://schemas.microsoft.com/office/word/2010/wordprocessingShape" mc:Ignorable="w14 w15 w16se wp14">
   <w:p>
     <w:pPr>
       <w:pStyle w:val="Header"/>
@@ -20172,7 +19107,7 @@
         <w:noProof/>
         <w:szCs w:val="26"/>
       </w:rPr>
-      <w:t>2</w:t>
+      <w:t>13</w:t>
     </w:r>
     <w:r>
       <w:rPr>
@@ -20215,7 +19150,7 @@
         <w:noProof/>
         <w:szCs w:val="26"/>
       </w:rPr>
-      <w:t>4</w:t>
+      <w:t>15</w:t>
     </w:r>
     <w:r>
       <w:rPr>
@@ -20229,7 +19164,7 @@
 </file>
 
 <file path=word/footnotes.xml><?xml version="1.0" encoding="utf-8"?>
-<w:footnotes xmlns:ve="http://schemas.openxmlformats.org/markup-compatibility/2006" xmlns:o="urn:schemas-microsoft-com:office:office" xmlns:r="http://schemas.openxmlformats.org/officeDocument/2006/relationships" xmlns:m="http://schemas.openxmlformats.org/officeDocument/2006/math" xmlns:v="urn:schemas-microsoft-com:vml" xmlns:wp="http://schemas.openxmlformats.org/drawingml/2006/wordprocessingDrawing" xmlns:w10="urn:schemas-microsoft-com:office:word" xmlns:w="http://schemas.openxmlformats.org/wordprocessingml/2006/main" xmlns:wne="http://schemas.microsoft.com/office/word/2006/wordml">
+<w:footnotes xmlns:wpc="http://schemas.microsoft.com/office/word/2010/wordprocessingCanvas" xmlns:cx="http://schemas.microsoft.com/office/drawing/2014/chartex" xmlns:mc="http://schemas.openxmlformats.org/markup-compatibility/2006" xmlns:o="urn:schemas-microsoft-com:office:office" xmlns:r="http://schemas.openxmlformats.org/officeDocument/2006/relationships" xmlns:m="http://schemas.openxmlformats.org/officeDocument/2006/math" xmlns:v="urn:schemas-microsoft-com:vml" xmlns:wp14="http://schemas.microsoft.com/office/word/2010/wordprocessingDrawing" xmlns:wp="http://schemas.openxmlformats.org/drawingml/2006/wordprocessingDrawing" xmlns:w10="urn:schemas-microsoft-com:office:word" xmlns:w="http://schemas.openxmlformats.org/wordprocessingml/2006/main" xmlns:w14="http://schemas.microsoft.com/office/word/2010/wordml" xmlns:w15="http://schemas.microsoft.com/office/word/2012/wordml" xmlns:w16se="http://schemas.microsoft.com/office/word/2015/wordml/symex" xmlns:wpg="http://schemas.microsoft.com/office/word/2010/wordprocessingGroup" xmlns:wpi="http://schemas.microsoft.com/office/word/2010/wordprocessingInk" xmlns:wne="http://schemas.microsoft.com/office/word/2006/wordml" xmlns:wps="http://schemas.microsoft.com/office/word/2010/wordprocessingShape" mc:Ignorable="w14 w15 w16se wp14">
   <w:footnote w:type="separator" w:id="-1">
     <w:p>
       <w:r>
@@ -20248,7 +19183,7 @@
 </file>
 
 <file path=word/header1.xml><?xml version="1.0" encoding="utf-8"?>
-<w:hdr xmlns:ve="http://schemas.openxmlformats.org/markup-compatibility/2006" xmlns:o="urn:schemas-microsoft-com:office:office" xmlns:r="http://schemas.openxmlformats.org/officeDocument/2006/relationships" xmlns:m="http://schemas.openxmlformats.org/officeDocument/2006/math" xmlns:v="urn:schemas-microsoft-com:vml" xmlns:wp="http://schemas.openxmlformats.org/drawingml/2006/wordprocessingDrawing" xmlns:w10="urn:schemas-microsoft-com:office:word" xmlns:w="http://schemas.openxmlformats.org/wordprocessingml/2006/main" xmlns:wne="http://schemas.microsoft.com/office/word/2006/wordml">
+<w:hdr xmlns:wpc="http://schemas.microsoft.com/office/word/2010/wordprocessingCanvas" xmlns:cx="http://schemas.microsoft.com/office/drawing/2014/chartex" xmlns:mc="http://schemas.openxmlformats.org/markup-compatibility/2006" xmlns:o="urn:schemas-microsoft-com:office:office" xmlns:r="http://schemas.openxmlformats.org/officeDocument/2006/relationships" xmlns:m="http://schemas.openxmlformats.org/officeDocument/2006/math" xmlns:v="urn:schemas-microsoft-com:vml" xmlns:wp14="http://schemas.microsoft.com/office/word/2010/wordprocessingDrawing" xmlns:wp="http://schemas.openxmlformats.org/drawingml/2006/wordprocessingDrawing" xmlns:w10="urn:schemas-microsoft-com:office:word" xmlns:w="http://schemas.openxmlformats.org/wordprocessingml/2006/main" xmlns:w14="http://schemas.microsoft.com/office/word/2010/wordml" xmlns:w15="http://schemas.microsoft.com/office/word/2012/wordml" xmlns:w16se="http://schemas.microsoft.com/office/word/2015/wordml/symex" xmlns:wpg="http://schemas.microsoft.com/office/word/2010/wordprocessingGroup" xmlns:wpi="http://schemas.microsoft.com/office/word/2010/wordprocessingInk" xmlns:wne="http://schemas.microsoft.com/office/word/2006/wordml" xmlns:wps="http://schemas.microsoft.com/office/word/2010/wordprocessingShape" mc:Ignorable="w14 w15 w16se wp14">
   <w:p>
     <w:pPr>
       <w:pStyle w:val="Header"/>
@@ -20276,7 +19211,7 @@
 </file>
 
 <file path=word/header2.xml><?xml version="1.0" encoding="utf-8"?>
-<w:hdr xmlns:ve="http://schemas.openxmlformats.org/markup-compatibility/2006" xmlns:o="urn:schemas-microsoft-com:office:office" xmlns:r="http://schemas.openxmlformats.org/officeDocument/2006/relationships" xmlns:m="http://schemas.openxmlformats.org/officeDocument/2006/math" xmlns:v="urn:schemas-microsoft-com:vml" xmlns:wp="http://schemas.openxmlformats.org/drawingml/2006/wordprocessingDrawing" xmlns:w10="urn:schemas-microsoft-com:office:word" xmlns:w="http://schemas.openxmlformats.org/wordprocessingml/2006/main" xmlns:wne="http://schemas.microsoft.com/office/word/2006/wordml">
+<w:hdr xmlns:wpc="http://schemas.microsoft.com/office/word/2010/wordprocessingCanvas" xmlns:cx="http://schemas.microsoft.com/office/drawing/2014/chartex" xmlns:mc="http://schemas.openxmlformats.org/markup-compatibility/2006" xmlns:o="urn:schemas-microsoft-com:office:office" xmlns:r="http://schemas.openxmlformats.org/officeDocument/2006/relationships" xmlns:m="http://schemas.openxmlformats.org/officeDocument/2006/math" xmlns:v="urn:schemas-microsoft-com:vml" xmlns:wp14="http://schemas.microsoft.com/office/word/2010/wordprocessingDrawing" xmlns:wp="http://schemas.openxmlformats.org/drawingml/2006/wordprocessingDrawing" xmlns:w10="urn:schemas-microsoft-com:office:word" xmlns:w="http://schemas.openxmlformats.org/wordprocessingml/2006/main" xmlns:w14="http://schemas.microsoft.com/office/word/2010/wordml" xmlns:w15="http://schemas.microsoft.com/office/word/2012/wordml" xmlns:w16se="http://schemas.microsoft.com/office/word/2015/wordml/symex" xmlns:wpg="http://schemas.microsoft.com/office/word/2010/wordprocessingGroup" xmlns:wpi="http://schemas.microsoft.com/office/word/2010/wordprocessingInk" xmlns:wne="http://schemas.microsoft.com/office/word/2006/wordml" xmlns:wps="http://schemas.microsoft.com/office/word/2010/wordprocessingShape" mc:Ignorable="w14 w15 w16se wp14">
   <w:p>
     <w:pPr>
       <w:pStyle w:val="Header"/>
@@ -20306,7 +19241,7 @@
                   <a:blip r:embed="rId1">
                     <a:extLst>
                       <a:ext uri="{28A0092B-C50C-407E-A947-70E740481C1C}">
-                        <a14:useLocalDpi xmlns:a14="http://schemas.microsoft.com/office/drawing/2010/main" xmlns:wps="http://schemas.microsoft.com/office/word/2010/wordprocessingShape" xmlns:wpi="http://schemas.microsoft.com/office/word/2010/wordprocessingInk" xmlns:wpg="http://schemas.microsoft.com/office/word/2010/wordprocessingGroup" xmlns:w14="http://schemas.microsoft.com/office/word/2010/wordml" xmlns:w="http://schemas.openxmlformats.org/wordprocessingml/2006/main" xmlns:w10="urn:schemas-microsoft-com:office:word" xmlns:wp14="http://schemas.microsoft.com/office/word/2010/wordprocessingDrawing" xmlns:v="urn:schemas-microsoft-com:vml" xmlns:o="urn:schemas-microsoft-com:office:office" xmlns:mc="http://schemas.openxmlformats.org/markup-compatibility/2006" xmlns:wpc="http://schemas.microsoft.com/office/word/2010/wordprocessingCanvas" xmlns="" val="0"/>
+                        <a14:useLocalDpi xmlns:a14="http://schemas.microsoft.com/office/drawing/2010/main" val="0"/>
                       </a:ext>
                     </a:extLst>
                   </a:blip>
@@ -20339,8 +19274,8 @@
 </file>
 
 <file path=word/numbering.xml><?xml version="1.0" encoding="utf-8"?>
-<w:numbering xmlns:ve="http://schemas.openxmlformats.org/markup-compatibility/2006" xmlns:o="urn:schemas-microsoft-com:office:office" xmlns:r="http://schemas.openxmlformats.org/officeDocument/2006/relationships" xmlns:m="http://schemas.openxmlformats.org/officeDocument/2006/math" xmlns:v="urn:schemas-microsoft-com:vml" xmlns:wp="http://schemas.openxmlformats.org/drawingml/2006/wordprocessingDrawing" xmlns:w10="urn:schemas-microsoft-com:office:word" xmlns:w="http://schemas.openxmlformats.org/wordprocessingml/2006/main" xmlns:wne="http://schemas.microsoft.com/office/word/2006/wordml">
-  <w:abstractNum w:abstractNumId="0">
+<w:numbering xmlns:wpc="http://schemas.microsoft.com/office/word/2010/wordprocessingCanvas" xmlns:cx="http://schemas.microsoft.com/office/drawing/2014/chartex" xmlns:mc="http://schemas.openxmlformats.org/markup-compatibility/2006" xmlns:o="urn:schemas-microsoft-com:office:office" xmlns:r="http://schemas.openxmlformats.org/officeDocument/2006/relationships" xmlns:m="http://schemas.openxmlformats.org/officeDocument/2006/math" xmlns:v="urn:schemas-microsoft-com:vml" xmlns:wp14="http://schemas.microsoft.com/office/word/2010/wordprocessingDrawing" xmlns:wp="http://schemas.openxmlformats.org/drawingml/2006/wordprocessingDrawing" xmlns:w10="urn:schemas-microsoft-com:office:word" xmlns:w="http://schemas.openxmlformats.org/wordprocessingml/2006/main" xmlns:w14="http://schemas.microsoft.com/office/word/2010/wordml" xmlns:w15="http://schemas.microsoft.com/office/word/2012/wordml" xmlns:w16se="http://schemas.microsoft.com/office/word/2015/wordml/symex" xmlns:wpg="http://schemas.microsoft.com/office/word/2010/wordprocessingGroup" xmlns:wpi="http://schemas.microsoft.com/office/word/2010/wordprocessingInk" xmlns:wne="http://schemas.microsoft.com/office/word/2006/wordml" xmlns:wps="http://schemas.microsoft.com/office/word/2010/wordprocessingShape" mc:Ignorable="w14 w15 w16se wp14">
+  <w:abstractNum w:abstractNumId="0" w15:restartNumberingAfterBreak="0">
     <w:nsid w:val="00000002"/>
     <w:multiLevelType w:val="multilevel"/>
     <w:tmpl w:val="00000002"/>
@@ -20481,7 +19416,7 @@
       </w:rPr>
     </w:lvl>
   </w:abstractNum>
-  <w:abstractNum w:abstractNumId="1">
+  <w:abstractNum w:abstractNumId="1" w15:restartNumberingAfterBreak="0">
     <w:nsid w:val="00000005"/>
     <w:multiLevelType w:val="multilevel"/>
     <w:tmpl w:val="00000005"/>
@@ -20622,7 +19557,7 @@
       </w:rPr>
     </w:lvl>
   </w:abstractNum>
-  <w:abstractNum w:abstractNumId="2">
+  <w:abstractNum w:abstractNumId="2" w15:restartNumberingAfterBreak="0">
     <w:nsid w:val="091F0EA1"/>
     <w:multiLevelType w:val="multilevel"/>
     <w:tmpl w:val="B262F88A"/>
@@ -20713,7 +19648,7 @@
       </w:pPr>
     </w:lvl>
   </w:abstractNum>
-  <w:abstractNum w:abstractNumId="3">
+  <w:abstractNum w:abstractNumId="3" w15:restartNumberingAfterBreak="0">
     <w:nsid w:val="0E2F64A4"/>
     <w:multiLevelType w:val="hybridMultilevel"/>
     <w:tmpl w:val="C1FEBE28"/>
@@ -20826,7 +19761,7 @@
       </w:rPr>
     </w:lvl>
   </w:abstractNum>
-  <w:abstractNum w:abstractNumId="4">
+  <w:abstractNum w:abstractNumId="4" w15:restartNumberingAfterBreak="0">
     <w:nsid w:val="19CF3E29"/>
     <w:multiLevelType w:val="hybridMultilevel"/>
     <w:tmpl w:val="CBCC06B4"/>
@@ -20939,7 +19874,7 @@
       </w:rPr>
     </w:lvl>
   </w:abstractNum>
-  <w:abstractNum w:abstractNumId="5">
+  <w:abstractNum w:abstractNumId="5" w15:restartNumberingAfterBreak="0">
     <w:nsid w:val="20B452AA"/>
     <w:multiLevelType w:val="hybridMultilevel"/>
     <w:tmpl w:val="AD0E7478"/>
@@ -21052,7 +19987,7 @@
       </w:rPr>
     </w:lvl>
   </w:abstractNum>
-  <w:abstractNum w:abstractNumId="6">
+  <w:abstractNum w:abstractNumId="6" w15:restartNumberingAfterBreak="0">
     <w:nsid w:val="24D958F8"/>
     <w:multiLevelType w:val="hybridMultilevel"/>
     <w:tmpl w:val="C4F80412"/>
@@ -21165,7 +20100,7 @@
       </w:rPr>
     </w:lvl>
   </w:abstractNum>
-  <w:abstractNum w:abstractNumId="7">
+  <w:abstractNum w:abstractNumId="7" w15:restartNumberingAfterBreak="0">
     <w:nsid w:val="54CC6AA9"/>
     <w:multiLevelType w:val="hybridMultilevel"/>
     <w:tmpl w:val="53DA5EA6"/>
@@ -21278,7 +20213,7 @@
       </w:rPr>
     </w:lvl>
   </w:abstractNum>
-  <w:abstractNum w:abstractNumId="8">
+  <w:abstractNum w:abstractNumId="8" w15:restartNumberingAfterBreak="0">
     <w:nsid w:val="5F477371"/>
     <w:multiLevelType w:val="multilevel"/>
     <w:tmpl w:val="871002DA"/>
@@ -21463,7 +20398,7 @@
 </file>
 
 <file path=word/styles.xml><?xml version="1.0" encoding="utf-8"?>
-<w:styles xmlns:r="http://schemas.openxmlformats.org/officeDocument/2006/relationships" xmlns:w="http://schemas.openxmlformats.org/wordprocessingml/2006/main">
+<w:styles xmlns:mc="http://schemas.openxmlformats.org/markup-compatibility/2006" xmlns:r="http://schemas.openxmlformats.org/officeDocument/2006/relationships" xmlns:w="http://schemas.openxmlformats.org/wordprocessingml/2006/main" xmlns:w14="http://schemas.microsoft.com/office/word/2010/wordml" xmlns:w15="http://schemas.microsoft.com/office/word/2012/wordml" xmlns:w16se="http://schemas.microsoft.com/office/word/2015/wordml/symex" mc:Ignorable="w14 w15 w16se">
   <w:docDefaults>
     <w:rPrDefault>
       <w:rPr>
@@ -21473,145 +20408,378 @@
     </w:rPrDefault>
     <w:pPrDefault/>
   </w:docDefaults>
-  <w:latentStyles w:defLockedState="0" w:defUIPriority="99" w:defSemiHidden="1" w:defUnhideWhenUsed="1" w:defQFormat="0" w:count="267">
-    <w:lsdException w:name="Normal" w:semiHidden="0" w:uiPriority="0" w:unhideWhenUsed="0" w:qFormat="1"/>
-    <w:lsdException w:name="heading 1" w:semiHidden="0" w:uiPriority="0" w:unhideWhenUsed="0" w:qFormat="1"/>
-    <w:lsdException w:name="heading 2" w:semiHidden="0" w:uiPriority="0" w:unhideWhenUsed="0" w:qFormat="1"/>
-    <w:lsdException w:name="heading 3" w:semiHidden="0" w:uiPriority="0" w:unhideWhenUsed="0" w:qFormat="1"/>
-    <w:lsdException w:name="heading 4" w:semiHidden="0" w:uiPriority="0" w:unhideWhenUsed="0" w:qFormat="1"/>
-    <w:lsdException w:name="heading 5" w:semiHidden="0" w:uiPriority="9" w:unhideWhenUsed="0" w:qFormat="1"/>
-    <w:lsdException w:name="heading 6" w:semiHidden="0" w:uiPriority="9" w:unhideWhenUsed="0" w:qFormat="1"/>
-    <w:lsdException w:name="heading 7" w:semiHidden="0" w:uiPriority="9" w:unhideWhenUsed="0" w:qFormat="1"/>
-    <w:lsdException w:name="heading 8" w:semiHidden="0" w:uiPriority="9" w:unhideWhenUsed="0" w:qFormat="1"/>
-    <w:lsdException w:name="heading 9" w:semiHidden="0" w:uiPriority="9" w:unhideWhenUsed="0" w:qFormat="1"/>
-    <w:lsdException w:name="toc 1" w:uiPriority="39" w:qFormat="1"/>
-    <w:lsdException w:name="toc 2" w:uiPriority="39" w:qFormat="1"/>
-    <w:lsdException w:name="toc 3" w:uiPriority="39" w:qFormat="1"/>
-    <w:lsdException w:name="toc 4" w:uiPriority="39"/>
-    <w:lsdException w:name="toc 5" w:uiPriority="39"/>
-    <w:lsdException w:name="toc 6" w:uiPriority="39"/>
-    <w:lsdException w:name="toc 7" w:uiPriority="39"/>
-    <w:lsdException w:name="toc 8" w:uiPriority="39"/>
-    <w:lsdException w:name="toc 9" w:uiPriority="39"/>
-    <w:lsdException w:name="caption" w:uiPriority="35" w:qFormat="1"/>
-    <w:lsdException w:name="Title" w:semiHidden="0" w:uiPriority="10" w:unhideWhenUsed="0" w:qFormat="1"/>
-    <w:lsdException w:name="Default Paragraph Font" w:uiPriority="1"/>
-    <w:lsdException w:name="Body Text" w:uiPriority="0"/>
-    <w:lsdException w:name="Subtitle" w:semiHidden="0" w:uiPriority="11" w:unhideWhenUsed="0" w:qFormat="1"/>
-    <w:lsdException w:name="Strong" w:semiHidden="0" w:uiPriority="22" w:unhideWhenUsed="0" w:qFormat="1"/>
-    <w:lsdException w:name="Emphasis" w:semiHidden="0" w:uiPriority="0" w:unhideWhenUsed="0" w:qFormat="1"/>
-    <w:lsdException w:name="Table Grid" w:semiHidden="0" w:uiPriority="59" w:unhideWhenUsed="0"/>
-    <w:lsdException w:name="Placeholder Text" w:unhideWhenUsed="0"/>
-    <w:lsdException w:name="No Spacing" w:semiHidden="0" w:uiPriority="1" w:unhideWhenUsed="0" w:qFormat="1"/>
-    <w:lsdException w:name="Light Shading" w:semiHidden="0" w:uiPriority="60" w:unhideWhenUsed="0"/>
-    <w:lsdException w:name="Light List" w:semiHidden="0" w:uiPriority="61" w:unhideWhenUsed="0"/>
-    <w:lsdException w:name="Light Grid" w:semiHidden="0" w:uiPriority="62" w:unhideWhenUsed="0"/>
-    <w:lsdException w:name="Medium Shading 1" w:semiHidden="0" w:uiPriority="63" w:unhideWhenUsed="0"/>
-    <w:lsdException w:name="Medium Shading 2" w:semiHidden="0" w:uiPriority="64" w:unhideWhenUsed="0"/>
-    <w:lsdException w:name="Medium List 1" w:semiHidden="0" w:uiPriority="65" w:unhideWhenUsed="0"/>
-    <w:lsdException w:name="Medium List 2" w:semiHidden="0" w:uiPriority="66" w:unhideWhenUsed="0"/>
-    <w:lsdException w:name="Medium Grid 1" w:semiHidden="0" w:uiPriority="67" w:unhideWhenUsed="0"/>
-    <w:lsdException w:name="Medium Grid 2" w:semiHidden="0" w:uiPriority="68" w:unhideWhenUsed="0"/>
-    <w:lsdException w:name="Medium Grid 3" w:semiHidden="0" w:uiPriority="69" w:unhideWhenUsed="0"/>
-    <w:lsdException w:name="Dark List" w:semiHidden="0" w:uiPriority="70" w:unhideWhenUsed="0"/>
-    <w:lsdException w:name="Colorful Shading" w:semiHidden="0" w:uiPriority="71" w:unhideWhenUsed="0"/>
-    <w:lsdException w:name="Colorful List" w:semiHidden="0" w:uiPriority="72" w:unhideWhenUsed="0"/>
-    <w:lsdException w:name="Colorful Grid" w:semiHidden="0" w:uiPriority="73" w:unhideWhenUsed="0"/>
-    <w:lsdException w:name="Light Shading Accent 1" w:semiHidden="0" w:uiPriority="60" w:unhideWhenUsed="0"/>
-    <w:lsdException w:name="Light List Accent 1" w:semiHidden="0" w:uiPriority="61" w:unhideWhenUsed="0"/>
-    <w:lsdException w:name="Light Grid Accent 1" w:semiHidden="0" w:uiPriority="62" w:unhideWhenUsed="0"/>
-    <w:lsdException w:name="Medium Shading 1 Accent 1" w:semiHidden="0" w:uiPriority="63" w:unhideWhenUsed="0"/>
-    <w:lsdException w:name="Medium Shading 2 Accent 1" w:semiHidden="0" w:uiPriority="64" w:unhideWhenUsed="0"/>
-    <w:lsdException w:name="Medium List 1 Accent 1" w:semiHidden="0" w:uiPriority="65" w:unhideWhenUsed="0"/>
-    <w:lsdException w:name="Revision" w:unhideWhenUsed="0"/>
-    <w:lsdException w:name="List Paragraph" w:semiHidden="0" w:uiPriority="34" w:unhideWhenUsed="0" w:qFormat="1"/>
-    <w:lsdException w:name="Quote" w:semiHidden="0" w:uiPriority="29" w:unhideWhenUsed="0" w:qFormat="1"/>
-    <w:lsdException w:name="Intense Quote" w:semiHidden="0" w:uiPriority="30" w:unhideWhenUsed="0" w:qFormat="1"/>
-    <w:lsdException w:name="Medium List 2 Accent 1" w:semiHidden="0" w:uiPriority="66" w:unhideWhenUsed="0"/>
-    <w:lsdException w:name="Medium Grid 1 Accent 1" w:semiHidden="0" w:uiPriority="67" w:unhideWhenUsed="0"/>
-    <w:lsdException w:name="Medium Grid 2 Accent 1" w:semiHidden="0" w:uiPriority="68" w:unhideWhenUsed="0"/>
-    <w:lsdException w:name="Medium Grid 3 Accent 1" w:semiHidden="0" w:uiPriority="69" w:unhideWhenUsed="0"/>
-    <w:lsdException w:name="Dark List Accent 1" w:semiHidden="0" w:uiPriority="70" w:unhideWhenUsed="0"/>
-    <w:lsdException w:name="Colorful Shading Accent 1" w:semiHidden="0" w:uiPriority="71" w:unhideWhenUsed="0"/>
-    <w:lsdException w:name="Colorful List Accent 1" w:semiHidden="0" w:uiPriority="72" w:unhideWhenUsed="0"/>
-    <w:lsdException w:name="Colorful Grid Accent 1" w:semiHidden="0" w:uiPriority="73" w:unhideWhenUsed="0"/>
-    <w:lsdException w:name="Light Shading Accent 2" w:semiHidden="0" w:uiPriority="60" w:unhideWhenUsed="0"/>
-    <w:lsdException w:name="Light List Accent 2" w:semiHidden="0" w:uiPriority="61" w:unhideWhenUsed="0"/>
-    <w:lsdException w:name="Light Grid Accent 2" w:semiHidden="0" w:uiPriority="62" w:unhideWhenUsed="0"/>
-    <w:lsdException w:name="Medium Shading 1 Accent 2" w:semiHidden="0" w:uiPriority="63" w:unhideWhenUsed="0"/>
-    <w:lsdException w:name="Medium Shading 2 Accent 2" w:semiHidden="0" w:uiPriority="64" w:unhideWhenUsed="0"/>
-    <w:lsdException w:name="Medium List 1 Accent 2" w:semiHidden="0" w:uiPriority="65" w:unhideWhenUsed="0"/>
-    <w:lsdException w:name="Medium List 2 Accent 2" w:semiHidden="0" w:uiPriority="66" w:unhideWhenUsed="0"/>
-    <w:lsdException w:name="Medium Grid 1 Accent 2" w:semiHidden="0" w:uiPriority="67" w:unhideWhenUsed="0"/>
-    <w:lsdException w:name="Medium Grid 2 Accent 2" w:semiHidden="0" w:uiPriority="68" w:unhideWhenUsed="0"/>
-    <w:lsdException w:name="Medium Grid 3 Accent 2" w:semiHidden="0" w:uiPriority="69" w:unhideWhenUsed="0"/>
-    <w:lsdException w:name="Dark List Accent 2" w:semiHidden="0" w:uiPriority="70" w:unhideWhenUsed="0"/>
-    <w:lsdException w:name="Colorful Shading Accent 2" w:semiHidden="0" w:uiPriority="71" w:unhideWhenUsed="0"/>
-    <w:lsdException w:name="Colorful List Accent 2" w:semiHidden="0" w:uiPriority="72" w:unhideWhenUsed="0"/>
-    <w:lsdException w:name="Colorful Grid Accent 2" w:semiHidden="0" w:uiPriority="73" w:unhideWhenUsed="0"/>
-    <w:lsdException w:name="Light Shading Accent 3" w:semiHidden="0" w:uiPriority="60" w:unhideWhenUsed="0"/>
-    <w:lsdException w:name="Light List Accent 3" w:semiHidden="0" w:uiPriority="61" w:unhideWhenUsed="0"/>
-    <w:lsdException w:name="Light Grid Accent 3" w:semiHidden="0" w:uiPriority="62" w:unhideWhenUsed="0"/>
-    <w:lsdException w:name="Medium Shading 1 Accent 3" w:semiHidden="0" w:uiPriority="63" w:unhideWhenUsed="0"/>
-    <w:lsdException w:name="Medium Shading 2 Accent 3" w:semiHidden="0" w:uiPriority="64" w:unhideWhenUsed="0"/>
-    <w:lsdException w:name="Medium List 1 Accent 3" w:semiHidden="0" w:uiPriority="65" w:unhideWhenUsed="0"/>
-    <w:lsdException w:name="Medium List 2 Accent 3" w:semiHidden="0" w:uiPriority="66" w:unhideWhenUsed="0"/>
-    <w:lsdException w:name="Medium Grid 1 Accent 3" w:semiHidden="0" w:uiPriority="67" w:unhideWhenUsed="0"/>
-    <w:lsdException w:name="Medium Grid 2 Accent 3" w:semiHidden="0" w:uiPriority="68" w:unhideWhenUsed="0"/>
-    <w:lsdException w:name="Medium Grid 3 Accent 3" w:semiHidden="0" w:uiPriority="69" w:unhideWhenUsed="0"/>
-    <w:lsdException w:name="Dark List Accent 3" w:semiHidden="0" w:uiPriority="70" w:unhideWhenUsed="0"/>
-    <w:lsdException w:name="Colorful Shading Accent 3" w:semiHidden="0" w:uiPriority="71" w:unhideWhenUsed="0"/>
-    <w:lsdException w:name="Colorful List Accent 3" w:semiHidden="0" w:uiPriority="72" w:unhideWhenUsed="0"/>
-    <w:lsdException w:name="Colorful Grid Accent 3" w:semiHidden="0" w:uiPriority="73" w:unhideWhenUsed="0"/>
-    <w:lsdException w:name="Light Shading Accent 4" w:semiHidden="0" w:uiPriority="60" w:unhideWhenUsed="0"/>
-    <w:lsdException w:name="Light List Accent 4" w:semiHidden="0" w:uiPriority="61" w:unhideWhenUsed="0"/>
-    <w:lsdException w:name="Light Grid Accent 4" w:semiHidden="0" w:uiPriority="62" w:unhideWhenUsed="0"/>
-    <w:lsdException w:name="Medium Shading 1 Accent 4" w:semiHidden="0" w:uiPriority="63" w:unhideWhenUsed="0"/>
-    <w:lsdException w:name="Medium Shading 2 Accent 4" w:semiHidden="0" w:uiPriority="64" w:unhideWhenUsed="0"/>
-    <w:lsdException w:name="Medium List 1 Accent 4" w:semiHidden="0" w:uiPriority="65" w:unhideWhenUsed="0"/>
-    <w:lsdException w:name="Medium List 2 Accent 4" w:semiHidden="0" w:uiPriority="66" w:unhideWhenUsed="0"/>
-    <w:lsdException w:name="Medium Grid 1 Accent 4" w:semiHidden="0" w:uiPriority="67" w:unhideWhenUsed="0"/>
-    <w:lsdException w:name="Medium Grid 2 Accent 4" w:semiHidden="0" w:uiPriority="68" w:unhideWhenUsed="0"/>
-    <w:lsdException w:name="Medium Grid 3 Accent 4" w:semiHidden="0" w:uiPriority="69" w:unhideWhenUsed="0"/>
-    <w:lsdException w:name="Dark List Accent 4" w:semiHidden="0" w:uiPriority="70" w:unhideWhenUsed="0"/>
-    <w:lsdException w:name="Colorful Shading Accent 4" w:semiHidden="0" w:uiPriority="71" w:unhideWhenUsed="0"/>
-    <w:lsdException w:name="Colorful List Accent 4" w:semiHidden="0" w:uiPriority="72" w:unhideWhenUsed="0"/>
-    <w:lsdException w:name="Colorful Grid Accent 4" w:semiHidden="0" w:uiPriority="73" w:unhideWhenUsed="0"/>
-    <w:lsdException w:name="Light Shading Accent 5" w:semiHidden="0" w:uiPriority="60" w:unhideWhenUsed="0"/>
-    <w:lsdException w:name="Light List Accent 5" w:semiHidden="0" w:uiPriority="61" w:unhideWhenUsed="0"/>
-    <w:lsdException w:name="Light Grid Accent 5" w:semiHidden="0" w:uiPriority="62" w:unhideWhenUsed="0"/>
-    <w:lsdException w:name="Medium Shading 1 Accent 5" w:semiHidden="0" w:uiPriority="63" w:unhideWhenUsed="0"/>
-    <w:lsdException w:name="Medium Shading 2 Accent 5" w:semiHidden="0" w:uiPriority="64" w:unhideWhenUsed="0"/>
-    <w:lsdException w:name="Medium List 1 Accent 5" w:semiHidden="0" w:uiPriority="65" w:unhideWhenUsed="0"/>
-    <w:lsdException w:name="Medium List 2 Accent 5" w:semiHidden="0" w:uiPriority="66" w:unhideWhenUsed="0"/>
-    <w:lsdException w:name="Medium Grid 1 Accent 5" w:semiHidden="0" w:uiPriority="67" w:unhideWhenUsed="0"/>
-    <w:lsdException w:name="Medium Grid 2 Accent 5" w:semiHidden="0" w:uiPriority="68" w:unhideWhenUsed="0"/>
-    <w:lsdException w:name="Medium Grid 3 Accent 5" w:semiHidden="0" w:uiPriority="69" w:unhideWhenUsed="0"/>
-    <w:lsdException w:name="Dark List Accent 5" w:semiHidden="0" w:uiPriority="70" w:unhideWhenUsed="0"/>
-    <w:lsdException w:name="Colorful Shading Accent 5" w:semiHidden="0" w:uiPriority="71" w:unhideWhenUsed="0"/>
-    <w:lsdException w:name="Colorful List Accent 5" w:semiHidden="0" w:uiPriority="72" w:unhideWhenUsed="0"/>
-    <w:lsdException w:name="Colorful Grid Accent 5" w:semiHidden="0" w:uiPriority="73" w:unhideWhenUsed="0"/>
-    <w:lsdException w:name="Light Shading Accent 6" w:semiHidden="0" w:uiPriority="60" w:unhideWhenUsed="0"/>
-    <w:lsdException w:name="Light List Accent 6" w:semiHidden="0" w:uiPriority="61" w:unhideWhenUsed="0"/>
-    <w:lsdException w:name="Light Grid Accent 6" w:semiHidden="0" w:uiPriority="62" w:unhideWhenUsed="0"/>
-    <w:lsdException w:name="Medium Shading 1 Accent 6" w:semiHidden="0" w:uiPriority="63" w:unhideWhenUsed="0"/>
-    <w:lsdException w:name="Medium Shading 2 Accent 6" w:semiHidden="0" w:uiPriority="64" w:unhideWhenUsed="0"/>
-    <w:lsdException w:name="Medium List 1 Accent 6" w:semiHidden="0" w:uiPriority="65" w:unhideWhenUsed="0"/>
-    <w:lsdException w:name="Medium List 2 Accent 6" w:semiHidden="0" w:uiPriority="66" w:unhideWhenUsed="0"/>
-    <w:lsdException w:name="Medium Grid 1 Accent 6" w:semiHidden="0" w:uiPriority="67" w:unhideWhenUsed="0"/>
-    <w:lsdException w:name="Medium Grid 2 Accent 6" w:semiHidden="0" w:uiPriority="68" w:unhideWhenUsed="0"/>
-    <w:lsdException w:name="Medium Grid 3 Accent 6" w:semiHidden="0" w:uiPriority="69" w:unhideWhenUsed="0"/>
-    <w:lsdException w:name="Dark List Accent 6" w:semiHidden="0" w:uiPriority="70" w:unhideWhenUsed="0"/>
-    <w:lsdException w:name="Colorful Shading Accent 6" w:semiHidden="0" w:uiPriority="71" w:unhideWhenUsed="0"/>
-    <w:lsdException w:name="Colorful List Accent 6" w:semiHidden="0" w:uiPriority="72" w:unhideWhenUsed="0"/>
-    <w:lsdException w:name="Colorful Grid Accent 6" w:semiHidden="0" w:uiPriority="73" w:unhideWhenUsed="0"/>
-    <w:lsdException w:name="Subtle Emphasis" w:semiHidden="0" w:uiPriority="19" w:unhideWhenUsed="0" w:qFormat="1"/>
-    <w:lsdException w:name="Intense Emphasis" w:semiHidden="0" w:uiPriority="21" w:unhideWhenUsed="0" w:qFormat="1"/>
-    <w:lsdException w:name="Subtle Reference" w:semiHidden="0" w:uiPriority="31" w:unhideWhenUsed="0" w:qFormat="1"/>
-    <w:lsdException w:name="Intense Reference" w:semiHidden="0" w:uiPriority="32" w:unhideWhenUsed="0" w:qFormat="1"/>
-    <w:lsdException w:name="Book Title" w:semiHidden="0" w:uiPriority="33" w:unhideWhenUsed="0" w:qFormat="1"/>
-    <w:lsdException w:name="Bibliography" w:uiPriority="37"/>
-    <w:lsdException w:name="TOC Heading" w:uiPriority="39" w:qFormat="1"/>
+  <w:latentStyles w:defLockedState="0" w:defUIPriority="99" w:defSemiHidden="0" w:defUnhideWhenUsed="0" w:defQFormat="0" w:count="371">
+    <w:lsdException w:name="Normal" w:uiPriority="0" w:qFormat="1"/>
+    <w:lsdException w:name="heading 1" w:uiPriority="0" w:qFormat="1"/>
+    <w:lsdException w:name="heading 2" w:uiPriority="0" w:qFormat="1"/>
+    <w:lsdException w:name="heading 3" w:uiPriority="0" w:qFormat="1"/>
+    <w:lsdException w:name="heading 4" w:uiPriority="0" w:qFormat="1"/>
+    <w:lsdException w:name="heading 5" w:uiPriority="9" w:qFormat="1"/>
+    <w:lsdException w:name="heading 6" w:uiPriority="9" w:qFormat="1"/>
+    <w:lsdException w:name="heading 7" w:uiPriority="9" w:qFormat="1"/>
+    <w:lsdException w:name="heading 8" w:uiPriority="9" w:qFormat="1"/>
+    <w:lsdException w:name="heading 9" w:uiPriority="9" w:qFormat="1"/>
+    <w:lsdException w:name="index 1" w:semiHidden="1" w:unhideWhenUsed="1"/>
+    <w:lsdException w:name="index 2" w:semiHidden="1" w:unhideWhenUsed="1"/>
+    <w:lsdException w:name="index 3" w:semiHidden="1" w:unhideWhenUsed="1"/>
+    <w:lsdException w:name="index 4" w:semiHidden="1" w:unhideWhenUsed="1"/>
+    <w:lsdException w:name="index 5" w:semiHidden="1" w:unhideWhenUsed="1"/>
+    <w:lsdException w:name="index 6" w:semiHidden="1" w:unhideWhenUsed="1"/>
+    <w:lsdException w:name="index 7" w:semiHidden="1" w:unhideWhenUsed="1"/>
+    <w:lsdException w:name="index 8" w:semiHidden="1" w:unhideWhenUsed="1"/>
+    <w:lsdException w:name="index 9" w:semiHidden="1" w:unhideWhenUsed="1"/>
+    <w:lsdException w:name="toc 1" w:semiHidden="1" w:uiPriority="39" w:unhideWhenUsed="1" w:qFormat="1"/>
+    <w:lsdException w:name="toc 2" w:semiHidden="1" w:uiPriority="39" w:unhideWhenUsed="1" w:qFormat="1"/>
+    <w:lsdException w:name="toc 3" w:semiHidden="1" w:uiPriority="39" w:unhideWhenUsed="1" w:qFormat="1"/>
+    <w:lsdException w:name="toc 4" w:semiHidden="1" w:uiPriority="39" w:unhideWhenUsed="1"/>
+    <w:lsdException w:name="toc 5" w:semiHidden="1" w:uiPriority="39" w:unhideWhenUsed="1"/>
+    <w:lsdException w:name="toc 6" w:semiHidden="1" w:uiPriority="39" w:unhideWhenUsed="1"/>
+    <w:lsdException w:name="toc 7" w:semiHidden="1" w:uiPriority="39" w:unhideWhenUsed="1"/>
+    <w:lsdException w:name="toc 8" w:semiHidden="1" w:uiPriority="39" w:unhideWhenUsed="1"/>
+    <w:lsdException w:name="toc 9" w:semiHidden="1" w:uiPriority="39" w:unhideWhenUsed="1"/>
+    <w:lsdException w:name="Normal Indent" w:semiHidden="1" w:unhideWhenUsed="1"/>
+    <w:lsdException w:name="footnote text" w:semiHidden="1" w:unhideWhenUsed="1"/>
+    <w:lsdException w:name="annotation text" w:semiHidden="1" w:unhideWhenUsed="1"/>
+    <w:lsdException w:name="header" w:semiHidden="1" w:unhideWhenUsed="1"/>
+    <w:lsdException w:name="footer" w:semiHidden="1" w:unhideWhenUsed="1"/>
+    <w:lsdException w:name="index heading" w:semiHidden="1" w:unhideWhenUsed="1"/>
+    <w:lsdException w:name="caption" w:semiHidden="1" w:uiPriority="35" w:unhideWhenUsed="1" w:qFormat="1"/>
+    <w:lsdException w:name="table of figures" w:semiHidden="1" w:unhideWhenUsed="1"/>
+    <w:lsdException w:name="envelope address" w:semiHidden="1" w:unhideWhenUsed="1"/>
+    <w:lsdException w:name="envelope return" w:semiHidden="1" w:unhideWhenUsed="1"/>
+    <w:lsdException w:name="footnote reference" w:semiHidden="1" w:unhideWhenUsed="1"/>
+    <w:lsdException w:name="annotation reference" w:semiHidden="1" w:unhideWhenUsed="1"/>
+    <w:lsdException w:name="line number" w:semiHidden="1" w:unhideWhenUsed="1"/>
+    <w:lsdException w:name="page number" w:semiHidden="1" w:unhideWhenUsed="1"/>
+    <w:lsdException w:name="endnote reference" w:semiHidden="1" w:unhideWhenUsed="1"/>
+    <w:lsdException w:name="endnote text" w:semiHidden="1" w:unhideWhenUsed="1"/>
+    <w:lsdException w:name="table of authorities" w:semiHidden="1" w:unhideWhenUsed="1"/>
+    <w:lsdException w:name="macro" w:semiHidden="1" w:unhideWhenUsed="1"/>
+    <w:lsdException w:name="toa heading" w:semiHidden="1" w:unhideWhenUsed="1"/>
+    <w:lsdException w:name="List" w:semiHidden="1" w:unhideWhenUsed="1"/>
+    <w:lsdException w:name="List Bullet" w:semiHidden="1" w:unhideWhenUsed="1"/>
+    <w:lsdException w:name="List Number" w:semiHidden="1" w:unhideWhenUsed="1"/>
+    <w:lsdException w:name="List 2" w:semiHidden="1" w:unhideWhenUsed="1"/>
+    <w:lsdException w:name="List 3" w:semiHidden="1" w:unhideWhenUsed="1"/>
+    <w:lsdException w:name="List 4" w:semiHidden="1" w:unhideWhenUsed="1"/>
+    <w:lsdException w:name="List 5" w:semiHidden="1" w:unhideWhenUsed="1"/>
+    <w:lsdException w:name="List Bullet 2" w:semiHidden="1" w:unhideWhenUsed="1"/>
+    <w:lsdException w:name="List Bullet 3" w:semiHidden="1" w:unhideWhenUsed="1"/>
+    <w:lsdException w:name="List Bullet 4" w:semiHidden="1" w:unhideWhenUsed="1"/>
+    <w:lsdException w:name="List Bullet 5" w:semiHidden="1" w:unhideWhenUsed="1"/>
+    <w:lsdException w:name="List Number 2" w:semiHidden="1" w:unhideWhenUsed="1"/>
+    <w:lsdException w:name="List Number 3" w:semiHidden="1" w:unhideWhenUsed="1"/>
+    <w:lsdException w:name="List Number 4" w:semiHidden="1" w:unhideWhenUsed="1"/>
+    <w:lsdException w:name="List Number 5" w:semiHidden="1" w:unhideWhenUsed="1"/>
+    <w:lsdException w:name="Title" w:uiPriority="10" w:qFormat="1"/>
+    <w:lsdException w:name="Closing" w:semiHidden="1" w:unhideWhenUsed="1"/>
+    <w:lsdException w:name="Signature" w:semiHidden="1" w:unhideWhenUsed="1"/>
+    <w:lsdException w:name="Default Paragraph Font" w:semiHidden="1" w:uiPriority="1" w:unhideWhenUsed="1"/>
+    <w:lsdException w:name="Body Text" w:semiHidden="1" w:uiPriority="0" w:unhideWhenUsed="1"/>
+    <w:lsdException w:name="Body Text Indent" w:semiHidden="1" w:unhideWhenUsed="1"/>
+    <w:lsdException w:name="List Continue" w:semiHidden="1" w:unhideWhenUsed="1"/>
+    <w:lsdException w:name="List Continue 2" w:semiHidden="1" w:unhideWhenUsed="1"/>
+    <w:lsdException w:name="List Continue 3" w:semiHidden="1" w:unhideWhenUsed="1"/>
+    <w:lsdException w:name="List Continue 4" w:semiHidden="1" w:unhideWhenUsed="1"/>
+    <w:lsdException w:name="List Continue 5" w:semiHidden="1" w:unhideWhenUsed="1"/>
+    <w:lsdException w:name="Message Header" w:semiHidden="1" w:unhideWhenUsed="1"/>
+    <w:lsdException w:name="Subtitle" w:uiPriority="11" w:qFormat="1"/>
+    <w:lsdException w:name="Salutation" w:semiHidden="1" w:unhideWhenUsed="1"/>
+    <w:lsdException w:name="Date" w:semiHidden="1" w:unhideWhenUsed="1"/>
+    <w:lsdException w:name="Body Text First Indent" w:semiHidden="1" w:unhideWhenUsed="1"/>
+    <w:lsdException w:name="Body Text First Indent 2" w:semiHidden="1" w:unhideWhenUsed="1"/>
+    <w:lsdException w:name="Note Heading" w:semiHidden="1" w:unhideWhenUsed="1"/>
+    <w:lsdException w:name="Body Text 2" w:semiHidden="1" w:unhideWhenUsed="1"/>
+    <w:lsdException w:name="Body Text 3" w:semiHidden="1" w:unhideWhenUsed="1"/>
+    <w:lsdException w:name="Body Text Indent 2" w:semiHidden="1" w:unhideWhenUsed="1"/>
+    <w:lsdException w:name="Body Text Indent 3" w:semiHidden="1" w:unhideWhenUsed="1"/>
+    <w:lsdException w:name="Block Text" w:semiHidden="1" w:unhideWhenUsed="1"/>
+    <w:lsdException w:name="Hyperlink" w:semiHidden="1" w:unhideWhenUsed="1"/>
+    <w:lsdException w:name="FollowedHyperlink" w:semiHidden="1" w:unhideWhenUsed="1"/>
+    <w:lsdException w:name="Strong" w:uiPriority="22" w:qFormat="1"/>
+    <w:lsdException w:name="Emphasis" w:uiPriority="0" w:qFormat="1"/>
+    <w:lsdException w:name="Document Map" w:semiHidden="1" w:unhideWhenUsed="1"/>
+    <w:lsdException w:name="Plain Text" w:semiHidden="1" w:unhideWhenUsed="1"/>
+    <w:lsdException w:name="E-mail Signature" w:semiHidden="1" w:unhideWhenUsed="1"/>
+    <w:lsdException w:name="HTML Top of Form" w:semiHidden="1" w:unhideWhenUsed="1"/>
+    <w:lsdException w:name="HTML Bottom of Form" w:semiHidden="1" w:unhideWhenUsed="1"/>
+    <w:lsdException w:name="Normal (Web)" w:semiHidden="1" w:unhideWhenUsed="1"/>
+    <w:lsdException w:name="HTML Acronym" w:semiHidden="1" w:unhideWhenUsed="1"/>
+    <w:lsdException w:name="HTML Address" w:semiHidden="1" w:unhideWhenUsed="1"/>
+    <w:lsdException w:name="HTML Cite" w:semiHidden="1" w:unhideWhenUsed="1"/>
+    <w:lsdException w:name="HTML Code" w:semiHidden="1" w:unhideWhenUsed="1"/>
+    <w:lsdException w:name="HTML Definition" w:semiHidden="1" w:unhideWhenUsed="1"/>
+    <w:lsdException w:name="HTML Keyboard" w:semiHidden="1" w:unhideWhenUsed="1"/>
+    <w:lsdException w:name="HTML Preformatted" w:semiHidden="1" w:unhideWhenUsed="1"/>
+    <w:lsdException w:name="HTML Sample" w:semiHidden="1" w:unhideWhenUsed="1"/>
+    <w:lsdException w:name="HTML Typewriter" w:semiHidden="1" w:unhideWhenUsed="1"/>
+    <w:lsdException w:name="HTML Variable" w:semiHidden="1" w:unhideWhenUsed="1"/>
+    <w:lsdException w:name="Normal Table" w:semiHidden="1" w:unhideWhenUsed="1"/>
+    <w:lsdException w:name="annotation subject" w:semiHidden="1" w:unhideWhenUsed="1"/>
+    <w:lsdException w:name="No List" w:semiHidden="1" w:unhideWhenUsed="1"/>
+    <w:lsdException w:name="Outline List 1" w:semiHidden="1" w:unhideWhenUsed="1"/>
+    <w:lsdException w:name="Outline List 2" w:semiHidden="1" w:unhideWhenUsed="1"/>
+    <w:lsdException w:name="Outline List 3" w:semiHidden="1" w:unhideWhenUsed="1"/>
+    <w:lsdException w:name="Table Simple 1" w:semiHidden="1" w:unhideWhenUsed="1"/>
+    <w:lsdException w:name="Table Simple 2" w:semiHidden="1" w:unhideWhenUsed="1"/>
+    <w:lsdException w:name="Table Simple 3" w:semiHidden="1" w:unhideWhenUsed="1"/>
+    <w:lsdException w:name="Table Classic 1" w:semiHidden="1" w:unhideWhenUsed="1"/>
+    <w:lsdException w:name="Table Classic 2" w:semiHidden="1" w:unhideWhenUsed="1"/>
+    <w:lsdException w:name="Table Classic 3" w:semiHidden="1" w:unhideWhenUsed="1"/>
+    <w:lsdException w:name="Table Classic 4" w:semiHidden="1" w:unhideWhenUsed="1"/>
+    <w:lsdException w:name="Table Colorful 1" w:semiHidden="1" w:unhideWhenUsed="1"/>
+    <w:lsdException w:name="Table Colorful 2" w:semiHidden="1" w:unhideWhenUsed="1"/>
+    <w:lsdException w:name="Table Colorful 3" w:semiHidden="1" w:unhideWhenUsed="1"/>
+    <w:lsdException w:name="Table Columns 1" w:semiHidden="1" w:unhideWhenUsed="1"/>
+    <w:lsdException w:name="Table Columns 2" w:semiHidden="1" w:unhideWhenUsed="1"/>
+    <w:lsdException w:name="Table Columns 3" w:semiHidden="1" w:unhideWhenUsed="1"/>
+    <w:lsdException w:name="Table Columns 4" w:semiHidden="1" w:unhideWhenUsed="1"/>
+    <w:lsdException w:name="Table Columns 5" w:semiHidden="1" w:unhideWhenUsed="1"/>
+    <w:lsdException w:name="Table Grid 1" w:semiHidden="1" w:unhideWhenUsed="1"/>
+    <w:lsdException w:name="Table Grid 2" w:semiHidden="1" w:unhideWhenUsed="1"/>
+    <w:lsdException w:name="Table Grid 3" w:semiHidden="1" w:unhideWhenUsed="1"/>
+    <w:lsdException w:name="Table Grid 4" w:semiHidden="1" w:unhideWhenUsed="1"/>
+    <w:lsdException w:name="Table Grid 5" w:semiHidden="1" w:unhideWhenUsed="1"/>
+    <w:lsdException w:name="Table Grid 6" w:semiHidden="1" w:unhideWhenUsed="1"/>
+    <w:lsdException w:name="Table Grid 7" w:semiHidden="1" w:unhideWhenUsed="1"/>
+    <w:lsdException w:name="Table Grid 8" w:semiHidden="1" w:unhideWhenUsed="1"/>
+    <w:lsdException w:name="Table List 1" w:semiHidden="1" w:unhideWhenUsed="1"/>
+    <w:lsdException w:name="Table List 2" w:semiHidden="1" w:unhideWhenUsed="1"/>
+    <w:lsdException w:name="Table List 3" w:semiHidden="1" w:unhideWhenUsed="1"/>
+    <w:lsdException w:name="Table List 4" w:semiHidden="1" w:unhideWhenUsed="1"/>
+    <w:lsdException w:name="Table List 5" w:semiHidden="1" w:unhideWhenUsed="1"/>
+    <w:lsdException w:name="Table List 6" w:semiHidden="1" w:unhideWhenUsed="1"/>
+    <w:lsdException w:name="Table List 7" w:semiHidden="1" w:unhideWhenUsed="1"/>
+    <w:lsdException w:name="Table List 8" w:semiHidden="1" w:unhideWhenUsed="1"/>
+    <w:lsdException w:name="Table 3D effects 1" w:semiHidden="1" w:unhideWhenUsed="1"/>
+    <w:lsdException w:name="Table 3D effects 2" w:semiHidden="1" w:unhideWhenUsed="1"/>
+    <w:lsdException w:name="Table 3D effects 3" w:semiHidden="1" w:unhideWhenUsed="1"/>
+    <w:lsdException w:name="Table Contemporary" w:semiHidden="1" w:unhideWhenUsed="1"/>
+    <w:lsdException w:name="Table Elegant" w:semiHidden="1" w:unhideWhenUsed="1"/>
+    <w:lsdException w:name="Table Professional" w:semiHidden="1" w:unhideWhenUsed="1"/>
+    <w:lsdException w:name="Table Subtle 1" w:semiHidden="1" w:unhideWhenUsed="1"/>
+    <w:lsdException w:name="Table Subtle 2" w:semiHidden="1" w:unhideWhenUsed="1"/>
+    <w:lsdException w:name="Table Web 1" w:semiHidden="1" w:unhideWhenUsed="1"/>
+    <w:lsdException w:name="Table Web 2" w:semiHidden="1" w:unhideWhenUsed="1"/>
+    <w:lsdException w:name="Table Web 3" w:semiHidden="1" w:unhideWhenUsed="1"/>
+    <w:lsdException w:name="Balloon Text" w:semiHidden="1" w:unhideWhenUsed="1"/>
+    <w:lsdException w:name="Table Grid" w:uiPriority="59"/>
+    <w:lsdException w:name="Table Theme" w:semiHidden="1" w:unhideWhenUsed="1"/>
+    <w:lsdException w:name="Placeholder Text" w:semiHidden="1"/>
+    <w:lsdException w:name="No Spacing" w:uiPriority="1" w:qFormat="1"/>
+    <w:lsdException w:name="Light Shading" w:uiPriority="60"/>
+    <w:lsdException w:name="Light List" w:uiPriority="61"/>
+    <w:lsdException w:name="Light Grid" w:uiPriority="62"/>
+    <w:lsdException w:name="Medium Shading 1" w:uiPriority="63"/>
+    <w:lsdException w:name="Medium Shading 2" w:uiPriority="64"/>
+    <w:lsdException w:name="Medium List 1" w:uiPriority="65"/>
+    <w:lsdException w:name="Medium List 2" w:uiPriority="66"/>
+    <w:lsdException w:name="Medium Grid 1" w:uiPriority="67"/>
+    <w:lsdException w:name="Medium Grid 2" w:uiPriority="68"/>
+    <w:lsdException w:name="Medium Grid 3" w:uiPriority="69"/>
+    <w:lsdException w:name="Dark List" w:uiPriority="70"/>
+    <w:lsdException w:name="Colorful Shading" w:uiPriority="71"/>
+    <w:lsdException w:name="Colorful List" w:uiPriority="72"/>
+    <w:lsdException w:name="Colorful Grid" w:uiPriority="73"/>
+    <w:lsdException w:name="Light Shading Accent 1" w:uiPriority="60"/>
+    <w:lsdException w:name="Light List Accent 1" w:uiPriority="61"/>
+    <w:lsdException w:name="Light Grid Accent 1" w:uiPriority="62"/>
+    <w:lsdException w:name="Medium Shading 1 Accent 1" w:uiPriority="63"/>
+    <w:lsdException w:name="Medium Shading 2 Accent 1" w:uiPriority="64"/>
+    <w:lsdException w:name="Medium List 1 Accent 1" w:uiPriority="65"/>
+    <w:lsdException w:name="Revision" w:semiHidden="1"/>
+    <w:lsdException w:name="List Paragraph" w:uiPriority="34" w:qFormat="1"/>
+    <w:lsdException w:name="Quote" w:uiPriority="29" w:qFormat="1"/>
+    <w:lsdException w:name="Intense Quote" w:uiPriority="30" w:qFormat="1"/>
+    <w:lsdException w:name="Medium List 2 Accent 1" w:uiPriority="66"/>
+    <w:lsdException w:name="Medium Grid 1 Accent 1" w:uiPriority="67"/>
+    <w:lsdException w:name="Medium Grid 2 Accent 1" w:uiPriority="68"/>
+    <w:lsdException w:name="Medium Grid 3 Accent 1" w:uiPriority="69"/>
+    <w:lsdException w:name="Dark List Accent 1" w:uiPriority="70"/>
+    <w:lsdException w:name="Colorful Shading Accent 1" w:uiPriority="71"/>
+    <w:lsdException w:name="Colorful List Accent 1" w:uiPriority="72"/>
+    <w:lsdException w:name="Colorful Grid Accent 1" w:uiPriority="73"/>
+    <w:lsdException w:name="Light Shading Accent 2" w:uiPriority="60"/>
+    <w:lsdException w:name="Light List Accent 2" w:uiPriority="61"/>
+    <w:lsdException w:name="Light Grid Accent 2" w:uiPriority="62"/>
+    <w:lsdException w:name="Medium Shading 1 Accent 2" w:uiPriority="63"/>
+    <w:lsdException w:name="Medium Shading 2 Accent 2" w:uiPriority="64"/>
+    <w:lsdException w:name="Medium List 1 Accent 2" w:uiPriority="65"/>
+    <w:lsdException w:name="Medium List 2 Accent 2" w:uiPriority="66"/>
+    <w:lsdException w:name="Medium Grid 1 Accent 2" w:uiPriority="67"/>
+    <w:lsdException w:name="Medium Grid 2 Accent 2" w:uiPriority="68"/>
+    <w:lsdException w:name="Medium Grid 3 Accent 2" w:uiPriority="69"/>
+    <w:lsdException w:name="Dark List Accent 2" w:uiPriority="70"/>
+    <w:lsdException w:name="Colorful Shading Accent 2" w:uiPriority="71"/>
+    <w:lsdException w:name="Colorful List Accent 2" w:uiPriority="72"/>
+    <w:lsdException w:name="Colorful Grid Accent 2" w:uiPriority="73"/>
+    <w:lsdException w:name="Light Shading Accent 3" w:uiPriority="60"/>
+    <w:lsdException w:name="Light List Accent 3" w:uiPriority="61"/>
+    <w:lsdException w:name="Light Grid Accent 3" w:uiPriority="62"/>
+    <w:lsdException w:name="Medium Shading 1 Accent 3" w:uiPriority="63"/>
+    <w:lsdException w:name="Medium Shading 2 Accent 3" w:uiPriority="64"/>
+    <w:lsdException w:name="Medium List 1 Accent 3" w:uiPriority="65"/>
+    <w:lsdException w:name="Medium List 2 Accent 3" w:uiPriority="66"/>
+    <w:lsdException w:name="Medium Grid 1 Accent 3" w:uiPriority="67"/>
+    <w:lsdException w:name="Medium Grid 2 Accent 3" w:uiPriority="68"/>
+    <w:lsdException w:name="Medium Grid 3 Accent 3" w:uiPriority="69"/>
+    <w:lsdException w:name="Dark List Accent 3" w:uiPriority="70"/>
+    <w:lsdException w:name="Colorful Shading Accent 3" w:uiPriority="71"/>
+    <w:lsdException w:name="Colorful List Accent 3" w:uiPriority="72"/>
+    <w:lsdException w:name="Colorful Grid Accent 3" w:uiPriority="73"/>
+    <w:lsdException w:name="Light Shading Accent 4" w:uiPriority="60"/>
+    <w:lsdException w:name="Light List Accent 4" w:uiPriority="61"/>
+    <w:lsdException w:name="Light Grid Accent 4" w:uiPriority="62"/>
+    <w:lsdException w:name="Medium Shading 1 Accent 4" w:uiPriority="63"/>
+    <w:lsdException w:name="Medium Shading 2 Accent 4" w:uiPriority="64"/>
+    <w:lsdException w:name="Medium List 1 Accent 4" w:uiPriority="65"/>
+    <w:lsdException w:name="Medium List 2 Accent 4" w:uiPriority="66"/>
+    <w:lsdException w:name="Medium Grid 1 Accent 4" w:uiPriority="67"/>
+    <w:lsdException w:name="Medium Grid 2 Accent 4" w:uiPriority="68"/>
+    <w:lsdException w:name="Medium Grid 3 Accent 4" w:uiPriority="69"/>
+    <w:lsdException w:name="Dark List Accent 4" w:uiPriority="70"/>
+    <w:lsdException w:name="Colorful Shading Accent 4" w:uiPriority="71"/>
+    <w:lsdException w:name="Colorful List Accent 4" w:uiPriority="72"/>
+    <w:lsdException w:name="Colorful Grid Accent 4" w:uiPriority="73"/>
+    <w:lsdException w:name="Light Shading Accent 5" w:uiPriority="60"/>
+    <w:lsdException w:name="Light List Accent 5" w:uiPriority="61"/>
+    <w:lsdException w:name="Light Grid Accent 5" w:uiPriority="62"/>
+    <w:lsdException w:name="Medium Shading 1 Accent 5" w:uiPriority="63"/>
+    <w:lsdException w:name="Medium Shading 2 Accent 5" w:uiPriority="64"/>
+    <w:lsdException w:name="Medium List 1 Accent 5" w:uiPriority="65"/>
+    <w:lsdException w:name="Medium List 2 Accent 5" w:uiPriority="66"/>
+    <w:lsdException w:name="Medium Grid 1 Accent 5" w:uiPriority="67"/>
+    <w:lsdException w:name="Medium Grid 2 Accent 5" w:uiPriority="68"/>
+    <w:lsdException w:name="Medium Grid 3 Accent 5" w:uiPriority="69"/>
+    <w:lsdException w:name="Dark List Accent 5" w:uiPriority="70"/>
+    <w:lsdException w:name="Colorful Shading Accent 5" w:uiPriority="71"/>
+    <w:lsdException w:name="Colorful List Accent 5" w:uiPriority="72"/>
+    <w:lsdException w:name="Colorful Grid Accent 5" w:uiPriority="73"/>
+    <w:lsdException w:name="Light Shading Accent 6" w:uiPriority="60"/>
+    <w:lsdException w:name="Light List Accent 6" w:uiPriority="61"/>
+    <w:lsdException w:name="Light Grid Accent 6" w:uiPriority="62"/>
+    <w:lsdException w:name="Medium Shading 1 Accent 6" w:uiPriority="63"/>
+    <w:lsdException w:name="Medium Shading 2 Accent 6" w:uiPriority="64"/>
+    <w:lsdException w:name="Medium List 1 Accent 6" w:uiPriority="65"/>
+    <w:lsdException w:name="Medium List 2 Accent 6" w:uiPriority="66"/>
+    <w:lsdException w:name="Medium Grid 1 Accent 6" w:uiPriority="67"/>
+    <w:lsdException w:name="Medium Grid 2 Accent 6" w:uiPriority="68"/>
+    <w:lsdException w:name="Medium Grid 3 Accent 6" w:uiPriority="69"/>
+    <w:lsdException w:name="Dark List Accent 6" w:uiPriority="70"/>
+    <w:lsdException w:name="Colorful Shading Accent 6" w:uiPriority="71"/>
+    <w:lsdException w:name="Colorful List Accent 6" w:uiPriority="72"/>
+    <w:lsdException w:name="Colorful Grid Accent 6" w:uiPriority="73"/>
+    <w:lsdException w:name="Subtle Emphasis" w:uiPriority="19" w:qFormat="1"/>
+    <w:lsdException w:name="Intense Emphasis" w:uiPriority="21" w:qFormat="1"/>
+    <w:lsdException w:name="Subtle Reference" w:uiPriority="31" w:qFormat="1"/>
+    <w:lsdException w:name="Intense Reference" w:uiPriority="32" w:qFormat="1"/>
+    <w:lsdException w:name="Book Title" w:uiPriority="33" w:qFormat="1"/>
+    <w:lsdException w:name="Bibliography" w:semiHidden="1" w:uiPriority="37" w:unhideWhenUsed="1"/>
+    <w:lsdException w:name="TOC Heading" w:semiHidden="1" w:uiPriority="39" w:unhideWhenUsed="1" w:qFormat="1"/>
+    <w:lsdException w:name="Plain Table 1" w:uiPriority="41"/>
+    <w:lsdException w:name="Plain Table 2" w:uiPriority="42"/>
+    <w:lsdException w:name="Plain Table 3" w:uiPriority="43"/>
+    <w:lsdException w:name="Plain Table 4" w:uiPriority="44"/>
+    <w:lsdException w:name="Plain Table 5" w:uiPriority="45"/>
+    <w:lsdException w:name="Grid Table Light" w:uiPriority="40"/>
+    <w:lsdException w:name="Grid Table 1 Light" w:uiPriority="46"/>
+    <w:lsdException w:name="Grid Table 2" w:uiPriority="47"/>
+    <w:lsdException w:name="Grid Table 3" w:uiPriority="48"/>
+    <w:lsdException w:name="Grid Table 4" w:uiPriority="49"/>
+    <w:lsdException w:name="Grid Table 5 Dark" w:uiPriority="50"/>
+    <w:lsdException w:name="Grid Table 6 Colorful" w:uiPriority="51"/>
+    <w:lsdException w:name="Grid Table 7 Colorful" w:uiPriority="52"/>
+    <w:lsdException w:name="Grid Table 1 Light Accent 1" w:uiPriority="46"/>
+    <w:lsdException w:name="Grid Table 2 Accent 1" w:uiPriority="47"/>
+    <w:lsdException w:name="Grid Table 3 Accent 1" w:uiPriority="48"/>
+    <w:lsdException w:name="Grid Table 4 Accent 1" w:uiPriority="49"/>
+    <w:lsdException w:name="Grid Table 5 Dark Accent 1" w:uiPriority="50"/>
+    <w:lsdException w:name="Grid Table 6 Colorful Accent 1" w:uiPriority="51"/>
+    <w:lsdException w:name="Grid Table 7 Colorful Accent 1" w:uiPriority="52"/>
+    <w:lsdException w:name="Grid Table 1 Light Accent 2" w:uiPriority="46"/>
+    <w:lsdException w:name="Grid Table 2 Accent 2" w:uiPriority="47"/>
+    <w:lsdException w:name="Grid Table 3 Accent 2" w:uiPriority="48"/>
+    <w:lsdException w:name="Grid Table 4 Accent 2" w:uiPriority="49"/>
+    <w:lsdException w:name="Grid Table 5 Dark Accent 2" w:uiPriority="50"/>
+    <w:lsdException w:name="Grid Table 6 Colorful Accent 2" w:uiPriority="51"/>
+    <w:lsdException w:name="Grid Table 7 Colorful Accent 2" w:uiPriority="52"/>
+    <w:lsdException w:name="Grid Table 1 Light Accent 3" w:uiPriority="46"/>
+    <w:lsdException w:name="Grid Table 2 Accent 3" w:uiPriority="47"/>
+    <w:lsdException w:name="Grid Table 3 Accent 3" w:uiPriority="48"/>
+    <w:lsdException w:name="Grid Table 4 Accent 3" w:uiPriority="49"/>
+    <w:lsdException w:name="Grid Table 5 Dark Accent 3" w:uiPriority="50"/>
+    <w:lsdException w:name="Grid Table 6 Colorful Accent 3" w:uiPriority="51"/>
+    <w:lsdException w:name="Grid Table 7 Colorful Accent 3" w:uiPriority="52"/>
+    <w:lsdException w:name="Grid Table 1 Light Accent 4" w:uiPriority="46"/>
+    <w:lsdException w:name="Grid Table 2 Accent 4" w:uiPriority="47"/>
+    <w:lsdException w:name="Grid Table 3 Accent 4" w:uiPriority="48"/>
+    <w:lsdException w:name="Grid Table 4 Accent 4" w:uiPriority="49"/>
+    <w:lsdException w:name="Grid Table 5 Dark Accent 4" w:uiPriority="50"/>
+    <w:lsdException w:name="Grid Table 6 Colorful Accent 4" w:uiPriority="51"/>
+    <w:lsdException w:name="Grid Table 7 Colorful Accent 4" w:uiPriority="52"/>
+    <w:lsdException w:name="Grid Table 1 Light Accent 5" w:uiPriority="46"/>
+    <w:lsdException w:name="Grid Table 2 Accent 5" w:uiPriority="47"/>
+    <w:lsdException w:name="Grid Table 3 Accent 5" w:uiPriority="48"/>
+    <w:lsdException w:name="Grid Table 4 Accent 5" w:uiPriority="49"/>
+    <w:lsdException w:name="Grid Table 5 Dark Accent 5" w:uiPriority="50"/>
+    <w:lsdException w:name="Grid Table 6 Colorful Accent 5" w:uiPriority="51"/>
+    <w:lsdException w:name="Grid Table 7 Colorful Accent 5" w:uiPriority="52"/>
+    <w:lsdException w:name="Grid Table 1 Light Accent 6" w:uiPriority="46"/>
+    <w:lsdException w:name="Grid Table 2 Accent 6" w:uiPriority="47"/>
+    <w:lsdException w:name="Grid Table 3 Accent 6" w:uiPriority="48"/>
+    <w:lsdException w:name="Grid Table 4 Accent 6" w:uiPriority="49"/>
+    <w:lsdException w:name="Grid Table 5 Dark Accent 6" w:uiPriority="50"/>
+    <w:lsdException w:name="Grid Table 6 Colorful Accent 6" w:uiPriority="51"/>
+    <w:lsdException w:name="Grid Table 7 Colorful Accent 6" w:uiPriority="52"/>
+    <w:lsdException w:name="List Table 1 Light" w:uiPriority="46"/>
+    <w:lsdException w:name="List Table 2" w:uiPriority="47"/>
+    <w:lsdException w:name="List Table 3" w:uiPriority="48"/>
+    <w:lsdException w:name="List Table 4" w:uiPriority="49"/>
+    <w:lsdException w:name="List Table 5 Dark" w:uiPriority="50"/>
+    <w:lsdException w:name="List Table 6 Colorful" w:uiPriority="51"/>
+    <w:lsdException w:name="List Table 7 Colorful" w:uiPriority="52"/>
+    <w:lsdException w:name="List Table 1 Light Accent 1" w:uiPriority="46"/>
+    <w:lsdException w:name="List Table 2 Accent 1" w:uiPriority="47"/>
+    <w:lsdException w:name="List Table 3 Accent 1" w:uiPriority="48"/>
+    <w:lsdException w:name="List Table 4 Accent 1" w:uiPriority="49"/>
+    <w:lsdException w:name="List Table 5 Dark Accent 1" w:uiPriority="50"/>
+    <w:lsdException w:name="List Table 6 Colorful Accent 1" w:uiPriority="51"/>
+    <w:lsdException w:name="List Table 7 Colorful Accent 1" w:uiPriority="52"/>
+    <w:lsdException w:name="List Table 1 Light Accent 2" w:uiPriority="46"/>
+    <w:lsdException w:name="List Table 2 Accent 2" w:uiPriority="47"/>
+    <w:lsdException w:name="List Table 3 Accent 2" w:uiPriority="48"/>
+    <w:lsdException w:name="List Table 4 Accent 2" w:uiPriority="49"/>
+    <w:lsdException w:name="List Table 5 Dark Accent 2" w:uiPriority="50"/>
+    <w:lsdException w:name="List Table 6 Colorful Accent 2" w:uiPriority="51"/>
+    <w:lsdException w:name="List Table 7 Colorful Accent 2" w:uiPriority="52"/>
+    <w:lsdException w:name="List Table 1 Light Accent 3" w:uiPriority="46"/>
+    <w:lsdException w:name="List Table 2 Accent 3" w:uiPriority="47"/>
+    <w:lsdException w:name="List Table 3 Accent 3" w:uiPriority="48"/>
+    <w:lsdException w:name="List Table 4 Accent 3" w:uiPriority="49"/>
+    <w:lsdException w:name="List Table 5 Dark Accent 3" w:uiPriority="50"/>
+    <w:lsdException w:name="List Table 6 Colorful Accent 3" w:uiPriority="51"/>
+    <w:lsdException w:name="List Table 7 Colorful Accent 3" w:uiPriority="52"/>
+    <w:lsdException w:name="List Table 1 Light Accent 4" w:uiPriority="46"/>
+    <w:lsdException w:name="List Table 2 Accent 4" w:uiPriority="47"/>
+    <w:lsdException w:name="List Table 3 Accent 4" w:uiPriority="48"/>
+    <w:lsdException w:name="List Table 4 Accent 4" w:uiPriority="49"/>
+    <w:lsdException w:name="List Table 5 Dark Accent 4" w:uiPriority="50"/>
+    <w:lsdException w:name="List Table 6 Colorful Accent 4" w:uiPriority="51"/>
+    <w:lsdException w:name="List Table 7 Colorful Accent 4" w:uiPriority="52"/>
+    <w:lsdException w:name="List Table 1 Light Accent 5" w:uiPriority="46"/>
+    <w:lsdException w:name="List Table 2 Accent 5" w:uiPriority="47"/>
+    <w:lsdException w:name="List Table 3 Accent 5" w:uiPriority="48"/>
+    <w:lsdException w:name="List Table 4 Accent 5" w:uiPriority="49"/>
+    <w:lsdException w:name="List Table 5 Dark Accent 5" w:uiPriority="50"/>
+    <w:lsdException w:name="List Table 6 Colorful Accent 5" w:uiPriority="51"/>
+    <w:lsdException w:name="List Table 7 Colorful Accent 5" w:uiPriority="52"/>
+    <w:lsdException w:name="List Table 1 Light Accent 6" w:uiPriority="46"/>
+    <w:lsdException w:name="List Table 2 Accent 6" w:uiPriority="47"/>
+    <w:lsdException w:name="List Table 3 Accent 6" w:uiPriority="48"/>
+    <w:lsdException w:name="List Table 4 Accent 6" w:uiPriority="49"/>
+    <w:lsdException w:name="List Table 5 Dark Accent 6" w:uiPriority="50"/>
+    <w:lsdException w:name="List Table 6 Colorful Accent 6" w:uiPriority="51"/>
+    <w:lsdException w:name="List Table 7 Colorful Accent 6" w:uiPriority="52"/>
   </w:latentStyles>
   <w:style w:type="paragraph" w:default="1" w:styleId="Normal">
     <w:name w:val="Normal"/>
@@ -21861,7 +21029,6 @@
     <w:uiPriority w:val="99"/>
     <w:semiHidden/>
     <w:unhideWhenUsed/>
-    <w:qFormat/>
     <w:tblPr>
       <w:tblInd w:w="0" w:type="dxa"/>
       <w:tblCellMar>
@@ -22020,7 +21187,6 @@
     <w:uiPriority w:val="59"/>
     <w:rsid w:val="00742179"/>
     <w:tblPr>
-      <w:tblInd w:w="0" w:type="dxa"/>
       <w:tblBorders>
         <w:top w:val="single" w:sz="4" w:space="0" w:color="000000"/>
         <w:left w:val="single" w:sz="4" w:space="0" w:color="000000"/>
@@ -22029,12 +21195,6 @@
         <w:insideH w:val="single" w:sz="4" w:space="0" w:color="000000"/>
         <w:insideV w:val="single" w:sz="4" w:space="0" w:color="000000"/>
       </w:tblBorders>
-      <w:tblCellMar>
-        <w:top w:w="0" w:type="dxa"/>
-        <w:left w:w="108" w:type="dxa"/>
-        <w:bottom w:w="0" w:type="dxa"/>
-        <w:right w:w="108" w:type="dxa"/>
-      </w:tblCellMar>
     </w:tblPr>
   </w:style>
   <w:style w:type="paragraph" w:styleId="TOC1">
@@ -22291,807 +21451,6 @@
     <w:name w:val="sbracket"/>
     <w:basedOn w:val="DefaultParagraphFont"/>
     <w:rsid w:val="004804FB"/>
-  </w:style>
-</w:styles>
-</file>
-
-<file path=word/stylesWithEffects.xml><?xml version="1.0" encoding="utf-8"?>
-<w:styles xmlns:wpc="http://schemas.microsoft.com/office/word/2010/wordprocessingCanvas" xmlns:mc="http://schemas.openxmlformats.org/markup-compatibility/2006" xmlns:o="urn:schemas-microsoft-com:office:office" xmlns:r="http://schemas.openxmlformats.org/officeDocument/2006/relationships" xmlns:m="http://schemas.openxmlformats.org/officeDocument/2006/math" xmlns:v="urn:schemas-microsoft-com:vml" xmlns:wp14="http://schemas.microsoft.com/office/word/2010/wordprocessingDrawing" xmlns:wp="http://schemas.openxmlformats.org/drawingml/2006/wordprocessingDrawing" xmlns:w10="urn:schemas-microsoft-com:office:word" xmlns:w="http://schemas.openxmlformats.org/wordprocessingml/2006/main" xmlns:w14="http://schemas.microsoft.com/office/word/2010/wordml" xmlns:wpg="http://schemas.microsoft.com/office/word/2010/wordprocessingGroup" xmlns:wpi="http://schemas.microsoft.com/office/word/2010/wordprocessingInk" xmlns:wne="http://schemas.microsoft.com/office/word/2006/wordml" xmlns:wps="http://schemas.microsoft.com/office/word/2010/wordprocessingShape" mc:Ignorable="w14 wp14">
-  <w:docDefaults>
-    <w:rPrDefault>
-      <w:rPr>
-        <w:rFonts w:ascii="Times New Roman" w:eastAsia="Times New Roman" w:hAnsi="Times New Roman" w:cs="Times New Roman"/>
-        <w:lang w:val="en-US" w:eastAsia="en-US" w:bidi="ar-SA"/>
-      </w:rPr>
-    </w:rPrDefault>
-    <w:pPrDefault/>
-  </w:docDefaults>
-  <w:latentStyles w:defLockedState="0" w:defUIPriority="99" w:defSemiHidden="1" w:defUnhideWhenUsed="1" w:defQFormat="0" w:count="267">
-    <w:lsdException w:name="Normal" w:semiHidden="0" w:uiPriority="0" w:unhideWhenUsed="0" w:qFormat="1"/>
-    <w:lsdException w:name="heading 1" w:semiHidden="0" w:uiPriority="0" w:unhideWhenUsed="0" w:qFormat="1"/>
-    <w:lsdException w:name="heading 2" w:semiHidden="0" w:uiPriority="0" w:unhideWhenUsed="0" w:qFormat="1"/>
-    <w:lsdException w:name="heading 3" w:semiHidden="0" w:uiPriority="0" w:unhideWhenUsed="0" w:qFormat="1"/>
-    <w:lsdException w:name="heading 4" w:semiHidden="0" w:uiPriority="0" w:unhideWhenUsed="0" w:qFormat="1"/>
-    <w:lsdException w:name="heading 5" w:semiHidden="0" w:uiPriority="9" w:unhideWhenUsed="0" w:qFormat="1"/>
-    <w:lsdException w:name="heading 6" w:semiHidden="0" w:uiPriority="9" w:unhideWhenUsed="0" w:qFormat="1"/>
-    <w:lsdException w:name="heading 7" w:semiHidden="0" w:uiPriority="9" w:unhideWhenUsed="0" w:qFormat="1"/>
-    <w:lsdException w:name="heading 8" w:semiHidden="0" w:uiPriority="9" w:unhideWhenUsed="0" w:qFormat="1"/>
-    <w:lsdException w:name="heading 9" w:semiHidden="0" w:uiPriority="9" w:unhideWhenUsed="0" w:qFormat="1"/>
-    <w:lsdException w:name="toc 1" w:uiPriority="39" w:qFormat="1"/>
-    <w:lsdException w:name="toc 2" w:uiPriority="39" w:qFormat="1"/>
-    <w:lsdException w:name="toc 3" w:uiPriority="39" w:qFormat="1"/>
-    <w:lsdException w:name="toc 4" w:uiPriority="39"/>
-    <w:lsdException w:name="toc 5" w:uiPriority="39"/>
-    <w:lsdException w:name="toc 6" w:uiPriority="39"/>
-    <w:lsdException w:name="toc 7" w:uiPriority="39"/>
-    <w:lsdException w:name="toc 8" w:uiPriority="39"/>
-    <w:lsdException w:name="toc 9" w:uiPriority="39"/>
-    <w:lsdException w:name="caption" w:uiPriority="35" w:qFormat="1"/>
-    <w:lsdException w:name="Title" w:semiHidden="0" w:uiPriority="10" w:unhideWhenUsed="0" w:qFormat="1"/>
-    <w:lsdException w:name="Default Paragraph Font" w:uiPriority="1"/>
-    <w:lsdException w:name="Body Text" w:uiPriority="0"/>
-    <w:lsdException w:name="Subtitle" w:semiHidden="0" w:uiPriority="11" w:unhideWhenUsed="0" w:qFormat="1"/>
-    <w:lsdException w:name="Strong" w:semiHidden="0" w:uiPriority="22" w:unhideWhenUsed="0" w:qFormat="1"/>
-    <w:lsdException w:name="Emphasis" w:semiHidden="0" w:uiPriority="0" w:unhideWhenUsed="0" w:qFormat="1"/>
-    <w:lsdException w:name="Table Grid" w:semiHidden="0" w:uiPriority="59" w:unhideWhenUsed="0"/>
-    <w:lsdException w:name="Placeholder Text" w:unhideWhenUsed="0"/>
-    <w:lsdException w:name="No Spacing" w:semiHidden="0" w:uiPriority="1" w:unhideWhenUsed="0" w:qFormat="1"/>
-    <w:lsdException w:name="Light Shading" w:semiHidden="0" w:uiPriority="60" w:unhideWhenUsed="0"/>
-    <w:lsdException w:name="Light List" w:semiHidden="0" w:uiPriority="61" w:unhideWhenUsed="0"/>
-    <w:lsdException w:name="Light Grid" w:semiHidden="0" w:uiPriority="62" w:unhideWhenUsed="0"/>
-    <w:lsdException w:name="Medium Shading 1" w:semiHidden="0" w:uiPriority="63" w:unhideWhenUsed="0"/>
-    <w:lsdException w:name="Medium Shading 2" w:semiHidden="0" w:uiPriority="64" w:unhideWhenUsed="0"/>
-    <w:lsdException w:name="Medium List 1" w:semiHidden="0" w:uiPriority="65" w:unhideWhenUsed="0"/>
-    <w:lsdException w:name="Medium List 2" w:semiHidden="0" w:uiPriority="66" w:unhideWhenUsed="0"/>
-    <w:lsdException w:name="Medium Grid 1" w:semiHidden="0" w:uiPriority="67" w:unhideWhenUsed="0"/>
-    <w:lsdException w:name="Medium Grid 2" w:semiHidden="0" w:uiPriority="68" w:unhideWhenUsed="0"/>
-    <w:lsdException w:name="Medium Grid 3" w:semiHidden="0" w:uiPriority="69" w:unhideWhenUsed="0"/>
-    <w:lsdException w:name="Dark List" w:semiHidden="0" w:uiPriority="70" w:unhideWhenUsed="0"/>
-    <w:lsdException w:name="Colorful Shading" w:semiHidden="0" w:uiPriority="71" w:unhideWhenUsed="0"/>
-    <w:lsdException w:name="Colorful List" w:semiHidden="0" w:uiPriority="72" w:unhideWhenUsed="0"/>
-    <w:lsdException w:name="Colorful Grid" w:semiHidden="0" w:uiPriority="73" w:unhideWhenUsed="0"/>
-    <w:lsdException w:name="Light Shading Accent 1" w:semiHidden="0" w:uiPriority="60" w:unhideWhenUsed="0"/>
-    <w:lsdException w:name="Light List Accent 1" w:semiHidden="0" w:uiPriority="61" w:unhideWhenUsed="0"/>
-    <w:lsdException w:name="Light Grid Accent 1" w:semiHidden="0" w:uiPriority="62" w:unhideWhenUsed="0"/>
-    <w:lsdException w:name="Medium Shading 1 Accent 1" w:semiHidden="0" w:uiPriority="63" w:unhideWhenUsed="0"/>
-    <w:lsdException w:name="Medium Shading 2 Accent 1" w:semiHidden="0" w:uiPriority="64" w:unhideWhenUsed="0"/>
-    <w:lsdException w:name="Medium List 1 Accent 1" w:semiHidden="0" w:uiPriority="65" w:unhideWhenUsed="0"/>
-    <w:lsdException w:name="Revision" w:unhideWhenUsed="0"/>
-    <w:lsdException w:name="List Paragraph" w:semiHidden="0" w:uiPriority="34" w:unhideWhenUsed="0" w:qFormat="1"/>
-    <w:lsdException w:name="Quote" w:semiHidden="0" w:uiPriority="29" w:unhideWhenUsed="0" w:qFormat="1"/>
-    <w:lsdException w:name="Intense Quote" w:semiHidden="0" w:uiPriority="30" w:unhideWhenUsed="0" w:qFormat="1"/>
-    <w:lsdException w:name="Medium List 2 Accent 1" w:semiHidden="0" w:uiPriority="66" w:unhideWhenUsed="0"/>
-    <w:lsdException w:name="Medium Grid 1 Accent 1" w:semiHidden="0" w:uiPriority="67" w:unhideWhenUsed="0"/>
-    <w:lsdException w:name="Medium Grid 2 Accent 1" w:semiHidden="0" w:uiPriority="68" w:unhideWhenUsed="0"/>
-    <w:lsdException w:name="Medium Grid 3 Accent 1" w:semiHidden="0" w:uiPriority="69" w:unhideWhenUsed="0"/>
-    <w:lsdException w:name="Dark List Accent 1" w:semiHidden="0" w:uiPriority="70" w:unhideWhenUsed="0"/>
-    <w:lsdException w:name="Colorful Shading Accent 1" w:semiHidden="0" w:uiPriority="71" w:unhideWhenUsed="0"/>
-    <w:lsdException w:name="Colorful List Accent 1" w:semiHidden="0" w:uiPriority="72" w:unhideWhenUsed="0"/>
-    <w:lsdException w:name="Colorful Grid Accent 1" w:semiHidden="0" w:uiPriority="73" w:unhideWhenUsed="0"/>
-    <w:lsdException w:name="Light Shading Accent 2" w:semiHidden="0" w:uiPriority="60" w:unhideWhenUsed="0"/>
-    <w:lsdException w:name="Light List Accent 2" w:semiHidden="0" w:uiPriority="61" w:unhideWhenUsed="0"/>
-    <w:lsdException w:name="Light Grid Accent 2" w:semiHidden="0" w:uiPriority="62" w:unhideWhenUsed="0"/>
-    <w:lsdException w:name="Medium Shading 1 Accent 2" w:semiHidden="0" w:uiPriority="63" w:unhideWhenUsed="0"/>
-    <w:lsdException w:name="Medium Shading 2 Accent 2" w:semiHidden="0" w:uiPriority="64" w:unhideWhenUsed="0"/>
-    <w:lsdException w:name="Medium List 1 Accent 2" w:semiHidden="0" w:uiPriority="65" w:unhideWhenUsed="0"/>
-    <w:lsdException w:name="Medium List 2 Accent 2" w:semiHidden="0" w:uiPriority="66" w:unhideWhenUsed="0"/>
-    <w:lsdException w:name="Medium Grid 1 Accent 2" w:semiHidden="0" w:uiPriority="67" w:unhideWhenUsed="0"/>
-    <w:lsdException w:name="Medium Grid 2 Accent 2" w:semiHidden="0" w:uiPriority="68" w:unhideWhenUsed="0"/>
-    <w:lsdException w:name="Medium Grid 3 Accent 2" w:semiHidden="0" w:uiPriority="69" w:unhideWhenUsed="0"/>
-    <w:lsdException w:name="Dark List Accent 2" w:semiHidden="0" w:uiPriority="70" w:unhideWhenUsed="0"/>
-    <w:lsdException w:name="Colorful Shading Accent 2" w:semiHidden="0" w:uiPriority="71" w:unhideWhenUsed="0"/>
-    <w:lsdException w:name="Colorful List Accent 2" w:semiHidden="0" w:uiPriority="72" w:unhideWhenUsed="0"/>
-    <w:lsdException w:name="Colorful Grid Accent 2" w:semiHidden="0" w:uiPriority="73" w:unhideWhenUsed="0"/>
-    <w:lsdException w:name="Light Shading Accent 3" w:semiHidden="0" w:uiPriority="60" w:unhideWhenUsed="0"/>
-    <w:lsdException w:name="Light List Accent 3" w:semiHidden="0" w:uiPriority="61" w:unhideWhenUsed="0"/>
-    <w:lsdException w:name="Light Grid Accent 3" w:semiHidden="0" w:uiPriority="62" w:unhideWhenUsed="0"/>
-    <w:lsdException w:name="Medium Shading 1 Accent 3" w:semiHidden="0" w:uiPriority="63" w:unhideWhenUsed="0"/>
-    <w:lsdException w:name="Medium Shading 2 Accent 3" w:semiHidden="0" w:uiPriority="64" w:unhideWhenUsed="0"/>
-    <w:lsdException w:name="Medium List 1 Accent 3" w:semiHidden="0" w:uiPriority="65" w:unhideWhenUsed="0"/>
-    <w:lsdException w:name="Medium List 2 Accent 3" w:semiHidden="0" w:uiPriority="66" w:unhideWhenUsed="0"/>
-    <w:lsdException w:name="Medium Grid 1 Accent 3" w:semiHidden="0" w:uiPriority="67" w:unhideWhenUsed="0"/>
-    <w:lsdException w:name="Medium Grid 2 Accent 3" w:semiHidden="0" w:uiPriority="68" w:unhideWhenUsed="0"/>
-    <w:lsdException w:name="Medium Grid 3 Accent 3" w:semiHidden="0" w:uiPriority="69" w:unhideWhenUsed="0"/>
-    <w:lsdException w:name="Dark List Accent 3" w:semiHidden="0" w:uiPriority="70" w:unhideWhenUsed="0"/>
-    <w:lsdException w:name="Colorful Shading Accent 3" w:semiHidden="0" w:uiPriority="71" w:unhideWhenUsed="0"/>
-    <w:lsdException w:name="Colorful List Accent 3" w:semiHidden="0" w:uiPriority="72" w:unhideWhenUsed="0"/>
-    <w:lsdException w:name="Colorful Grid Accent 3" w:semiHidden="0" w:uiPriority="73" w:unhideWhenUsed="0"/>
-    <w:lsdException w:name="Light Shading Accent 4" w:semiHidden="0" w:uiPriority="60" w:unhideWhenUsed="0"/>
-    <w:lsdException w:name="Light List Accent 4" w:semiHidden="0" w:uiPriority="61" w:unhideWhenUsed="0"/>
-    <w:lsdException w:name="Light Grid Accent 4" w:semiHidden="0" w:uiPriority="62" w:unhideWhenUsed="0"/>
-    <w:lsdException w:name="Medium Shading 1 Accent 4" w:semiHidden="0" w:uiPriority="63" w:unhideWhenUsed="0"/>
-    <w:lsdException w:name="Medium Shading 2 Accent 4" w:semiHidden="0" w:uiPriority="64" w:unhideWhenUsed="0"/>
-    <w:lsdException w:name="Medium List 1 Accent 4" w:semiHidden="0" w:uiPriority="65" w:unhideWhenUsed="0"/>
-    <w:lsdException w:name="Medium List 2 Accent 4" w:semiHidden="0" w:uiPriority="66" w:unhideWhenUsed="0"/>
-    <w:lsdException w:name="Medium Grid 1 Accent 4" w:semiHidden="0" w:uiPriority="67" w:unhideWhenUsed="0"/>
-    <w:lsdException w:name="Medium Grid 2 Accent 4" w:semiHidden="0" w:uiPriority="68" w:unhideWhenUsed="0"/>
-    <w:lsdException w:name="Medium Grid 3 Accent 4" w:semiHidden="0" w:uiPriority="69" w:unhideWhenUsed="0"/>
-    <w:lsdException w:name="Dark List Accent 4" w:semiHidden="0" w:uiPriority="70" w:unhideWhenUsed="0"/>
-    <w:lsdException w:name="Colorful Shading Accent 4" w:semiHidden="0" w:uiPriority="71" w:unhideWhenUsed="0"/>
-    <w:lsdException w:name="Colorful List Accent 4" w:semiHidden="0" w:uiPriority="72" w:unhideWhenUsed="0"/>
-    <w:lsdException w:name="Colorful Grid Accent 4" w:semiHidden="0" w:uiPriority="73" w:unhideWhenUsed="0"/>
-    <w:lsdException w:name="Light Shading Accent 5" w:semiHidden="0" w:uiPriority="60" w:unhideWhenUsed="0"/>
-    <w:lsdException w:name="Light List Accent 5" w:semiHidden="0" w:uiPriority="61" w:unhideWhenUsed="0"/>
-    <w:lsdException w:name="Light Grid Accent 5" w:semiHidden="0" w:uiPriority="62" w:unhideWhenUsed="0"/>
-    <w:lsdException w:name="Medium Shading 1 Accent 5" w:semiHidden="0" w:uiPriority="63" w:unhideWhenUsed="0"/>
-    <w:lsdException w:name="Medium Shading 2 Accent 5" w:semiHidden="0" w:uiPriority="64" w:unhideWhenUsed="0"/>
-    <w:lsdException w:name="Medium List 1 Accent 5" w:semiHidden="0" w:uiPriority="65" w:unhideWhenUsed="0"/>
-    <w:lsdException w:name="Medium List 2 Accent 5" w:semiHidden="0" w:uiPriority="66" w:unhideWhenUsed="0"/>
-    <w:lsdException w:name="Medium Grid 1 Accent 5" w:semiHidden="0" w:uiPriority="67" w:unhideWhenUsed="0"/>
-    <w:lsdException w:name="Medium Grid 2 Accent 5" w:semiHidden="0" w:uiPriority="68" w:unhideWhenUsed="0"/>
-    <w:lsdException w:name="Medium Grid 3 Accent 5" w:semiHidden="0" w:uiPriority="69" w:unhideWhenUsed="0"/>
-    <w:lsdException w:name="Dark List Accent 5" w:semiHidden="0" w:uiPriority="70" w:unhideWhenUsed="0"/>
-    <w:lsdException w:name="Colorful Shading Accent 5" w:semiHidden="0" w:uiPriority="71" w:unhideWhenUsed="0"/>
-    <w:lsdException w:name="Colorful List Accent 5" w:semiHidden="0" w:uiPriority="72" w:unhideWhenUsed="0"/>
-    <w:lsdException w:name="Colorful Grid Accent 5" w:semiHidden="0" w:uiPriority="73" w:unhideWhenUsed="0"/>
-    <w:lsdException w:name="Light Shading Accent 6" w:semiHidden="0" w:uiPriority="60" w:unhideWhenUsed="0"/>
-    <w:lsdException w:name="Light List Accent 6" w:semiHidden="0" w:uiPriority="61" w:unhideWhenUsed="0"/>
-    <w:lsdException w:name="Light Grid Accent 6" w:semiHidden="0" w:uiPriority="62" w:unhideWhenUsed="0"/>
-    <w:lsdException w:name="Medium Shading 1 Accent 6" w:semiHidden="0" w:uiPriority="63" w:unhideWhenUsed="0"/>
-    <w:lsdException w:name="Medium Shading 2 Accent 6" w:semiHidden="0" w:uiPriority="64" w:unhideWhenUsed="0"/>
-    <w:lsdException w:name="Medium List 1 Accent 6" w:semiHidden="0" w:uiPriority="65" w:unhideWhenUsed="0"/>
-    <w:lsdException w:name="Medium List 2 Accent 6" w:semiHidden="0" w:uiPriority="66" w:unhideWhenUsed="0"/>
-    <w:lsdException w:name="Medium Grid 1 Accent 6" w:semiHidden="0" w:uiPriority="67" w:unhideWhenUsed="0"/>
-    <w:lsdException w:name="Medium Grid 2 Accent 6" w:semiHidden="0" w:uiPriority="68" w:unhideWhenUsed="0"/>
-    <w:lsdException w:name="Medium Grid 3 Accent 6" w:semiHidden="0" w:uiPriority="69" w:unhideWhenUsed="0"/>
-    <w:lsdException w:name="Dark List Accent 6" w:semiHidden="0" w:uiPriority="70" w:unhideWhenUsed="0"/>
-    <w:lsdException w:name="Colorful Shading Accent 6" w:semiHidden="0" w:uiPriority="71" w:unhideWhenUsed="0"/>
-    <w:lsdException w:name="Colorful List Accent 6" w:semiHidden="0" w:uiPriority="72" w:unhideWhenUsed="0"/>
-    <w:lsdException w:name="Colorful Grid Accent 6" w:semiHidden="0" w:uiPriority="73" w:unhideWhenUsed="0"/>
-    <w:lsdException w:name="Subtle Emphasis" w:semiHidden="0" w:uiPriority="19" w:unhideWhenUsed="0" w:qFormat="1"/>
-    <w:lsdException w:name="Intense Emphasis" w:semiHidden="0" w:uiPriority="21" w:unhideWhenUsed="0" w:qFormat="1"/>
-    <w:lsdException w:name="Subtle Reference" w:semiHidden="0" w:uiPriority="31" w:unhideWhenUsed="0" w:qFormat="1"/>
-    <w:lsdException w:name="Intense Reference" w:semiHidden="0" w:uiPriority="32" w:unhideWhenUsed="0" w:qFormat="1"/>
-    <w:lsdException w:name="Book Title" w:semiHidden="0" w:uiPriority="33" w:unhideWhenUsed="0" w:qFormat="1"/>
-    <w:lsdException w:name="Bibliography" w:uiPriority="37"/>
-    <w:lsdException w:name="TOC Heading" w:uiPriority="39" w:qFormat="1"/>
-  </w:latentStyles>
-  <w:style w:type="paragraph" w:default="1" w:styleId="Normal">
-    <w:name w:val="Normal"/>
-    <w:qFormat/>
-    <w:rsid w:val="005F76D1"/>
-    <w:pPr>
-      <w:spacing w:after="120" w:line="312" w:lineRule="auto"/>
-    </w:pPr>
-    <w:rPr>
-      <w:rFonts w:ascii="Arial" w:hAnsi="Arial"/>
-      <w:sz w:val="24"/>
-      <w:szCs w:val="24"/>
-    </w:rPr>
-  </w:style>
-  <w:style w:type="paragraph" w:styleId="Heading1">
-    <w:name w:val="heading 1"/>
-    <w:basedOn w:val="Normal"/>
-    <w:next w:val="Normal"/>
-    <w:autoRedefine/>
-    <w:qFormat/>
-    <w:rsid w:val="00D166C6"/>
-    <w:pPr>
-      <w:keepNext/>
-      <w:numPr>
-        <w:numId w:val="1"/>
-      </w:numPr>
-      <w:tabs>
-        <w:tab w:val="left" w:pos="567"/>
-      </w:tabs>
-      <w:spacing w:before="240"/>
-      <w:ind w:left="0" w:firstLine="0"/>
-      <w:outlineLvl w:val="0"/>
-    </w:pPr>
-    <w:rPr>
-      <w:rFonts w:cs="Arial"/>
-      <w:b/>
-      <w:sz w:val="32"/>
-      <w:szCs w:val="32"/>
-    </w:rPr>
-  </w:style>
-  <w:style w:type="paragraph" w:styleId="Heading2">
-    <w:name w:val="heading 2"/>
-    <w:basedOn w:val="Normal"/>
-    <w:next w:val="Normal"/>
-    <w:autoRedefine/>
-    <w:qFormat/>
-    <w:rsid w:val="00D166C6"/>
-    <w:pPr>
-      <w:keepNext/>
-      <w:numPr>
-        <w:ilvl w:val="1"/>
-        <w:numId w:val="1"/>
-      </w:numPr>
-      <w:tabs>
-        <w:tab w:val="left" w:pos="630"/>
-      </w:tabs>
-      <w:spacing w:before="240"/>
-      <w:ind w:left="0" w:firstLine="0"/>
-      <w:outlineLvl w:val="1"/>
-    </w:pPr>
-    <w:rPr>
-      <w:rFonts w:cs="Arial"/>
-      <w:b/>
-      <w:iCs/>
-      <w:sz w:val="28"/>
-      <w:szCs w:val="32"/>
-    </w:rPr>
-  </w:style>
-  <w:style w:type="paragraph" w:styleId="Heading3">
-    <w:name w:val="heading 3"/>
-    <w:basedOn w:val="Normal"/>
-    <w:next w:val="Normal"/>
-    <w:autoRedefine/>
-    <w:qFormat/>
-    <w:rsid w:val="00D166C6"/>
-    <w:pPr>
-      <w:keepNext/>
-      <w:numPr>
-        <w:ilvl w:val="2"/>
-        <w:numId w:val="1"/>
-      </w:numPr>
-      <w:tabs>
-        <w:tab w:val="left" w:pos="810"/>
-      </w:tabs>
-      <w:spacing w:before="240"/>
-      <w:outlineLvl w:val="2"/>
-    </w:pPr>
-    <w:rPr>
-      <w:rFonts w:cs="Arial"/>
-      <w:b/>
-      <w:bCs/>
-      <w:szCs w:val="26"/>
-    </w:rPr>
-  </w:style>
-  <w:style w:type="paragraph" w:styleId="Heading4">
-    <w:name w:val="heading 4"/>
-    <w:basedOn w:val="Normal"/>
-    <w:next w:val="Normal"/>
-    <w:autoRedefine/>
-    <w:qFormat/>
-    <w:rsid w:val="007F13F0"/>
-    <w:pPr>
-      <w:keepNext/>
-      <w:numPr>
-        <w:ilvl w:val="3"/>
-        <w:numId w:val="1"/>
-      </w:numPr>
-      <w:tabs>
-        <w:tab w:val="left" w:pos="1080"/>
-      </w:tabs>
-      <w:spacing w:before="240" w:after="240"/>
-      <w:ind w:left="0" w:firstLine="0"/>
-      <w:outlineLvl w:val="3"/>
-    </w:pPr>
-    <w:rPr>
-      <w:rFonts w:cs="Arial"/>
-      <w:b/>
-      <w:color w:val="C00000"/>
-      <w:sz w:val="28"/>
-      <w:szCs w:val="28"/>
-    </w:rPr>
-  </w:style>
-  <w:style w:type="paragraph" w:styleId="Heading5">
-    <w:name w:val="heading 5"/>
-    <w:basedOn w:val="Normal"/>
-    <w:next w:val="Normal"/>
-    <w:link w:val="Heading5Char"/>
-    <w:uiPriority w:val="9"/>
-    <w:qFormat/>
-    <w:rsid w:val="00BB7633"/>
-    <w:pPr>
-      <w:numPr>
-        <w:ilvl w:val="4"/>
-        <w:numId w:val="1"/>
-      </w:numPr>
-      <w:spacing w:before="240" w:after="60"/>
-      <w:outlineLvl w:val="4"/>
-    </w:pPr>
-    <w:rPr>
-      <w:rFonts w:ascii="Calibri" w:hAnsi="Calibri"/>
-      <w:b/>
-      <w:bCs/>
-      <w:i/>
-      <w:iCs/>
-      <w:sz w:val="26"/>
-      <w:szCs w:val="26"/>
-      <w:lang w:val="x-none" w:eastAsia="x-none"/>
-    </w:rPr>
-  </w:style>
-  <w:style w:type="paragraph" w:styleId="Heading6">
-    <w:name w:val="heading 6"/>
-    <w:basedOn w:val="Normal"/>
-    <w:next w:val="Normal"/>
-    <w:link w:val="Heading6Char"/>
-    <w:uiPriority w:val="9"/>
-    <w:qFormat/>
-    <w:rsid w:val="00BB7633"/>
-    <w:pPr>
-      <w:numPr>
-        <w:ilvl w:val="5"/>
-        <w:numId w:val="1"/>
-      </w:numPr>
-      <w:spacing w:before="240" w:after="60"/>
-      <w:outlineLvl w:val="5"/>
-    </w:pPr>
-    <w:rPr>
-      <w:rFonts w:ascii="Calibri" w:hAnsi="Calibri"/>
-      <w:b/>
-      <w:bCs/>
-      <w:sz w:val="22"/>
-      <w:szCs w:val="22"/>
-      <w:lang w:val="x-none" w:eastAsia="x-none"/>
-    </w:rPr>
-  </w:style>
-  <w:style w:type="paragraph" w:styleId="Heading7">
-    <w:name w:val="heading 7"/>
-    <w:basedOn w:val="Normal"/>
-    <w:next w:val="Normal"/>
-    <w:link w:val="Heading7Char"/>
-    <w:uiPriority w:val="9"/>
-    <w:qFormat/>
-    <w:rsid w:val="00BB7633"/>
-    <w:pPr>
-      <w:numPr>
-        <w:ilvl w:val="6"/>
-        <w:numId w:val="1"/>
-      </w:numPr>
-      <w:spacing w:before="240" w:after="60"/>
-      <w:outlineLvl w:val="6"/>
-    </w:pPr>
-    <w:rPr>
-      <w:rFonts w:ascii="Calibri" w:hAnsi="Calibri"/>
-      <w:sz w:val="26"/>
-      <w:lang w:val="x-none" w:eastAsia="x-none"/>
-    </w:rPr>
-  </w:style>
-  <w:style w:type="paragraph" w:styleId="Heading8">
-    <w:name w:val="heading 8"/>
-    <w:basedOn w:val="Normal"/>
-    <w:next w:val="Normal"/>
-    <w:link w:val="Heading8Char"/>
-    <w:uiPriority w:val="9"/>
-    <w:qFormat/>
-    <w:rsid w:val="00BB7633"/>
-    <w:pPr>
-      <w:numPr>
-        <w:ilvl w:val="7"/>
-        <w:numId w:val="1"/>
-      </w:numPr>
-      <w:spacing w:before="240" w:after="60"/>
-      <w:outlineLvl w:val="7"/>
-    </w:pPr>
-    <w:rPr>
-      <w:rFonts w:ascii="Calibri" w:hAnsi="Calibri"/>
-      <w:i/>
-      <w:iCs/>
-      <w:sz w:val="26"/>
-      <w:lang w:val="x-none" w:eastAsia="x-none"/>
-    </w:rPr>
-  </w:style>
-  <w:style w:type="paragraph" w:styleId="Heading9">
-    <w:name w:val="heading 9"/>
-    <w:basedOn w:val="Normal"/>
-    <w:next w:val="Normal"/>
-    <w:link w:val="Heading9Char"/>
-    <w:uiPriority w:val="9"/>
-    <w:qFormat/>
-    <w:rsid w:val="00BB7633"/>
-    <w:pPr>
-      <w:numPr>
-        <w:ilvl w:val="8"/>
-        <w:numId w:val="1"/>
-      </w:numPr>
-      <w:spacing w:before="240" w:after="60"/>
-      <w:outlineLvl w:val="8"/>
-    </w:pPr>
-    <w:rPr>
-      <w:rFonts w:ascii="Cambria" w:hAnsi="Cambria"/>
-      <w:sz w:val="22"/>
-      <w:szCs w:val="22"/>
-      <w:lang w:val="x-none" w:eastAsia="x-none"/>
-    </w:rPr>
-  </w:style>
-  <w:style w:type="character" w:default="1" w:styleId="DefaultParagraphFont">
-    <w:name w:val="Default Paragraph Font"/>
-    <w:uiPriority w:val="1"/>
-    <w:semiHidden/>
-    <w:unhideWhenUsed/>
-  </w:style>
-  <w:style w:type="table" w:default="1" w:styleId="TableNormal">
-    <w:name w:val="Normal Table"/>
-    <w:uiPriority w:val="99"/>
-    <w:semiHidden/>
-    <w:unhideWhenUsed/>
-    <w:tblPr>
-      <w:tblInd w:w="0" w:type="dxa"/>
-      <w:tblCellMar>
-        <w:top w:w="0" w:type="dxa"/>
-        <w:left w:w="108" w:type="dxa"/>
-        <w:bottom w:w="0" w:type="dxa"/>
-        <w:right w:w="108" w:type="dxa"/>
-      </w:tblCellMar>
-    </w:tblPr>
-  </w:style>
-  <w:style w:type="numbering" w:default="1" w:styleId="NoList">
-    <w:name w:val="No List"/>
-    <w:uiPriority w:val="99"/>
-    <w:semiHidden/>
-    <w:unhideWhenUsed/>
-  </w:style>
-  <w:style w:type="paragraph" w:styleId="BodyTextIndent">
-    <w:name w:val="Body Text Indent"/>
-    <w:basedOn w:val="Normal"/>
-    <w:semiHidden/>
-    <w:pPr>
-      <w:ind w:firstLine="360"/>
-    </w:pPr>
-    <w:rPr>
-      <w:bCs/>
-    </w:rPr>
-  </w:style>
-  <w:style w:type="paragraph" w:styleId="BodyText">
-    <w:name w:val="Body Text"/>
-    <w:basedOn w:val="Normal"/>
-    <w:semiHidden/>
-  </w:style>
-  <w:style w:type="character" w:styleId="Strong">
-    <w:name w:val="Strong"/>
-    <w:uiPriority w:val="22"/>
-    <w:qFormat/>
-    <w:rPr>
-      <w:b/>
-      <w:bCs/>
-    </w:rPr>
-  </w:style>
-  <w:style w:type="character" w:customStyle="1" w:styleId="Heading5Char">
-    <w:name w:val="Heading 5 Char"/>
-    <w:link w:val="Heading5"/>
-    <w:uiPriority w:val="9"/>
-    <w:rsid w:val="00BB7633"/>
-    <w:rPr>
-      <w:rFonts w:ascii="Calibri" w:hAnsi="Calibri"/>
-      <w:b/>
-      <w:bCs/>
-      <w:i/>
-      <w:iCs/>
-      <w:sz w:val="26"/>
-      <w:szCs w:val="26"/>
-    </w:rPr>
-  </w:style>
-  <w:style w:type="character" w:customStyle="1" w:styleId="Heading6Char">
-    <w:name w:val="Heading 6 Char"/>
-    <w:link w:val="Heading6"/>
-    <w:uiPriority w:val="9"/>
-    <w:rsid w:val="00BB7633"/>
-    <w:rPr>
-      <w:rFonts w:ascii="Calibri" w:hAnsi="Calibri"/>
-      <w:b/>
-      <w:bCs/>
-      <w:sz w:val="22"/>
-      <w:szCs w:val="22"/>
-    </w:rPr>
-  </w:style>
-  <w:style w:type="character" w:customStyle="1" w:styleId="Heading7Char">
-    <w:name w:val="Heading 7 Char"/>
-    <w:link w:val="Heading7"/>
-    <w:uiPriority w:val="9"/>
-    <w:rsid w:val="00BB7633"/>
-    <w:rPr>
-      <w:rFonts w:ascii="Calibri" w:hAnsi="Calibri"/>
-      <w:sz w:val="26"/>
-      <w:szCs w:val="24"/>
-    </w:rPr>
-  </w:style>
-  <w:style w:type="character" w:customStyle="1" w:styleId="Heading8Char">
-    <w:name w:val="Heading 8 Char"/>
-    <w:link w:val="Heading8"/>
-    <w:uiPriority w:val="9"/>
-    <w:rsid w:val="00BB7633"/>
-    <w:rPr>
-      <w:rFonts w:ascii="Calibri" w:hAnsi="Calibri"/>
-      <w:i/>
-      <w:iCs/>
-      <w:sz w:val="26"/>
-      <w:szCs w:val="24"/>
-    </w:rPr>
-  </w:style>
-  <w:style w:type="character" w:customStyle="1" w:styleId="Heading9Char">
-    <w:name w:val="Heading 9 Char"/>
-    <w:link w:val="Heading9"/>
-    <w:uiPriority w:val="9"/>
-    <w:rsid w:val="00BB7633"/>
-    <w:rPr>
-      <w:rFonts w:ascii="Cambria" w:hAnsi="Cambria"/>
-      <w:sz w:val="22"/>
-      <w:szCs w:val="22"/>
-    </w:rPr>
-  </w:style>
-  <w:style w:type="character" w:styleId="Hyperlink">
-    <w:name w:val="Hyperlink"/>
-    <w:uiPriority w:val="99"/>
-    <w:unhideWhenUsed/>
-    <w:rsid w:val="00DA18D0"/>
-    <w:rPr>
-      <w:color w:val="0000FF"/>
-      <w:u w:val="single"/>
-    </w:rPr>
-  </w:style>
-  <w:style w:type="character" w:styleId="Emphasis">
-    <w:name w:val="Emphasis"/>
-    <w:qFormat/>
-    <w:rsid w:val="00721671"/>
-    <w:rPr>
-      <w:i/>
-      <w:iCs/>
-    </w:rPr>
-  </w:style>
-  <w:style w:type="paragraph" w:styleId="BalloonText">
-    <w:name w:val="Balloon Text"/>
-    <w:basedOn w:val="Normal"/>
-    <w:link w:val="BalloonTextChar"/>
-    <w:uiPriority w:val="99"/>
-    <w:semiHidden/>
-    <w:unhideWhenUsed/>
-    <w:rsid w:val="00721671"/>
-    <w:rPr>
-      <w:rFonts w:ascii="Tahoma" w:hAnsi="Tahoma"/>
-      <w:sz w:val="16"/>
-      <w:szCs w:val="16"/>
-      <w:lang w:val="x-none" w:eastAsia="x-none"/>
-    </w:rPr>
-  </w:style>
-  <w:style w:type="character" w:customStyle="1" w:styleId="BalloonTextChar">
-    <w:name w:val="Balloon Text Char"/>
-    <w:link w:val="BalloonText"/>
-    <w:uiPriority w:val="99"/>
-    <w:semiHidden/>
-    <w:rsid w:val="00721671"/>
-    <w:rPr>
-      <w:rFonts w:ascii="Tahoma" w:hAnsi="Tahoma" w:cs="Tahoma"/>
-      <w:sz w:val="16"/>
-      <w:szCs w:val="16"/>
-    </w:rPr>
-  </w:style>
-  <w:style w:type="table" w:styleId="TableGrid">
-    <w:name w:val="Table Grid"/>
-    <w:basedOn w:val="TableNormal"/>
-    <w:uiPriority w:val="59"/>
-    <w:rsid w:val="00742179"/>
-    <w:tblPr>
-      <w:tblBorders>
-        <w:top w:val="single" w:sz="4" w:space="0" w:color="000000"/>
-        <w:left w:val="single" w:sz="4" w:space="0" w:color="000000"/>
-        <w:bottom w:val="single" w:sz="4" w:space="0" w:color="000000"/>
-        <w:right w:val="single" w:sz="4" w:space="0" w:color="000000"/>
-        <w:insideH w:val="single" w:sz="4" w:space="0" w:color="000000"/>
-        <w:insideV w:val="single" w:sz="4" w:space="0" w:color="000000"/>
-      </w:tblBorders>
-    </w:tblPr>
-  </w:style>
-  <w:style w:type="paragraph" w:styleId="TOC1">
-    <w:name w:val="toc 1"/>
-    <w:basedOn w:val="Normal"/>
-    <w:next w:val="Normal"/>
-    <w:autoRedefine/>
-    <w:uiPriority w:val="39"/>
-    <w:unhideWhenUsed/>
-    <w:qFormat/>
-    <w:rsid w:val="00EE16D1"/>
-    <w:rPr>
-      <w:b/>
-      <w:sz w:val="28"/>
-    </w:rPr>
-  </w:style>
-  <w:style w:type="paragraph" w:styleId="TableofFigures">
-    <w:name w:val="table of figures"/>
-    <w:basedOn w:val="Normal"/>
-    <w:next w:val="Normal"/>
-    <w:uiPriority w:val="99"/>
-    <w:semiHidden/>
-    <w:unhideWhenUsed/>
-    <w:rsid w:val="00EC7927"/>
-  </w:style>
-  <w:style w:type="paragraph" w:styleId="TOC2">
-    <w:name w:val="toc 2"/>
-    <w:basedOn w:val="Normal"/>
-    <w:next w:val="Normal"/>
-    <w:autoRedefine/>
-    <w:uiPriority w:val="39"/>
-    <w:unhideWhenUsed/>
-    <w:qFormat/>
-    <w:rsid w:val="00EE16D1"/>
-    <w:pPr>
-      <w:ind w:left="240"/>
-    </w:pPr>
-    <w:rPr>
-      <w:sz w:val="26"/>
-    </w:rPr>
-  </w:style>
-  <w:style w:type="paragraph" w:styleId="ListParagraph">
-    <w:name w:val="List Paragraph"/>
-    <w:basedOn w:val="Normal"/>
-    <w:uiPriority w:val="34"/>
-    <w:qFormat/>
-    <w:rsid w:val="005D11AF"/>
-    <w:pPr>
-      <w:spacing w:before="100" w:beforeAutospacing="1" w:after="100" w:afterAutospacing="1"/>
-    </w:pPr>
-  </w:style>
-  <w:style w:type="paragraph" w:customStyle="1" w:styleId="TableContents">
-    <w:name w:val="Table Contents"/>
-    <w:basedOn w:val="Normal"/>
-    <w:rsid w:val="00812368"/>
-    <w:pPr>
-      <w:suppressLineNumbers/>
-      <w:suppressAutoHyphens/>
-    </w:pPr>
-    <w:rPr>
-      <w:lang w:eastAsia="ar-SA"/>
-    </w:rPr>
-  </w:style>
-  <w:style w:type="paragraph" w:styleId="TOC3">
-    <w:name w:val="toc 3"/>
-    <w:basedOn w:val="Normal"/>
-    <w:next w:val="Normal"/>
-    <w:autoRedefine/>
-    <w:uiPriority w:val="39"/>
-    <w:unhideWhenUsed/>
-    <w:qFormat/>
-    <w:rsid w:val="00EE16D1"/>
-    <w:pPr>
-      <w:ind w:left="480"/>
-    </w:pPr>
-  </w:style>
-  <w:style w:type="paragraph" w:styleId="TOC4">
-    <w:name w:val="toc 4"/>
-    <w:basedOn w:val="Normal"/>
-    <w:next w:val="Normal"/>
-    <w:autoRedefine/>
-    <w:uiPriority w:val="39"/>
-    <w:unhideWhenUsed/>
-    <w:rsid w:val="00E956F0"/>
-    <w:pPr>
-      <w:ind w:left="720"/>
-    </w:pPr>
-  </w:style>
-  <w:style w:type="paragraph" w:styleId="TOCHeading">
-    <w:name w:val="TOC Heading"/>
-    <w:basedOn w:val="Heading1"/>
-    <w:next w:val="Normal"/>
-    <w:uiPriority w:val="39"/>
-    <w:semiHidden/>
-    <w:unhideWhenUsed/>
-    <w:qFormat/>
-    <w:rsid w:val="00D72613"/>
-    <w:pPr>
-      <w:keepLines/>
-      <w:numPr>
-        <w:numId w:val="0"/>
-      </w:numPr>
-      <w:tabs>
-        <w:tab w:val="clear" w:pos="567"/>
-      </w:tabs>
-      <w:spacing w:before="480" w:after="0" w:line="276" w:lineRule="auto"/>
-      <w:outlineLvl w:val="9"/>
-    </w:pPr>
-    <w:rPr>
-      <w:rFonts w:ascii="Cambria" w:hAnsi="Cambria" w:cs="Times New Roman"/>
-      <w:bCs/>
-      <w:color w:val="365F91"/>
-      <w:sz w:val="28"/>
-      <w:szCs w:val="28"/>
-    </w:rPr>
-  </w:style>
-  <w:style w:type="paragraph" w:styleId="Header">
-    <w:name w:val="header"/>
-    <w:basedOn w:val="Normal"/>
-    <w:link w:val="HeaderChar"/>
-    <w:uiPriority w:val="99"/>
-    <w:unhideWhenUsed/>
-    <w:rsid w:val="005A2AF4"/>
-    <w:pPr>
-      <w:tabs>
-        <w:tab w:val="center" w:pos="4680"/>
-        <w:tab w:val="right" w:pos="9360"/>
-      </w:tabs>
-    </w:pPr>
-    <w:rPr>
-      <w:rFonts w:ascii="Times New Roman" w:hAnsi="Times New Roman"/>
-      <w:lang w:val="x-none" w:eastAsia="x-none"/>
-    </w:rPr>
-  </w:style>
-  <w:style w:type="paragraph" w:styleId="TOC5">
-    <w:name w:val="toc 5"/>
-    <w:basedOn w:val="Normal"/>
-    <w:next w:val="Normal"/>
-    <w:autoRedefine/>
-    <w:uiPriority w:val="39"/>
-    <w:semiHidden/>
-    <w:unhideWhenUsed/>
-    <w:rsid w:val="00E956F0"/>
-    <w:pPr>
-      <w:ind w:left="960"/>
-    </w:pPr>
-  </w:style>
-  <w:style w:type="paragraph" w:styleId="TOC6">
-    <w:name w:val="toc 6"/>
-    <w:basedOn w:val="Normal"/>
-    <w:next w:val="Normal"/>
-    <w:autoRedefine/>
-    <w:uiPriority w:val="39"/>
-    <w:semiHidden/>
-    <w:unhideWhenUsed/>
-    <w:rsid w:val="00E956F0"/>
-    <w:pPr>
-      <w:ind w:left="1200"/>
-    </w:pPr>
-  </w:style>
-  <w:style w:type="character" w:customStyle="1" w:styleId="HeaderChar">
-    <w:name w:val="Header Char"/>
-    <w:link w:val="Header"/>
-    <w:uiPriority w:val="99"/>
-    <w:rsid w:val="005A2AF4"/>
-    <w:rPr>
-      <w:sz w:val="24"/>
-      <w:szCs w:val="24"/>
-    </w:rPr>
-  </w:style>
-  <w:style w:type="paragraph" w:styleId="Footer">
-    <w:name w:val="footer"/>
-    <w:basedOn w:val="Normal"/>
-    <w:link w:val="FooterChar"/>
-    <w:uiPriority w:val="99"/>
-    <w:semiHidden/>
-    <w:unhideWhenUsed/>
-    <w:rsid w:val="005A2AF4"/>
-    <w:pPr>
-      <w:tabs>
-        <w:tab w:val="center" w:pos="4680"/>
-        <w:tab w:val="right" w:pos="9360"/>
-      </w:tabs>
-    </w:pPr>
-    <w:rPr>
-      <w:rFonts w:ascii="Times New Roman" w:hAnsi="Times New Roman"/>
-      <w:lang w:val="x-none" w:eastAsia="x-none"/>
-    </w:rPr>
-  </w:style>
-  <w:style w:type="character" w:customStyle="1" w:styleId="FooterChar">
-    <w:name w:val="Footer Char"/>
-    <w:link w:val="Footer"/>
-    <w:uiPriority w:val="99"/>
-    <w:semiHidden/>
-    <w:rsid w:val="005A2AF4"/>
-    <w:rPr>
-      <w:sz w:val="24"/>
-      <w:szCs w:val="24"/>
-    </w:rPr>
-  </w:style>
-  <w:style w:type="paragraph" w:styleId="PlainText">
-    <w:name w:val="Plain Text"/>
-    <w:basedOn w:val="Normal"/>
-    <w:link w:val="PlainTextChar"/>
-    <w:uiPriority w:val="99"/>
-    <w:unhideWhenUsed/>
-    <w:rsid w:val="007F13F0"/>
-    <w:pPr>
-      <w:spacing w:after="0" w:line="240" w:lineRule="auto"/>
-    </w:pPr>
-    <w:rPr>
-      <w:rFonts w:eastAsia="Calibri"/>
-      <w:color w:val="000066"/>
-      <w:sz w:val="21"/>
-      <w:szCs w:val="21"/>
-      <w:lang w:val="x-none" w:eastAsia="x-none"/>
-    </w:rPr>
-  </w:style>
-  <w:style w:type="character" w:customStyle="1" w:styleId="PlainTextChar">
-    <w:name w:val="Plain Text Char"/>
-    <w:link w:val="PlainText"/>
-    <w:uiPriority w:val="99"/>
-    <w:rsid w:val="007F13F0"/>
-    <w:rPr>
-      <w:rFonts w:ascii="Arial" w:eastAsia="Calibri" w:hAnsi="Arial"/>
-      <w:color w:val="000066"/>
-      <w:sz w:val="21"/>
-      <w:szCs w:val="21"/>
-    </w:rPr>
   </w:style>
 </w:styles>
 </file>
@@ -23386,7 +21745,7 @@
 </file>
 
 <file path=customXml/itemProps1.xml><?xml version="1.0" encoding="utf-8"?>
-<ds:datastoreItem xmlns:ds="http://schemas.openxmlformats.org/officeDocument/2006/customXml" ds:itemID="{1BB1594D-F882-4E24-8023-D991862F40C0}">
+<ds:datastoreItem xmlns:ds="http://schemas.openxmlformats.org/officeDocument/2006/customXml" ds:itemID="{E329C4A2-AF27-4B23-A4E8-7B76A93C0A61}">
   <ds:schemaRefs>
     <ds:schemaRef ds:uri="http://schemas.openxmlformats.org/officeDocument/2006/bibliography"/>
   </ds:schemaRefs>

</xml_diff>